<commit_message>
Start Learning Kubernetes cd 5.\ Kubernetes/!
</commit_message>
<xml_diff>
--- a/5. Kubernetes/Kubernetes Documentation.docx
+++ b/5. Kubernetes/Kubernetes Documentation.docx
@@ -49,19 +49,54 @@
           <w:color w:val="0D0D0D" w:themeColor="text1" w:themeTint="F2"/>
           <w:sz w:val="20"/>
           <w:highlight w:val="green"/>
-          <w:shd w:val="clear" w:color="auto" w:fill="FFFFFF"/>
-        </w:rPr>
-        <w:t>Kubernetes is an open-source container orchestration platform designed to automate the deployment, scaling, and managemen</w:t>
-      </w:r>
-      <w:r>
-        <w:rPr>
-          <w:rFonts w:cstheme="minorHAnsi"/>
+          <w:u w:val="single"/>
+          <w:shd w:val="clear" w:color="auto" w:fill="FFFFFF"/>
+        </w:rPr>
+        <w:t xml:space="preserve">Kubernetes is an </w:t>
+      </w:r>
+      <w:r>
+        <w:rPr>
+          <w:rFonts w:cstheme="minorHAnsi"/>
+          <w:b/>
           <w:color w:val="0D0D0D" w:themeColor="text1" w:themeTint="F2"/>
           <w:sz w:val="20"/>
           <w:highlight w:val="green"/>
-          <w:shd w:val="clear" w:color="auto" w:fill="FFFFFF"/>
-        </w:rPr>
-        <w:t xml:space="preserve">t of containerized applications. </w:t>
+          <w:u w:val="single"/>
+          <w:shd w:val="clear" w:color="auto" w:fill="FFFFFF"/>
+        </w:rPr>
+        <w:t>open-source container orchestration</w:t>
+      </w:r>
+      <w:r>
+        <w:rPr>
+          <w:rFonts w:cstheme="minorHAnsi"/>
+          <w:color w:val="0D0D0D" w:themeColor="text1" w:themeTint="F2"/>
+          <w:sz w:val="20"/>
+          <w:highlight w:val="green"/>
+          <w:u w:val="single"/>
+          <w:shd w:val="clear" w:color="auto" w:fill="FFFFFF"/>
+        </w:rPr>
+        <w:t xml:space="preserve"> platform designed to automate the deployment, scaling, and managemen</w:t>
+      </w:r>
+      <w:r>
+        <w:rPr>
+          <w:rFonts w:cstheme="minorHAnsi"/>
+          <w:color w:val="0D0D0D" w:themeColor="text1" w:themeTint="F2"/>
+          <w:sz w:val="20"/>
+          <w:highlight w:val="green"/>
+          <w:u w:val="single"/>
+          <w:shd w:val="clear" w:color="auto" w:fill="FFFFFF"/>
+        </w:rPr>
+        <w:t>t of containerized applications.</w:t>
+      </w:r>
+      <w:r>
+        <w:rPr>
+          <w:rFonts w:cstheme="minorHAnsi"/>
+          <w:color w:val="0D0D0D" w:themeColor="text1" w:themeTint="F2"/>
+          <w:sz w:val="20"/>
+          <w:highlight w:val="green"/>
+          <w:shd w:val="clear" w:color="auto" w:fill="FFFFFF"/>
+        </w:rPr>
+        <w:t xml:space="preserve"> </w:t>
       </w:r>
       <w:r>
         <w:rPr>
@@ -310,23 +345,7 @@
           <w:color w:val="0D0D0D" w:themeColor="text1" w:themeTint="F2"/>
           <w:sz w:val="20"/>
         </w:rPr>
-        <w:t xml:space="preserve">Imagine you have a web application consisting of multiple </w:t>
-      </w:r>
-      <w:proofErr w:type="spellStart"/>
-      <w:r>
-        <w:rPr>
-          <w:color w:val="0D0D0D" w:themeColor="text1" w:themeTint="F2"/>
-          <w:sz w:val="20"/>
-        </w:rPr>
-        <w:t>microservices</w:t>
-      </w:r>
-      <w:proofErr w:type="spellEnd"/>
-      <w:r>
-        <w:rPr>
-          <w:color w:val="0D0D0D" w:themeColor="text1" w:themeTint="F2"/>
-          <w:sz w:val="20"/>
-        </w:rPr>
-        <w:t xml:space="preserve"> (e.g., user service, product service, and order service), each running in its own container. Manually managing these containers would be complex and error-prone. Kubernetes orchestrates these containers by automating deployment, scaling, and operations, ensuring they work together seamlessly.</w:t>
+        <w:t>Imagine you have a web application consisting of multiple microservices (e.g., user service, product service, and order service), each running in its own container. Manually managing these containers would be complex and error-prone. Kubernetes orchestrates these containers by automating deployment, scaling, and operations, ensuring they work together seamlessly.</w:t>
       </w:r>
     </w:p>
     <w:p>
@@ -1462,17 +1481,8 @@
           <w:color w:val="0D0D0D" w:themeColor="text1" w:themeTint="F2"/>
           <w:sz w:val="20"/>
         </w:rPr>
-        <w:t xml:space="preserve">a </w:t>
-      </w:r>
-      <w:proofErr w:type="spellStart"/>
-      <w:r>
-        <w:rPr>
-          <w:color w:val="0D0D0D" w:themeColor="text1" w:themeTint="F2"/>
-          <w:sz w:val="20"/>
-        </w:rPr>
-        <w:t>microservices</w:t>
-      </w:r>
-      <w:proofErr w:type="spellEnd"/>
+        <w:t>a microservices</w:t>
+      </w:r>
       <w:proofErr w:type="gramEnd"/>
       <w:r>
         <w:rPr>
@@ -1685,25 +1695,7 @@
           <w:color w:val="00B050"/>
           <w:sz w:val="20"/>
         </w:rPr>
-        <w:t xml:space="preserve">Horizontal Pod </w:t>
-      </w:r>
-      <w:proofErr w:type="spellStart"/>
-      <w:r>
-        <w:rPr>
-          <w:b/>
-          <w:color w:val="00B050"/>
-          <w:sz w:val="20"/>
-        </w:rPr>
-        <w:t>Autoscaler</w:t>
-      </w:r>
-      <w:proofErr w:type="spellEnd"/>
-      <w:r>
-        <w:rPr>
-          <w:b/>
-          <w:color w:val="00B050"/>
-          <w:sz w:val="20"/>
-        </w:rPr>
-        <w:t xml:space="preserve"> (HPA):</w:t>
+        <w:t>Horizontal Pod Autoscaler (HPA):</w:t>
       </w:r>
       <w:r>
         <w:rPr>
@@ -1779,6 +1771,14 @@
           <w:sz w:val="10"/>
         </w:rPr>
       </w:pPr>
+      <w:r>
+        <w:rPr>
+          <w:rFonts w:cstheme="minorHAnsi"/>
+          <w:color w:val="0D0D0D" w:themeColor="text1" w:themeTint="F2"/>
+          <w:sz w:val="10"/>
+        </w:rPr>
+        <w:t xml:space="preserve"> </w:t>
+      </w:r>
     </w:p>
     <w:p>
       <w:pPr>
@@ -4197,7 +4197,8 @@
         <w:rPr>
           <w:rFonts w:cstheme="minorHAnsi"/>
           <w:color w:val="0D0D0D" w:themeColor="text1" w:themeTint="F2"/>
-          <w:sz w:val="18"/>
+          <w:sz w:val="20"/>
+          <w:shd w:val="clear" w:color="auto" w:fill="FFFFFF"/>
         </w:rPr>
       </w:pPr>
       <w:r>
@@ -4226,6 +4227,17 @@
         <w:jc w:val="both"/>
         <w:rPr>
           <w:rFonts w:cstheme="minorHAnsi"/>
+          <w:color w:val="0D0D0D" w:themeColor="text1" w:themeTint="F2"/>
+          <w:sz w:val="18"/>
+        </w:rPr>
+      </w:pPr>
+    </w:p>
+    <w:p>
+      <w:pPr>
+        <w:spacing w:after="0" w:line="240" w:lineRule="auto"/>
+        <w:jc w:val="both"/>
+        <w:rPr>
+          <w:rFonts w:cstheme="minorHAnsi"/>
           <w:b/>
           <w:color w:val="990000"/>
           <w:sz w:val="20"/>
@@ -4556,7 +4568,6 @@
           <w:sz w:val="20"/>
         </w:rPr>
       </w:pPr>
-      <w:proofErr w:type="gramStart"/>
       <w:r>
         <w:rPr>
           <w:rFonts w:cstheme="minorHAnsi"/>
@@ -4564,9 +4575,8 @@
           <w:color w:val="990000"/>
           <w:sz w:val="20"/>
         </w:rPr>
-        <w:t>Architecture of Kubernetes.</w:t>
-      </w:r>
-      <w:proofErr w:type="gramEnd"/>
+        <w:t>Architecture of Kubernetes:</w:t>
+      </w:r>
     </w:p>
     <w:p>
       <w:pPr>
@@ -4875,29 +4885,7 @@
           <w:sz w:val="20"/>
           <w:szCs w:val="20"/>
         </w:rPr>
-        <w:t>API Server (</w:t>
-      </w:r>
-      <w:proofErr w:type="spellStart"/>
-      <w:r>
-        <w:rPr>
-          <w:rFonts w:cstheme="minorHAnsi"/>
-          <w:b/>
-          <w:color w:val="FF0066"/>
-          <w:sz w:val="20"/>
-          <w:szCs w:val="20"/>
-        </w:rPr>
-        <w:t>kube-apiserver</w:t>
-      </w:r>
-      <w:proofErr w:type="spellEnd"/>
-      <w:r>
-        <w:rPr>
-          <w:rFonts w:cstheme="minorHAnsi"/>
-          <w:b/>
-          <w:color w:val="FF0066"/>
-          <w:sz w:val="20"/>
-          <w:szCs w:val="20"/>
-        </w:rPr>
-        <w:t>):</w:t>
+        <w:t>API Server (kube-apiserver):</w:t>
       </w:r>
       <w:r>
         <w:rPr>
@@ -5008,31 +4996,7 @@
           <w:highlight w:val="green"/>
           <w:shd w:val="clear" w:color="auto" w:fill="FFFFFF"/>
         </w:rPr>
-        <w:t xml:space="preserve"> (It helps to expose the </w:t>
-      </w:r>
-      <w:proofErr w:type="spellStart"/>
-      <w:r>
-        <w:rPr>
-          <w:rFonts w:cstheme="minorHAnsi"/>
-          <w:color w:val="0D0D0D" w:themeColor="text1" w:themeTint="F2"/>
-          <w:sz w:val="20"/>
-          <w:szCs w:val="20"/>
-          <w:highlight w:val="green"/>
-          <w:shd w:val="clear" w:color="auto" w:fill="FFFFFF"/>
-        </w:rPr>
-        <w:t>kubernetes</w:t>
-      </w:r>
-      <w:proofErr w:type="spellEnd"/>
-      <w:r>
-        <w:rPr>
-          <w:rFonts w:cstheme="minorHAnsi"/>
-          <w:color w:val="0D0D0D" w:themeColor="text1" w:themeTint="F2"/>
-          <w:sz w:val="20"/>
-          <w:szCs w:val="20"/>
-          <w:highlight w:val="green"/>
-          <w:shd w:val="clear" w:color="auto" w:fill="FFFFFF"/>
-        </w:rPr>
-        <w:t xml:space="preserve"> to external world)</w:t>
+        <w:t xml:space="preserve"> (It helps to expose the kubernetes to external world)</w:t>
       </w:r>
       <w:r>
         <w:rPr>
@@ -5232,39 +5196,7 @@
           <w:color w:val="0D0D0D" w:themeColor="text1" w:themeTint="F2"/>
           <w:sz w:val="20"/>
         </w:rPr>
-        <w:t xml:space="preserve">Handles </w:t>
-      </w:r>
-      <w:proofErr w:type="spellStart"/>
-      <w:r>
-        <w:rPr>
-          <w:color w:val="0D0D0D" w:themeColor="text1" w:themeTint="F2"/>
-          <w:sz w:val="20"/>
-        </w:rPr>
-        <w:t>RESTful</w:t>
-      </w:r>
-      <w:proofErr w:type="spellEnd"/>
-      <w:r>
-        <w:rPr>
-          <w:color w:val="0D0D0D" w:themeColor="text1" w:themeTint="F2"/>
-          <w:sz w:val="20"/>
-        </w:rPr>
-        <w:t xml:space="preserve"> API requests and updates the state of objects in </w:t>
-      </w:r>
-      <w:proofErr w:type="spellStart"/>
-      <w:r>
-        <w:rPr>
-          <w:color w:val="0D0D0D" w:themeColor="text1" w:themeTint="F2"/>
-          <w:sz w:val="20"/>
-        </w:rPr>
-        <w:t>etcd</w:t>
-      </w:r>
-      <w:proofErr w:type="spellEnd"/>
-      <w:r>
-        <w:rPr>
-          <w:color w:val="0D0D0D" w:themeColor="text1" w:themeTint="F2"/>
-          <w:sz w:val="20"/>
-        </w:rPr>
-        <w:t>.</w:t>
+        <w:t>Handles RESTful API requests and updates the state of objects in etcd.</w:t>
       </w:r>
     </w:p>
     <w:p>
@@ -5352,37 +5284,15 @@
           <w:sz w:val="20"/>
           <w:szCs w:val="20"/>
         </w:rPr>
-        <w:t>Cluster State Management (</w:t>
-      </w:r>
-      <w:proofErr w:type="spellStart"/>
-      <w:r>
-        <w:rPr>
-          <w:rFonts w:cstheme="minorHAnsi"/>
-          <w:b/>
+        <w:t>Cluster State Management (etcd):</w:t>
+      </w:r>
+      <w:r>
+        <w:rPr>
+          <w:rFonts w:cstheme="minorHAnsi"/>
           <w:color w:val="FF0066"/>
           <w:sz w:val="20"/>
           <w:szCs w:val="20"/>
         </w:rPr>
-        <w:t>etcd</w:t>
-      </w:r>
-      <w:proofErr w:type="spellEnd"/>
-      <w:r>
-        <w:rPr>
-          <w:rFonts w:cstheme="minorHAnsi"/>
-          <w:b/>
-          <w:color w:val="FF0066"/>
-          <w:sz w:val="20"/>
-          <w:szCs w:val="20"/>
-        </w:rPr>
-        <w:t>):</w:t>
-      </w:r>
-      <w:r>
-        <w:rPr>
-          <w:rFonts w:cstheme="minorHAnsi"/>
-          <w:color w:val="FF0066"/>
-          <w:sz w:val="20"/>
-          <w:szCs w:val="20"/>
-        </w:rPr>
         <w:t xml:space="preserve"> </w:t>
       </w:r>
       <w:r>
@@ -5394,9 +5304,8 @@
           <w:highlight w:val="green"/>
           <w:shd w:val="clear" w:color="auto" w:fill="FFFFFF"/>
         </w:rPr>
-        <w:t xml:space="preserve">The master node uses </w:t>
-      </w:r>
-      <w:proofErr w:type="spellStart"/>
+        <w:t>The master node uses etcd, a distributed key-value store, to maintain the persistent state of the cluster</w:t>
+      </w:r>
       <w:r>
         <w:rPr>
           <w:rFonts w:cstheme="minorHAnsi"/>
@@ -5406,29 +5315,6 @@
           <w:highlight w:val="green"/>
           <w:shd w:val="clear" w:color="auto" w:fill="FFFFFF"/>
         </w:rPr>
-        <w:t>etcd</w:t>
-      </w:r>
-      <w:proofErr w:type="spellEnd"/>
-      <w:r>
-        <w:rPr>
-          <w:rFonts w:cstheme="minorHAnsi"/>
-          <w:color w:val="0D0D0D" w:themeColor="text1" w:themeTint="F2"/>
-          <w:sz w:val="20"/>
-          <w:szCs w:val="20"/>
-          <w:highlight w:val="green"/>
-          <w:shd w:val="clear" w:color="auto" w:fill="FFFFFF"/>
-        </w:rPr>
-        <w:t>, a distributed key-value store, to maintain the persistent state of the cluster</w:t>
-      </w:r>
-      <w:r>
-        <w:rPr>
-          <w:rFonts w:cstheme="minorHAnsi"/>
-          <w:color w:val="0D0D0D" w:themeColor="text1" w:themeTint="F2"/>
-          <w:sz w:val="20"/>
-          <w:szCs w:val="20"/>
-          <w:highlight w:val="green"/>
-          <w:shd w:val="clear" w:color="auto" w:fill="FFFFFF"/>
-        </w:rPr>
         <w:t>.</w:t>
       </w:r>
       <w:r>
@@ -5440,33 +5326,7 @@
           <w:highlight w:val="cyan"/>
           <w:shd w:val="clear" w:color="auto" w:fill="FFFFFF"/>
         </w:rPr>
-        <w:t xml:space="preserve"> </w:t>
-      </w:r>
-      <w:proofErr w:type="spellStart"/>
-      <w:proofErr w:type="gramStart"/>
-      <w:r>
-        <w:rPr>
-          <w:rFonts w:cstheme="minorHAnsi"/>
-          <w:color w:val="0D0D0D" w:themeColor="text1" w:themeTint="F2"/>
-          <w:sz w:val="20"/>
-          <w:szCs w:val="20"/>
-          <w:highlight w:val="cyan"/>
-          <w:shd w:val="clear" w:color="auto" w:fill="FFFFFF"/>
-        </w:rPr>
-        <w:t>etcd</w:t>
-      </w:r>
-      <w:proofErr w:type="spellEnd"/>
-      <w:proofErr w:type="gramEnd"/>
-      <w:r>
-        <w:rPr>
-          <w:rFonts w:cstheme="minorHAnsi"/>
-          <w:color w:val="0D0D0D" w:themeColor="text1" w:themeTint="F2"/>
-          <w:sz w:val="20"/>
-          <w:szCs w:val="20"/>
-          <w:highlight w:val="cyan"/>
-          <w:shd w:val="clear" w:color="auto" w:fill="FFFFFF"/>
-        </w:rPr>
-        <w:t xml:space="preserve"> stores configuration data, metadata about pods, services, nodes, and more</w:t>
+        <w:t xml:space="preserve"> etcd stores configuration data, metadata about pods, services, nodes, and more</w:t>
       </w:r>
       <w:r>
         <w:rPr>
@@ -5715,9 +5575,8 @@
           <w:sz w:val="20"/>
           <w:szCs w:val="20"/>
         </w:rPr>
-        <w:t>Scheduling (</w:t>
-      </w:r>
-      <w:proofErr w:type="spellStart"/>
+        <w:t>Scheduling (kube-scheduler):</w:t>
+      </w:r>
       <w:r>
         <w:rPr>
           <w:rFonts w:cstheme="minorHAnsi"/>
@@ -5726,27 +5585,6 @@
           <w:sz w:val="20"/>
           <w:szCs w:val="20"/>
         </w:rPr>
-        <w:t>kube</w:t>
-      </w:r>
-      <w:proofErr w:type="spellEnd"/>
-      <w:r>
-        <w:rPr>
-          <w:rFonts w:cstheme="minorHAnsi"/>
-          <w:b/>
-          <w:color w:val="FF0066"/>
-          <w:sz w:val="20"/>
-          <w:szCs w:val="20"/>
-        </w:rPr>
-        <w:t>-scheduler):</w:t>
-      </w:r>
-      <w:r>
-        <w:rPr>
-          <w:rFonts w:cstheme="minorHAnsi"/>
-          <w:b/>
-          <w:color w:val="FF0066"/>
-          <w:sz w:val="20"/>
-          <w:szCs w:val="20"/>
-        </w:rPr>
         <w:t xml:space="preserve"> </w:t>
       </w:r>
       <w:r>
@@ -5758,31 +5596,7 @@
           <w:highlight w:val="green"/>
           <w:shd w:val="clear" w:color="auto" w:fill="FFFFFF"/>
         </w:rPr>
-        <w:t xml:space="preserve">The </w:t>
-      </w:r>
-      <w:proofErr w:type="spellStart"/>
-      <w:r>
-        <w:rPr>
-          <w:rFonts w:cstheme="minorHAnsi"/>
-          <w:color w:val="0D0D0D" w:themeColor="text1" w:themeTint="F2"/>
-          <w:sz w:val="20"/>
-          <w:szCs w:val="20"/>
-          <w:highlight w:val="green"/>
-          <w:shd w:val="clear" w:color="auto" w:fill="FFFFFF"/>
-        </w:rPr>
-        <w:t>kube</w:t>
-      </w:r>
-      <w:proofErr w:type="spellEnd"/>
-      <w:r>
-        <w:rPr>
-          <w:rFonts w:cstheme="minorHAnsi"/>
-          <w:color w:val="0D0D0D" w:themeColor="text1" w:themeTint="F2"/>
-          <w:sz w:val="20"/>
-          <w:szCs w:val="20"/>
-          <w:highlight w:val="green"/>
-          <w:shd w:val="clear" w:color="auto" w:fill="FFFFFF"/>
-        </w:rPr>
-        <w:t>-scheduler component runs on the master node and is responsible for making decisions about where to place newly created pods</w:t>
+        <w:t>The kube-scheduler component runs on the master node and is responsible for making decisions about where to place newly created pods</w:t>
       </w:r>
       <w:r>
         <w:rPr>
@@ -6004,6 +5818,15 @@
           <w:szCs w:val="20"/>
         </w:rPr>
       </w:pPr>
+      <w:r>
+        <w:rPr>
+          <w:rFonts w:cstheme="minorHAnsi"/>
+          <w:color w:val="0D0D0D" w:themeColor="text1" w:themeTint="F2"/>
+          <w:sz w:val="20"/>
+          <w:szCs w:val="20"/>
+        </w:rPr>
+        <w:t xml:space="preserve"> </w:t>
+      </w:r>
     </w:p>
     <w:p>
       <w:pPr>
@@ -6029,37 +5852,15 @@
           <w:sz w:val="20"/>
           <w:szCs w:val="20"/>
         </w:rPr>
-        <w:t>Controller Management (</w:t>
-      </w:r>
-      <w:proofErr w:type="spellStart"/>
-      <w:r>
-        <w:rPr>
-          <w:rFonts w:cstheme="minorHAnsi"/>
-          <w:b/>
+        <w:t>Controller Management (kube-controller-manager):</w:t>
+      </w:r>
+      <w:r>
+        <w:rPr>
+          <w:rFonts w:cstheme="minorHAnsi"/>
           <w:color w:val="FF0066"/>
           <w:sz w:val="20"/>
           <w:szCs w:val="20"/>
         </w:rPr>
-        <w:t>kube</w:t>
-      </w:r>
-      <w:proofErr w:type="spellEnd"/>
-      <w:r>
-        <w:rPr>
-          <w:rFonts w:cstheme="minorHAnsi"/>
-          <w:b/>
-          <w:color w:val="FF0066"/>
-          <w:sz w:val="20"/>
-          <w:szCs w:val="20"/>
-        </w:rPr>
-        <w:t>-controller-manager):</w:t>
-      </w:r>
-      <w:r>
-        <w:rPr>
-          <w:rFonts w:cstheme="minorHAnsi"/>
-          <w:color w:val="FF0066"/>
-          <w:sz w:val="20"/>
-          <w:szCs w:val="20"/>
-        </w:rPr>
         <w:t xml:space="preserve"> </w:t>
       </w:r>
       <w:r>
@@ -6071,31 +5872,7 @@
           <w:highlight w:val="cyan"/>
           <w:shd w:val="clear" w:color="auto" w:fill="FFFFFF"/>
         </w:rPr>
-        <w:t xml:space="preserve">The </w:t>
-      </w:r>
-      <w:proofErr w:type="spellStart"/>
-      <w:r>
-        <w:rPr>
-          <w:rFonts w:cstheme="minorHAnsi"/>
-          <w:color w:val="0D0D0D" w:themeColor="text1" w:themeTint="F2"/>
-          <w:sz w:val="20"/>
-          <w:szCs w:val="20"/>
-          <w:highlight w:val="cyan"/>
-          <w:shd w:val="clear" w:color="auto" w:fill="FFFFFF"/>
-        </w:rPr>
-        <w:t>kube</w:t>
-      </w:r>
-      <w:proofErr w:type="spellEnd"/>
-      <w:r>
-        <w:rPr>
-          <w:rFonts w:cstheme="minorHAnsi"/>
-          <w:color w:val="0D0D0D" w:themeColor="text1" w:themeTint="F2"/>
-          <w:sz w:val="20"/>
-          <w:szCs w:val="20"/>
-          <w:highlight w:val="cyan"/>
-          <w:shd w:val="clear" w:color="auto" w:fill="FFFFFF"/>
-        </w:rPr>
-        <w:t>-controller-manager runs on the master node and manages various controllers, each responsible for maintaining the desired state of specific aspects of the system</w:t>
+        <w:t>The kube-controller-manager runs on the master node and manages various controllers, each responsible for maintaining the desired state of specific aspects of the system</w:t>
       </w:r>
       <w:r>
         <w:rPr>
@@ -6781,7 +6558,6 @@
                                   <w:sz w:val="20"/>
                                 </w:rPr>
                               </w:pPr>
-                              <w:proofErr w:type="spellStart"/>
                               <w:r>
                                 <w:rPr>
                                   <w:rFonts w:cstheme="minorHAnsi"/>
@@ -6790,7 +6566,6 @@
                                 </w:rPr>
                                 <w:t>Kubelet</w:t>
                               </w:r>
-                              <w:proofErr w:type="spellEnd"/>
                             </w:p>
                           </w:txbxContent>
                         </wps:txbx>
@@ -6849,23 +6624,13 @@
                                   <w:sz w:val="20"/>
                                 </w:rPr>
                               </w:pPr>
-                              <w:proofErr w:type="spellStart"/>
                               <w:r>
                                 <w:rPr>
                                   <w:rFonts w:cstheme="minorHAnsi"/>
                                   <w:color w:val="FFFFFF" w:themeColor="background1"/>
                                   <w:sz w:val="20"/>
                                 </w:rPr>
-                                <w:t>Kube</w:t>
-                              </w:r>
-                              <w:proofErr w:type="spellEnd"/>
-                              <w:r>
-                                <w:rPr>
-                                  <w:rFonts w:cstheme="minorHAnsi"/>
-                                  <w:color w:val="FFFFFF" w:themeColor="background1"/>
-                                  <w:sz w:val="20"/>
-                                </w:rPr>
-                                <w:t>-Proxy</w:t>
+                                <w:t>Kube-Proxy</w:t>
                               </w:r>
                             </w:p>
                           </w:txbxContent>
@@ -6949,7 +6714,7 @@
               </wp:anchor>
             </w:drawing>
           </mc:Choice>
-          <mc:Fallback xmlns:w16se="http://schemas.microsoft.com/office/word/2015/wordml/symex" xmlns:w15="http://schemas.microsoft.com/office/word/2012/wordml" xmlns:cx1="http://schemas.microsoft.com/office/drawing/2015/9/8/chartex" xmlns:cx="http://schemas.microsoft.com/office/drawing/2014/chartex">
+          <mc:Fallback xmlns:cx="http://schemas.microsoft.com/office/drawing/2014/chartex" xmlns:cx1="http://schemas.microsoft.com/office/drawing/2015/9/8/chartex" xmlns:w15="http://schemas.microsoft.com/office/word/2012/wordml" xmlns:w16se="http://schemas.microsoft.com/office/word/2015/wordml/symex">
             <w:pict>
               <v:group w14:anchorId="290A8B15" id="Group 34" o:spid="_x0000_s1026" style="position:absolute;left:0;text-align:left;margin-left:309.5pt;margin-top:9.65pt;width:157.35pt;height:110.7pt;z-index:251678720" coordsize="19983,14057" o:gfxdata="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">
                 <v:rect id="Rectangle 7" o:spid="_x0000_s1027" style="position:absolute;width:19983;height:14057;visibility:visible;mso-wrap-style:square;v-text-anchor:middle" o:gfxdata="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" fillcolor="#6ff" stroked="f" strokeweight="1pt"/>
@@ -7256,7 +7021,7 @@
               </wp:anchor>
             </w:drawing>
           </mc:Choice>
-          <mc:Fallback xmlns:w16se="http://schemas.microsoft.com/office/word/2015/wordml/symex" xmlns:w15="http://schemas.microsoft.com/office/word/2012/wordml" xmlns:cx1="http://schemas.microsoft.com/office/drawing/2015/9/8/chartex" xmlns:cx="http://schemas.microsoft.com/office/drawing/2014/chartex">
+          <mc:Fallback xmlns:cx="http://schemas.microsoft.com/office/drawing/2014/chartex" xmlns:cx1="http://schemas.microsoft.com/office/drawing/2015/9/8/chartex" xmlns:w15="http://schemas.microsoft.com/office/word/2012/wordml" xmlns:w16se="http://schemas.microsoft.com/office/word/2015/wordml/symex">
             <w:pict>
               <v:group w14:anchorId="25C30B85" id="Group 31" o:spid="_x0000_s1031" style="position:absolute;left:0;text-align:left;margin-left:298.75pt;margin-top:5.35pt;width:132.7pt;height:34.9pt;z-index:251703296" coordsize="16854,4434" o:gfxdata="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">
                 <v:rect id="Rectangle 23" o:spid="_x0000_s1032" style="position:absolute;left:1705;top:2047;width:5049;height:2387;visibility:visible;mso-wrap-style:square;v-text-anchor:middle" o:gfxdata="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" filled="f" stroked="f" strokeweight="1pt">
@@ -7470,7 +7235,7 @@
               </wp:anchor>
             </w:drawing>
           </mc:Choice>
-          <mc:Fallback xmlns:w16se="http://schemas.microsoft.com/office/word/2015/wordml/symex" xmlns:w15="http://schemas.microsoft.com/office/word/2012/wordml" xmlns:cx1="http://schemas.microsoft.com/office/drawing/2015/9/8/chartex" xmlns:cx="http://schemas.microsoft.com/office/drawing/2014/chartex">
+          <mc:Fallback xmlns:cx="http://schemas.microsoft.com/office/drawing/2014/chartex" xmlns:cx1="http://schemas.microsoft.com/office/drawing/2015/9/8/chartex" xmlns:w15="http://schemas.microsoft.com/office/word/2012/wordml" xmlns:w16se="http://schemas.microsoft.com/office/word/2015/wordml/symex">
             <w:pict>
               <v:rect w14:anchorId="68EC8AA9" id="Rectangle 57" o:spid="_x0000_s1035" style="position:absolute;left:0;text-align:left;margin-left:117.8pt;margin-top:1.45pt;width:82.1pt;height:19.9pt;z-index:251713536;visibility:visible;mso-wrap-style:square;mso-width-percent:0;mso-wrap-distance-left:9pt;mso-wrap-distance-top:0;mso-wrap-distance-right:9pt;mso-wrap-distance-bottom:0;mso-position-horizontal:absolute;mso-position-horizontal-relative:text;mso-position-vertical:absolute;mso-position-vertical-relative:text;mso-width-percent:0;mso-width-relative:margin;v-text-anchor:middle" o:gfxdata="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" filled="f" stroked="f" strokeweight="1pt">
                 <v:textbox>
@@ -7710,23 +7475,13 @@
                                   <w:sz w:val="20"/>
                                 </w:rPr>
                               </w:pPr>
-                              <w:proofErr w:type="spellStart"/>
                               <w:r>
                                 <w:rPr>
                                   <w:rFonts w:cstheme="minorHAnsi"/>
                                   <w:color w:val="FFFFFF" w:themeColor="background1"/>
                                   <w:sz w:val="20"/>
                                 </w:rPr>
-                                <w:t>Kube</w:t>
-                              </w:r>
-                              <w:proofErr w:type="spellEnd"/>
-                              <w:r>
-                                <w:rPr>
-                                  <w:rFonts w:cstheme="minorHAnsi"/>
-                                  <w:color w:val="FFFFFF" w:themeColor="background1"/>
-                                  <w:sz w:val="20"/>
-                                </w:rPr>
-                                <w:t xml:space="preserve"> Scheduler</w:t>
+                                <w:t>Kube Scheduler</w:t>
                               </w:r>
                             </w:p>
                           </w:txbxContent>
@@ -7955,7 +7710,7 @@
               </wp:anchor>
             </w:drawing>
           </mc:Choice>
-          <mc:Fallback xmlns:w16se="http://schemas.microsoft.com/office/word/2015/wordml/symex" xmlns:w15="http://schemas.microsoft.com/office/word/2012/wordml" xmlns:cx1="http://schemas.microsoft.com/office/drawing/2015/9/8/chartex" xmlns:cx="http://schemas.microsoft.com/office/drawing/2014/chartex">
+          <mc:Fallback xmlns:cx="http://schemas.microsoft.com/office/drawing/2014/chartex" xmlns:cx1="http://schemas.microsoft.com/office/drawing/2015/9/8/chartex" xmlns:w15="http://schemas.microsoft.com/office/word/2012/wordml" xmlns:w16se="http://schemas.microsoft.com/office/word/2015/wordml/symex">
             <w:pict>
               <v:group w14:anchorId="79C0F967" id="Group 17" o:spid="_x0000_s1036" style="position:absolute;left:0;text-align:left;margin-left:125.55pt;margin-top:4.45pt;width:118.2pt;height:190.9pt;z-index:251671552;mso-height-relative:margin" coordorigin=",-1662" coordsize="15012,24249" o:gfxdata="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">
                 <v:rect id="Rectangle 6" o:spid="_x0000_s1037" style="position:absolute;top:-1662;width:15012;height:24248;visibility:visible;mso-wrap-style:square;v-text-anchor:middle" o:gfxdata="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" fillcolor="#f9f" stroked="f" strokeweight="1pt"/>
@@ -8170,7 +7925,7 @@
               </wp:anchor>
             </w:drawing>
           </mc:Choice>
-          <mc:Fallback xmlns:cx2="http://schemas.microsoft.com/office/drawing/2015/10/21/chartex" xmlns:cx3="http://schemas.microsoft.com/office/drawing/2016/5/9/chartex" xmlns:cx4="http://schemas.microsoft.com/office/drawing/2016/5/10/chartex" xmlns:cx5="http://schemas.microsoft.com/office/drawing/2016/5/11/chartex" xmlns:cx6="http://schemas.microsoft.com/office/drawing/2016/5/12/chartex" xmlns:cx7="http://schemas.microsoft.com/office/drawing/2016/5/13/chartex" xmlns:cx8="http://schemas.microsoft.com/office/drawing/2016/5/14/chartex" xmlns:aink="http://schemas.microsoft.com/office/drawing/2016/ink" xmlns:am3d="http://schemas.microsoft.com/office/drawing/2017/model3d" xmlns:w16cid="http://schemas.microsoft.com/office/word/2016/wordml/cid" xmlns:w16se="http://schemas.microsoft.com/office/word/2015/wordml/symex" xmlns:w15="http://schemas.microsoft.com/office/word/2012/wordml" xmlns:cx1="http://schemas.microsoft.com/office/drawing/2015/9/8/chartex" xmlns:cx="http://schemas.microsoft.com/office/drawing/2014/chartex">
+          <mc:Fallback xmlns:cx="http://schemas.microsoft.com/office/drawing/2014/chartex" xmlns:cx1="http://schemas.microsoft.com/office/drawing/2015/9/8/chartex" xmlns:w15="http://schemas.microsoft.com/office/word/2012/wordml" xmlns:w16se="http://schemas.microsoft.com/office/word/2015/wordml/symex" xmlns:w16cid="http://schemas.microsoft.com/office/word/2016/wordml/cid" xmlns:am3d="http://schemas.microsoft.com/office/drawing/2017/model3d" xmlns:aink="http://schemas.microsoft.com/office/drawing/2016/ink" xmlns:cx8="http://schemas.microsoft.com/office/drawing/2016/5/14/chartex" xmlns:cx7="http://schemas.microsoft.com/office/drawing/2016/5/13/chartex" xmlns:cx6="http://schemas.microsoft.com/office/drawing/2016/5/12/chartex" xmlns:cx5="http://schemas.microsoft.com/office/drawing/2016/5/11/chartex" xmlns:cx4="http://schemas.microsoft.com/office/drawing/2016/5/10/chartex" xmlns:cx3="http://schemas.microsoft.com/office/drawing/2016/5/9/chartex" xmlns:cx2="http://schemas.microsoft.com/office/drawing/2015/10/21/chartex">
             <w:pict>
               <v:rect w14:anchorId="01717C7B" id="Rectangle 19" o:spid="_x0000_s1026" style="position:absolute;margin-left:399.4pt;margin-top:1pt;width:58.35pt;height:39.2pt;z-index:251682816;visibility:visible;mso-wrap-style:square;mso-width-percent:0;mso-height-percent:0;mso-wrap-distance-left:9pt;mso-wrap-distance-top:0;mso-wrap-distance-right:9pt;mso-wrap-distance-bottom:0;mso-position-horizontal:absolute;mso-position-horizontal-relative:margin;mso-position-vertical:absolute;mso-position-vertical-relative:text;mso-width-percent:0;mso-height-percent:0;mso-width-relative:margin;mso-height-relative:margin;v-text-anchor:middle" o:gfxdata="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" fillcolor="#6f6" stroked="f" strokeweight="1pt">
                 <w10:wrap anchorx="margin"/>
@@ -8255,7 +8010,7 @@
               </wp:anchor>
             </w:drawing>
           </mc:Choice>
-          <mc:Fallback xmlns:cx2="http://schemas.microsoft.com/office/drawing/2015/10/21/chartex" xmlns:cx3="http://schemas.microsoft.com/office/drawing/2016/5/9/chartex" xmlns:cx4="http://schemas.microsoft.com/office/drawing/2016/5/10/chartex" xmlns:cx5="http://schemas.microsoft.com/office/drawing/2016/5/11/chartex" xmlns:cx6="http://schemas.microsoft.com/office/drawing/2016/5/12/chartex" xmlns:cx7="http://schemas.microsoft.com/office/drawing/2016/5/13/chartex" xmlns:cx8="http://schemas.microsoft.com/office/drawing/2016/5/14/chartex" xmlns:aink="http://schemas.microsoft.com/office/drawing/2016/ink" xmlns:am3d="http://schemas.microsoft.com/office/drawing/2017/model3d" xmlns:w16cid="http://schemas.microsoft.com/office/word/2016/wordml/cid" xmlns:w16se="http://schemas.microsoft.com/office/word/2015/wordml/symex" xmlns:w15="http://schemas.microsoft.com/office/word/2012/wordml" xmlns:cx1="http://schemas.microsoft.com/office/drawing/2015/9/8/chartex" xmlns:cx="http://schemas.microsoft.com/office/drawing/2014/chartex">
+          <mc:Fallback xmlns:cx="http://schemas.microsoft.com/office/drawing/2014/chartex" xmlns:cx1="http://schemas.microsoft.com/office/drawing/2015/9/8/chartex" xmlns:w15="http://schemas.microsoft.com/office/word/2012/wordml" xmlns:w16se="http://schemas.microsoft.com/office/word/2015/wordml/symex" xmlns:w16cid="http://schemas.microsoft.com/office/word/2016/wordml/cid" xmlns:am3d="http://schemas.microsoft.com/office/drawing/2017/model3d" xmlns:aink="http://schemas.microsoft.com/office/drawing/2016/ink" xmlns:cx8="http://schemas.microsoft.com/office/drawing/2016/5/14/chartex" xmlns:cx7="http://schemas.microsoft.com/office/drawing/2016/5/13/chartex" xmlns:cx6="http://schemas.microsoft.com/office/drawing/2016/5/12/chartex" xmlns:cx5="http://schemas.microsoft.com/office/drawing/2016/5/11/chartex" xmlns:cx4="http://schemas.microsoft.com/office/drawing/2016/5/10/chartex" xmlns:cx3="http://schemas.microsoft.com/office/drawing/2016/5/9/chartex" xmlns:cx2="http://schemas.microsoft.com/office/drawing/2015/10/21/chartex">
             <w:pict>
               <v:rect w14:anchorId="204DE155" id="Rectangle 18" o:spid="_x0000_s1026" style="position:absolute;margin-left:318.6pt;margin-top:.8pt;width:58.35pt;height:39.2pt;z-index:251680768;visibility:visible;mso-wrap-style:square;mso-width-percent:0;mso-height-percent:0;mso-wrap-distance-left:9pt;mso-wrap-distance-top:0;mso-wrap-distance-right:9pt;mso-wrap-distance-bottom:0;mso-position-horizontal:absolute;mso-position-horizontal-relative:margin;mso-position-vertical:absolute;mso-position-vertical-relative:text;mso-width-percent:0;mso-height-percent:0;mso-width-relative:margin;mso-height-relative:margin;v-text-anchor:middle" o:gfxdata="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" fillcolor="#6f6" stroked="f" strokeweight="1pt">
                 <w10:wrap anchorx="margin"/>
@@ -8502,7 +8257,7 @@
               </wp:anchor>
             </w:drawing>
           </mc:Choice>
-          <mc:Fallback xmlns:w16se="http://schemas.microsoft.com/office/word/2015/wordml/symex" xmlns:w15="http://schemas.microsoft.com/office/word/2012/wordml" xmlns:cx1="http://schemas.microsoft.com/office/drawing/2015/9/8/chartex" xmlns:cx="http://schemas.microsoft.com/office/drawing/2014/chartex">
+          <mc:Fallback xmlns:cx="http://schemas.microsoft.com/office/drawing/2014/chartex" xmlns:cx1="http://schemas.microsoft.com/office/drawing/2015/9/8/chartex" xmlns:w15="http://schemas.microsoft.com/office/word/2012/wordml" xmlns:w16se="http://schemas.microsoft.com/office/word/2015/wordml/symex">
             <w:pict>
               <v:group w14:anchorId="59C80FE5" id="Group 32" o:spid="_x0000_s1043" style="position:absolute;left:0;text-align:left;margin-left:321.3pt;margin-top:5.25pt;width:135.95pt;height:19.35pt;z-index:251698176;mso-width-relative:margin" coordsize="17264,2456" o:gfxdata="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">
                 <v:rect id="Rectangle 24" o:spid="_x0000_s1044" style="position:absolute;left:10031;top:68;width:3957;height:2388;visibility:visible;mso-wrap-style:square;v-text-anchor:middle" o:gfxdata="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" filled="f" stroked="f" strokeweight="1pt">
@@ -8673,7 +8428,7 @@
               </wp:anchor>
             </w:drawing>
           </mc:Choice>
-          <mc:Fallback xmlns:w16se="http://schemas.microsoft.com/office/word/2015/wordml/symex" xmlns:w15="http://schemas.microsoft.com/office/word/2012/wordml" xmlns:cx1="http://schemas.microsoft.com/office/drawing/2015/9/8/chartex" xmlns:cx="http://schemas.microsoft.com/office/drawing/2014/chartex">
+          <mc:Fallback xmlns:cx="http://schemas.microsoft.com/office/drawing/2014/chartex" xmlns:cx1="http://schemas.microsoft.com/office/drawing/2015/9/8/chartex" xmlns:w15="http://schemas.microsoft.com/office/word/2012/wordml" xmlns:w16se="http://schemas.microsoft.com/office/word/2015/wordml/symex">
             <w:pict>
               <v:rect w14:anchorId="7644842E" id="Rectangle 20" o:spid="_x0000_s1047" style="position:absolute;left:0;text-align:left;margin-left:323.45pt;margin-top:6.9pt;width:49.45pt;height:16.65pt;z-index:251684864;visibility:visible;mso-wrap-style:square;mso-width-percent:0;mso-height-percent:0;mso-wrap-distance-left:9pt;mso-wrap-distance-top:0;mso-wrap-distance-right:9pt;mso-wrap-distance-bottom:0;mso-position-horizontal:absolute;mso-position-horizontal-relative:margin;mso-position-vertical:absolute;mso-position-vertical-relative:text;mso-width-percent:0;mso-height-percent:0;mso-width-relative:margin;mso-height-relative:margin;v-text-anchor:middle" o:gfxdata="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" fillcolor="#90f" stroked="f" strokeweight="1pt">
                 <v:textbox>
@@ -8782,7 +8537,7 @@
               </wp:anchor>
             </w:drawing>
           </mc:Choice>
-          <mc:Fallback xmlns:w16se="http://schemas.microsoft.com/office/word/2015/wordml/symex" xmlns:w15="http://schemas.microsoft.com/office/word/2012/wordml" xmlns:cx1="http://schemas.microsoft.com/office/drawing/2015/9/8/chartex" xmlns:cx="http://schemas.microsoft.com/office/drawing/2014/chartex">
+          <mc:Fallback xmlns:cx="http://schemas.microsoft.com/office/drawing/2014/chartex" xmlns:cx1="http://schemas.microsoft.com/office/drawing/2015/9/8/chartex" xmlns:w15="http://schemas.microsoft.com/office/word/2012/wordml" xmlns:w16se="http://schemas.microsoft.com/office/word/2015/wordml/symex">
             <w:pict>
               <v:rect w14:anchorId="1DB6B86A" id="Rectangle 22" o:spid="_x0000_s1048" style="position:absolute;left:0;text-align:left;margin-left:430.3pt;margin-top:6.85pt;width:23.1pt;height:16.65pt;z-index:251688960;visibility:visible;mso-wrap-style:square;mso-width-percent:0;mso-height-percent:0;mso-wrap-distance-left:9pt;mso-wrap-distance-top:0;mso-wrap-distance-right:9pt;mso-wrap-distance-bottom:0;mso-position-horizontal:absolute;mso-position-horizontal-relative:margin;mso-position-vertical:absolute;mso-position-vertical-relative:text;mso-width-percent:0;mso-height-percent:0;mso-width-relative:margin;mso-height-relative:margin;v-text-anchor:middle" o:gfxdata="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" fillcolor="#90f" stroked="f" strokeweight="1pt">
                 <v:textbox>
@@ -8890,7 +8645,7 @@
               </wp:anchor>
             </w:drawing>
           </mc:Choice>
-          <mc:Fallback xmlns:w16se="http://schemas.microsoft.com/office/word/2015/wordml/symex" xmlns:w15="http://schemas.microsoft.com/office/word/2012/wordml" xmlns:cx1="http://schemas.microsoft.com/office/drawing/2015/9/8/chartex" xmlns:cx="http://schemas.microsoft.com/office/drawing/2014/chartex">
+          <mc:Fallback xmlns:cx="http://schemas.microsoft.com/office/drawing/2014/chartex" xmlns:cx1="http://schemas.microsoft.com/office/drawing/2015/9/8/chartex" xmlns:w15="http://schemas.microsoft.com/office/word/2012/wordml" xmlns:w16se="http://schemas.microsoft.com/office/word/2015/wordml/symex">
             <w:pict>
               <v:rect w14:anchorId="748C66F9" id="Rectangle 21" o:spid="_x0000_s1049" style="position:absolute;left:0;text-align:left;margin-left:404.2pt;margin-top:7.1pt;width:23.1pt;height:16.65pt;z-index:251686912;visibility:visible;mso-wrap-style:square;mso-width-percent:0;mso-height-percent:0;mso-wrap-distance-left:9pt;mso-wrap-distance-top:0;mso-wrap-distance-right:9pt;mso-wrap-distance-bottom:0;mso-position-horizontal:absolute;mso-position-horizontal-relative:margin;mso-position-vertical:absolute;mso-position-vertical-relative:text;mso-width-percent:0;mso-height-percent:0;mso-width-relative:margin;mso-height-relative:margin;v-text-anchor:middle" o:gfxdata="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" fillcolor="#90f" stroked="f" strokeweight="1pt">
                 <v:textbox>
@@ -8990,7 +8745,7 @@
               </wp:anchor>
             </w:drawing>
           </mc:Choice>
-          <mc:Fallback xmlns:cx2="http://schemas.microsoft.com/office/drawing/2015/10/21/chartex" xmlns:cx3="http://schemas.microsoft.com/office/drawing/2016/5/9/chartex" xmlns:cx4="http://schemas.microsoft.com/office/drawing/2016/5/10/chartex" xmlns:cx5="http://schemas.microsoft.com/office/drawing/2016/5/11/chartex" xmlns:cx6="http://schemas.microsoft.com/office/drawing/2016/5/12/chartex" xmlns:cx7="http://schemas.microsoft.com/office/drawing/2016/5/13/chartex" xmlns:cx8="http://schemas.microsoft.com/office/drawing/2016/5/14/chartex" xmlns:aink="http://schemas.microsoft.com/office/drawing/2016/ink" xmlns:am3d="http://schemas.microsoft.com/office/drawing/2017/model3d" xmlns:w16cid="http://schemas.microsoft.com/office/word/2016/wordml/cid" xmlns:w16se="http://schemas.microsoft.com/office/word/2015/wordml/symex" xmlns:w15="http://schemas.microsoft.com/office/word/2012/wordml" xmlns:cx1="http://schemas.microsoft.com/office/drawing/2015/9/8/chartex" xmlns:cx="http://schemas.microsoft.com/office/drawing/2014/chartex">
+          <mc:Fallback xmlns:cx="http://schemas.microsoft.com/office/drawing/2014/chartex" xmlns:cx1="http://schemas.microsoft.com/office/drawing/2015/9/8/chartex" xmlns:w15="http://schemas.microsoft.com/office/word/2012/wordml" xmlns:w16se="http://schemas.microsoft.com/office/word/2015/wordml/symex" xmlns:w16cid="http://schemas.microsoft.com/office/word/2016/wordml/cid" xmlns:am3d="http://schemas.microsoft.com/office/drawing/2017/model3d" xmlns:aink="http://schemas.microsoft.com/office/drawing/2016/ink" xmlns:cx8="http://schemas.microsoft.com/office/drawing/2016/5/14/chartex" xmlns:cx7="http://schemas.microsoft.com/office/drawing/2016/5/13/chartex" xmlns:cx6="http://schemas.microsoft.com/office/drawing/2016/5/12/chartex" xmlns:cx5="http://schemas.microsoft.com/office/drawing/2016/5/11/chartex" xmlns:cx4="http://schemas.microsoft.com/office/drawing/2016/5/10/chartex" xmlns:cx3="http://schemas.microsoft.com/office/drawing/2016/5/9/chartex" xmlns:cx2="http://schemas.microsoft.com/office/drawing/2015/10/21/chartex">
             <w:pict>
               <v:shapetype w14:anchorId="18A0B850" id="_x0000_t38" coordsize="21600,21600" o:spt="38" o:oned="t" path="m,c@0,0@1,5400@1,10800@1,16200@2,21600,21600,21600e" filled="f">
                 <v:formulas>
@@ -9116,7 +8871,7 @@
               </wp:anchor>
             </w:drawing>
           </mc:Choice>
-          <mc:Fallback xmlns:w16se="http://schemas.microsoft.com/office/word/2015/wordml/symex" xmlns:w15="http://schemas.microsoft.com/office/word/2012/wordml" xmlns:cx1="http://schemas.microsoft.com/office/drawing/2015/9/8/chartex" xmlns:cx="http://schemas.microsoft.com/office/drawing/2014/chartex">
+          <mc:Fallback xmlns:cx="http://schemas.microsoft.com/office/drawing/2014/chartex" xmlns:cx1="http://schemas.microsoft.com/office/drawing/2015/9/8/chartex" xmlns:w15="http://schemas.microsoft.com/office/word/2012/wordml" xmlns:w16se="http://schemas.microsoft.com/office/word/2015/wordml/symex">
             <w:pict>
               <v:oval w14:anchorId="46A00F46" id="Oval 4" o:spid="_x0000_s1050" style="position:absolute;left:0;text-align:left;margin-left:33.75pt;margin-top:.65pt;width:44.6pt;height:44.6pt;z-index:251655168;visibility:visible;mso-wrap-style:square;mso-wrap-distance-left:9pt;mso-wrap-distance-top:0;mso-wrap-distance-right:9pt;mso-wrap-distance-bottom:0;mso-position-horizontal:absolute;mso-position-horizontal-relative:text;mso-position-vertical:absolute;mso-position-vertical-relative:text;v-text-anchor:middle" o:gfxdata="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" fillcolor="#f7caac [1301]" stroked="f" strokeweight="1pt">
                 <v:stroke joinstyle="miter"/>
@@ -9245,7 +9000,7 @@
               </wp:anchor>
             </w:drawing>
           </mc:Choice>
-          <mc:Fallback xmlns:w16se="http://schemas.microsoft.com/office/word/2015/wordml/symex" xmlns:w15="http://schemas.microsoft.com/office/word/2012/wordml" xmlns:cx1="http://schemas.microsoft.com/office/drawing/2015/9/8/chartex" xmlns:cx="http://schemas.microsoft.com/office/drawing/2014/chartex">
+          <mc:Fallback xmlns:cx="http://schemas.microsoft.com/office/drawing/2014/chartex" xmlns:cx1="http://schemas.microsoft.com/office/drawing/2015/9/8/chartex" xmlns:w15="http://schemas.microsoft.com/office/word/2012/wordml" xmlns:w16se="http://schemas.microsoft.com/office/word/2015/wordml/symex">
             <w:pict>
               <v:rect w14:anchorId="01133897" id="Rectangle 65" o:spid="_x0000_s1051" style="position:absolute;left:0;text-align:left;margin-left:42.1pt;margin-top:.9pt;width:27.05pt;height:21.4pt;z-index:251722752;visibility:visible;mso-wrap-style:square;mso-width-percent:0;mso-height-percent:0;mso-wrap-distance-left:9pt;mso-wrap-distance-top:0;mso-wrap-distance-right:9pt;mso-wrap-distance-bottom:0;mso-position-horizontal:absolute;mso-position-horizontal-relative:text;mso-position-vertical:absolute;mso-position-vertical-relative:text;mso-width-percent:0;mso-height-percent:0;mso-width-relative:margin;mso-height-relative:margin;v-text-anchor:middle" o:gfxdata="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" filled="f" stroked="f" strokeweight="1pt">
                 <v:textbox>
@@ -9353,7 +9108,7 @@
               </wp:anchor>
             </w:drawing>
           </mc:Choice>
-          <mc:Fallback xmlns:cx2="http://schemas.microsoft.com/office/drawing/2015/10/21/chartex" xmlns:cx3="http://schemas.microsoft.com/office/drawing/2016/5/9/chartex" xmlns:cx4="http://schemas.microsoft.com/office/drawing/2016/5/10/chartex" xmlns:cx5="http://schemas.microsoft.com/office/drawing/2016/5/11/chartex" xmlns:cx6="http://schemas.microsoft.com/office/drawing/2016/5/12/chartex" xmlns:cx7="http://schemas.microsoft.com/office/drawing/2016/5/13/chartex" xmlns:cx8="http://schemas.microsoft.com/office/drawing/2016/5/14/chartex" xmlns:aink="http://schemas.microsoft.com/office/drawing/2016/ink" xmlns:am3d="http://schemas.microsoft.com/office/drawing/2017/model3d" xmlns:w16cid="http://schemas.microsoft.com/office/word/2016/wordml/cid" xmlns:w16se="http://schemas.microsoft.com/office/word/2015/wordml/symex" xmlns:w15="http://schemas.microsoft.com/office/word/2012/wordml" xmlns:cx1="http://schemas.microsoft.com/office/drawing/2015/9/8/chartex" xmlns:cx="http://schemas.microsoft.com/office/drawing/2014/chartex">
+          <mc:Fallback xmlns:cx="http://schemas.microsoft.com/office/drawing/2014/chartex" xmlns:cx1="http://schemas.microsoft.com/office/drawing/2015/9/8/chartex" xmlns:w15="http://schemas.microsoft.com/office/word/2012/wordml" xmlns:w16se="http://schemas.microsoft.com/office/word/2015/wordml/symex" xmlns:w16cid="http://schemas.microsoft.com/office/word/2016/wordml/cid" xmlns:am3d="http://schemas.microsoft.com/office/drawing/2017/model3d" xmlns:aink="http://schemas.microsoft.com/office/drawing/2016/ink" xmlns:cx8="http://schemas.microsoft.com/office/drawing/2016/5/14/chartex" xmlns:cx7="http://schemas.microsoft.com/office/drawing/2016/5/13/chartex" xmlns:cx6="http://schemas.microsoft.com/office/drawing/2016/5/12/chartex" xmlns:cx5="http://schemas.microsoft.com/office/drawing/2016/5/11/chartex" xmlns:cx4="http://schemas.microsoft.com/office/drawing/2016/5/10/chartex" xmlns:cx3="http://schemas.microsoft.com/office/drawing/2016/5/9/chartex" xmlns:cx2="http://schemas.microsoft.com/office/drawing/2015/10/21/chartex">
             <w:pict>
               <v:shapetype w14:anchorId="66F5F909" id="_x0000_t69" coordsize="21600,21600" o:spt="69" adj="4320,5400" path="m,10800l@0,21600@0@3@2@3@2,21600,21600,10800@2,0@2@1@0@1@0,xe">
                 <v:stroke joinstyle="miter"/>
@@ -9494,7 +9249,7 @@
               </wp:anchor>
             </w:drawing>
           </mc:Choice>
-          <mc:Fallback xmlns:w16se="http://schemas.microsoft.com/office/word/2015/wordml/symex" xmlns:w15="http://schemas.microsoft.com/office/word/2012/wordml" xmlns:cx1="http://schemas.microsoft.com/office/drawing/2015/9/8/chartex" xmlns:cx="http://schemas.microsoft.com/office/drawing/2014/chartex">
+          <mc:Fallback xmlns:cx="http://schemas.microsoft.com/office/drawing/2014/chartex" xmlns:cx1="http://schemas.microsoft.com/office/drawing/2015/9/8/chartex" xmlns:w15="http://schemas.microsoft.com/office/word/2012/wordml" xmlns:w16se="http://schemas.microsoft.com/office/word/2015/wordml/symex">
             <w:pict>
               <v:rect w14:anchorId="57BB6311" id="Rectangle 66" o:spid="_x0000_s1052" style="position:absolute;left:0;text-align:left;margin-left:12.85pt;margin-top:5pt;width:84.95pt;height:21.4pt;z-index:251724800;visibility:visible;mso-wrap-style:square;mso-width-percent:0;mso-height-percent:0;mso-wrap-distance-left:9pt;mso-wrap-distance-top:0;mso-wrap-distance-right:9pt;mso-wrap-distance-bottom:0;mso-position-horizontal:absolute;mso-position-horizontal-relative:text;mso-position-vertical:absolute;mso-position-vertical-relative:text;mso-width-percent:0;mso-height-percent:0;mso-width-relative:margin;mso-height-relative:margin;v-text-anchor:middle" o:gfxdata="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" filled="f" stroked="f" strokeweight="1pt">
                 <v:textbox>
@@ -9606,7 +9361,7 @@
               </wp:anchor>
             </w:drawing>
           </mc:Choice>
-          <mc:Fallback xmlns:cx2="http://schemas.microsoft.com/office/drawing/2015/10/21/chartex" xmlns:cx3="http://schemas.microsoft.com/office/drawing/2016/5/9/chartex" xmlns:cx4="http://schemas.microsoft.com/office/drawing/2016/5/10/chartex" xmlns:cx5="http://schemas.microsoft.com/office/drawing/2016/5/11/chartex" xmlns:cx6="http://schemas.microsoft.com/office/drawing/2016/5/12/chartex" xmlns:cx7="http://schemas.microsoft.com/office/drawing/2016/5/13/chartex" xmlns:cx8="http://schemas.microsoft.com/office/drawing/2016/5/14/chartex" xmlns:aink="http://schemas.microsoft.com/office/drawing/2016/ink" xmlns:am3d="http://schemas.microsoft.com/office/drawing/2017/model3d" xmlns:w16cid="http://schemas.microsoft.com/office/word/2016/wordml/cid" xmlns:w16se="http://schemas.microsoft.com/office/word/2015/wordml/symex" xmlns:w15="http://schemas.microsoft.com/office/word/2012/wordml" xmlns:cx1="http://schemas.microsoft.com/office/drawing/2015/9/8/chartex" xmlns:cx="http://schemas.microsoft.com/office/drawing/2014/chartex">
+          <mc:Fallback xmlns:cx="http://schemas.microsoft.com/office/drawing/2014/chartex" xmlns:cx1="http://schemas.microsoft.com/office/drawing/2015/9/8/chartex" xmlns:w15="http://schemas.microsoft.com/office/word/2012/wordml" xmlns:w16se="http://schemas.microsoft.com/office/word/2015/wordml/symex" xmlns:w16cid="http://schemas.microsoft.com/office/word/2016/wordml/cid" xmlns:am3d="http://schemas.microsoft.com/office/drawing/2017/model3d" xmlns:aink="http://schemas.microsoft.com/office/drawing/2016/ink" xmlns:cx8="http://schemas.microsoft.com/office/drawing/2016/5/14/chartex" xmlns:cx7="http://schemas.microsoft.com/office/drawing/2016/5/13/chartex" xmlns:cx6="http://schemas.microsoft.com/office/drawing/2016/5/12/chartex" xmlns:cx5="http://schemas.microsoft.com/office/drawing/2016/5/11/chartex" xmlns:cx4="http://schemas.microsoft.com/office/drawing/2016/5/10/chartex" xmlns:cx3="http://schemas.microsoft.com/office/drawing/2016/5/9/chartex" xmlns:cx2="http://schemas.microsoft.com/office/drawing/2015/10/21/chartex">
             <w:pict>
               <v:shape w14:anchorId="1CDDC9E7" id="Connector: Curved 59" o:spid="_x0000_s1026" type="#_x0000_t38" style="position:absolute;margin-left:245.75pt;margin-top:1.4pt;width:62.45pt;height:65.4pt;z-index:251715584;visibility:visible;mso-wrap-style:square;mso-wrap-distance-left:9pt;mso-wrap-distance-top:0;mso-wrap-distance-right:9pt;mso-wrap-distance-bottom:0;mso-position-horizontal:absolute;mso-position-horizontal-relative:text;mso-position-vertical:absolute;mso-position-vertical-relative:text" o:gfxdata="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" adj="10800" strokecolor="black [3200]" strokeweight="1.5pt">
                 <v:stroke endarrow="block" joinstyle="miter"/>
@@ -9856,7 +9611,7 @@
               </wp:anchor>
             </w:drawing>
           </mc:Choice>
-          <mc:Fallback xmlns:w16se="http://schemas.microsoft.com/office/word/2015/wordml/symex" xmlns:w15="http://schemas.microsoft.com/office/word/2012/wordml" xmlns:cx1="http://schemas.microsoft.com/office/drawing/2015/9/8/chartex" xmlns:cx="http://schemas.microsoft.com/office/drawing/2014/chartex">
+          <mc:Fallback xmlns:cx="http://schemas.microsoft.com/office/drawing/2014/chartex" xmlns:cx1="http://schemas.microsoft.com/office/drawing/2015/9/8/chartex" xmlns:w15="http://schemas.microsoft.com/office/word/2012/wordml" xmlns:w16se="http://schemas.microsoft.com/office/word/2015/wordml/symex">
             <w:pict>
               <v:group w14:anchorId="4B8F5BFC" id="Group 43" o:spid="_x0000_s1053" style="position:absolute;left:0;text-align:left;margin-left:300.35pt;margin-top:8.5pt;width:132.15pt;height:33.8pt;z-index:251709440;mso-width-relative:margin;mso-height-relative:margin" coordorigin="68,136" coordsize="16786,4298" o:gfxdata="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">
                 <v:rect id="Rectangle 44" o:spid="_x0000_s1054" style="position:absolute;left:1705;top:2047;width:5049;height:2387;visibility:visible;mso-wrap-style:square;v-text-anchor:middle" o:gfxdata="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" filled="f" stroked="f" strokeweight="1pt">
@@ -10023,7 +9778,7 @@
               </wp:anchor>
             </w:drawing>
           </mc:Choice>
-          <mc:Fallback xmlns:cx2="http://schemas.microsoft.com/office/drawing/2015/10/21/chartex" xmlns:cx3="http://schemas.microsoft.com/office/drawing/2016/5/9/chartex" xmlns:cx4="http://schemas.microsoft.com/office/drawing/2016/5/10/chartex" xmlns:cx5="http://schemas.microsoft.com/office/drawing/2016/5/11/chartex" xmlns:cx6="http://schemas.microsoft.com/office/drawing/2016/5/12/chartex" xmlns:cx7="http://schemas.microsoft.com/office/drawing/2016/5/13/chartex" xmlns:cx8="http://schemas.microsoft.com/office/drawing/2016/5/14/chartex" xmlns:aink="http://schemas.microsoft.com/office/drawing/2016/ink" xmlns:am3d="http://schemas.microsoft.com/office/drawing/2017/model3d" xmlns:w16cid="http://schemas.microsoft.com/office/word/2016/wordml/cid" xmlns:w16se="http://schemas.microsoft.com/office/word/2015/wordml/symex" xmlns:w15="http://schemas.microsoft.com/office/word/2012/wordml" xmlns:cx1="http://schemas.microsoft.com/office/drawing/2015/9/8/chartex" xmlns:cx="http://schemas.microsoft.com/office/drawing/2014/chartex">
+          <mc:Fallback xmlns:cx="http://schemas.microsoft.com/office/drawing/2014/chartex" xmlns:cx1="http://schemas.microsoft.com/office/drawing/2015/9/8/chartex" xmlns:w15="http://schemas.microsoft.com/office/word/2012/wordml" xmlns:w16se="http://schemas.microsoft.com/office/word/2015/wordml/symex" xmlns:w16cid="http://schemas.microsoft.com/office/word/2016/wordml/cid" xmlns:am3d="http://schemas.microsoft.com/office/drawing/2017/model3d" xmlns:aink="http://schemas.microsoft.com/office/drawing/2016/ink" xmlns:cx8="http://schemas.microsoft.com/office/drawing/2016/5/14/chartex" xmlns:cx7="http://schemas.microsoft.com/office/drawing/2016/5/13/chartex" xmlns:cx6="http://schemas.microsoft.com/office/drawing/2016/5/12/chartex" xmlns:cx5="http://schemas.microsoft.com/office/drawing/2016/5/11/chartex" xmlns:cx4="http://schemas.microsoft.com/office/drawing/2016/5/10/chartex" xmlns:cx3="http://schemas.microsoft.com/office/drawing/2016/5/9/chartex" xmlns:cx2="http://schemas.microsoft.com/office/drawing/2015/10/21/chartex">
             <w:pict>
               <v:rect w14:anchorId="28A0F5C6" id="Rectangle 42" o:spid="_x0000_s1026" style="position:absolute;margin-left:400.6pt;margin-top:27.4pt;width:58.35pt;height:39.2pt;z-index:251708416;visibility:visible;mso-wrap-style:square;mso-width-percent:0;mso-height-percent:0;mso-wrap-distance-left:9pt;mso-wrap-distance-top:0;mso-wrap-distance-right:9pt;mso-wrap-distance-bottom:0;mso-position-horizontal:absolute;mso-position-horizontal-relative:margin;mso-position-vertical:absolute;mso-position-vertical-relative:text;mso-width-percent:0;mso-height-percent:0;mso-width-relative:margin;mso-height-relative:margin;v-text-anchor:middle" o:gfxdata="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" fillcolor="#6f6" stroked="f" strokeweight="1pt">
                 <w10:wrap anchorx="margin"/>
@@ -10108,7 +9863,7 @@
               </wp:anchor>
             </w:drawing>
           </mc:Choice>
-          <mc:Fallback xmlns:cx2="http://schemas.microsoft.com/office/drawing/2015/10/21/chartex" xmlns:cx3="http://schemas.microsoft.com/office/drawing/2016/5/9/chartex" xmlns:cx4="http://schemas.microsoft.com/office/drawing/2016/5/10/chartex" xmlns:cx5="http://schemas.microsoft.com/office/drawing/2016/5/11/chartex" xmlns:cx6="http://schemas.microsoft.com/office/drawing/2016/5/12/chartex" xmlns:cx7="http://schemas.microsoft.com/office/drawing/2016/5/13/chartex" xmlns:cx8="http://schemas.microsoft.com/office/drawing/2016/5/14/chartex" xmlns:aink="http://schemas.microsoft.com/office/drawing/2016/ink" xmlns:am3d="http://schemas.microsoft.com/office/drawing/2017/model3d" xmlns:w16cid="http://schemas.microsoft.com/office/word/2016/wordml/cid" xmlns:w16se="http://schemas.microsoft.com/office/word/2015/wordml/symex" xmlns:w15="http://schemas.microsoft.com/office/word/2012/wordml" xmlns:cx1="http://schemas.microsoft.com/office/drawing/2015/9/8/chartex" xmlns:cx="http://schemas.microsoft.com/office/drawing/2014/chartex">
+          <mc:Fallback xmlns:cx="http://schemas.microsoft.com/office/drawing/2014/chartex" xmlns:cx1="http://schemas.microsoft.com/office/drawing/2015/9/8/chartex" xmlns:w15="http://schemas.microsoft.com/office/word/2012/wordml" xmlns:w16se="http://schemas.microsoft.com/office/word/2015/wordml/symex" xmlns:w16cid="http://schemas.microsoft.com/office/word/2016/wordml/cid" xmlns:am3d="http://schemas.microsoft.com/office/drawing/2017/model3d" xmlns:aink="http://schemas.microsoft.com/office/drawing/2016/ink" xmlns:cx8="http://schemas.microsoft.com/office/drawing/2016/5/14/chartex" xmlns:cx7="http://schemas.microsoft.com/office/drawing/2016/5/13/chartex" xmlns:cx6="http://schemas.microsoft.com/office/drawing/2016/5/12/chartex" xmlns:cx5="http://schemas.microsoft.com/office/drawing/2016/5/11/chartex" xmlns:cx4="http://schemas.microsoft.com/office/drawing/2016/5/10/chartex" xmlns:cx3="http://schemas.microsoft.com/office/drawing/2016/5/9/chartex" xmlns:cx2="http://schemas.microsoft.com/office/drawing/2015/10/21/chartex">
             <w:pict>
               <v:rect w14:anchorId="3E5B72DF" id="Rectangle 41" o:spid="_x0000_s1026" style="position:absolute;margin-left:319.8pt;margin-top:27.25pt;width:58.35pt;height:39.2pt;z-index:251707392;visibility:visible;mso-wrap-style:square;mso-width-percent:0;mso-height-percent:0;mso-wrap-distance-left:9pt;mso-wrap-distance-top:0;mso-wrap-distance-right:9pt;mso-wrap-distance-bottom:0;mso-position-horizontal:absolute;mso-position-horizontal-relative:margin;mso-position-vertical:absolute;mso-position-vertical-relative:text;mso-width-percent:0;mso-height-percent:0;mso-width-relative:margin;mso-height-relative:margin;v-text-anchor:middle" o:gfxdata="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" fillcolor="#6f6" stroked="f" strokeweight="1pt">
                 <w10:wrap anchorx="margin"/>
@@ -10241,7 +9996,6 @@
                                   <w:sz w:val="20"/>
                                 </w:rPr>
                               </w:pPr>
-                              <w:proofErr w:type="spellStart"/>
                               <w:r>
                                 <w:rPr>
                                   <w:rFonts w:cstheme="minorHAnsi"/>
@@ -10250,7 +10004,6 @@
                                 </w:rPr>
                                 <w:t>Kubelet</w:t>
                               </w:r>
-                              <w:proofErr w:type="spellEnd"/>
                             </w:p>
                           </w:txbxContent>
                         </wps:txbx>
@@ -10309,23 +10062,13 @@
                                   <w:sz w:val="20"/>
                                 </w:rPr>
                               </w:pPr>
-                              <w:proofErr w:type="spellStart"/>
                               <w:r>
                                 <w:rPr>
                                   <w:rFonts w:cstheme="minorHAnsi"/>
                                   <w:color w:val="FFFFFF" w:themeColor="background1"/>
                                   <w:sz w:val="20"/>
                                 </w:rPr>
-                                <w:t>Kube</w:t>
-                              </w:r>
-                              <w:proofErr w:type="spellEnd"/>
-                              <w:r>
-                                <w:rPr>
-                                  <w:rFonts w:cstheme="minorHAnsi"/>
-                                  <w:color w:val="FFFFFF" w:themeColor="background1"/>
-                                  <w:sz w:val="20"/>
-                                </w:rPr>
-                                <w:t>-Proxy</w:t>
+                                <w:t>Kube-Proxy</w:t>
                               </w:r>
                             </w:p>
                           </w:txbxContent>
@@ -10409,7 +10152,7 @@
               </wp:anchor>
             </w:drawing>
           </mc:Choice>
-          <mc:Fallback xmlns:w16se="http://schemas.microsoft.com/office/word/2015/wordml/symex" xmlns:w15="http://schemas.microsoft.com/office/word/2012/wordml" xmlns:cx1="http://schemas.microsoft.com/office/drawing/2015/9/8/chartex" xmlns:cx="http://schemas.microsoft.com/office/drawing/2014/chartex">
+          <mc:Fallback xmlns:cx="http://schemas.microsoft.com/office/drawing/2014/chartex" xmlns:cx1="http://schemas.microsoft.com/office/drawing/2015/9/8/chartex" xmlns:w15="http://schemas.microsoft.com/office/word/2012/wordml" xmlns:w16se="http://schemas.microsoft.com/office/word/2015/wordml/symex">
             <w:pict>
               <v:group w14:anchorId="0963434B" id="Group 36" o:spid="_x0000_s1057" style="position:absolute;left:0;text-align:left;margin-left:106.15pt;margin-top:12.4pt;width:157.35pt;height:110.7pt;z-index:251705344;mso-position-horizontal:right;mso-position-horizontal-relative:margin" coordsize="19983,14057" o:gfxdata="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">
                 <v:rect id="Rectangle 37" o:spid="_x0000_s1058" style="position:absolute;width:19983;height:14057;visibility:visible;mso-wrap-style:square;v-text-anchor:middle" o:gfxdata="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" fillcolor="#6ff" stroked="f" strokeweight="1pt"/>
@@ -10586,7 +10329,7 @@
               </wp:anchor>
             </w:drawing>
           </mc:Choice>
-          <mc:Fallback xmlns:cx2="http://schemas.microsoft.com/office/drawing/2015/10/21/chartex" xmlns:cx3="http://schemas.microsoft.com/office/drawing/2016/5/9/chartex" xmlns:cx4="http://schemas.microsoft.com/office/drawing/2016/5/10/chartex" xmlns:cx5="http://schemas.microsoft.com/office/drawing/2016/5/11/chartex" xmlns:cx6="http://schemas.microsoft.com/office/drawing/2016/5/12/chartex" xmlns:cx7="http://schemas.microsoft.com/office/drawing/2016/5/13/chartex" xmlns:cx8="http://schemas.microsoft.com/office/drawing/2016/5/14/chartex" xmlns:aink="http://schemas.microsoft.com/office/drawing/2016/ink" xmlns:am3d="http://schemas.microsoft.com/office/drawing/2017/model3d" xmlns:w16cid="http://schemas.microsoft.com/office/word/2016/wordml/cid" xmlns:w16se="http://schemas.microsoft.com/office/word/2015/wordml/symex" xmlns:w15="http://schemas.microsoft.com/office/word/2012/wordml" xmlns:cx1="http://schemas.microsoft.com/office/drawing/2015/9/8/chartex" xmlns:cx="http://schemas.microsoft.com/office/drawing/2014/chartex">
+          <mc:Fallback xmlns:cx="http://schemas.microsoft.com/office/drawing/2014/chartex" xmlns:cx1="http://schemas.microsoft.com/office/drawing/2015/9/8/chartex" xmlns:w15="http://schemas.microsoft.com/office/word/2012/wordml" xmlns:w16se="http://schemas.microsoft.com/office/word/2015/wordml/symex" xmlns:w16cid="http://schemas.microsoft.com/office/word/2016/wordml/cid" xmlns:am3d="http://schemas.microsoft.com/office/drawing/2017/model3d" xmlns:aink="http://schemas.microsoft.com/office/drawing/2016/ink" xmlns:cx8="http://schemas.microsoft.com/office/drawing/2016/5/14/chartex" xmlns:cx7="http://schemas.microsoft.com/office/drawing/2016/5/13/chartex" xmlns:cx6="http://schemas.microsoft.com/office/drawing/2016/5/12/chartex" xmlns:cx5="http://schemas.microsoft.com/office/drawing/2016/5/11/chartex" xmlns:cx4="http://schemas.microsoft.com/office/drawing/2016/5/10/chartex" xmlns:cx3="http://schemas.microsoft.com/office/drawing/2016/5/9/chartex" xmlns:cx2="http://schemas.microsoft.com/office/drawing/2015/10/21/chartex">
             <w:pict>
               <v:oval w14:anchorId="71252C6A" id="Oval 5" o:spid="_x0000_s1026" style="position:absolute;margin-left:34.45pt;margin-top:10.6pt;width:44.55pt;height:44.55pt;z-index:251657216;visibility:visible;mso-wrap-style:square;mso-wrap-distance-left:9pt;mso-wrap-distance-top:0;mso-wrap-distance-right:9pt;mso-wrap-distance-bottom:0;mso-position-horizontal:absolute;mso-position-horizontal-relative:text;mso-position-vertical:absolute;mso-position-vertical-relative:text;v-text-anchor:middle" o:gfxdata="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" fillcolor="#ffe599 [1303]" stroked="f" strokeweight="1pt">
                 <v:stroke joinstyle="miter"/>
@@ -10702,7 +10445,7 @@
               </wp:anchor>
             </w:drawing>
           </mc:Choice>
-          <mc:Fallback xmlns:w16se="http://schemas.microsoft.com/office/word/2015/wordml/symex" xmlns:w15="http://schemas.microsoft.com/office/word/2012/wordml" xmlns:cx1="http://schemas.microsoft.com/office/drawing/2015/9/8/chartex" xmlns:cx="http://schemas.microsoft.com/office/drawing/2014/chartex">
+          <mc:Fallback xmlns:cx="http://schemas.microsoft.com/office/drawing/2014/chartex" xmlns:cx1="http://schemas.microsoft.com/office/drawing/2015/9/8/chartex" xmlns:w15="http://schemas.microsoft.com/office/word/2012/wordml" xmlns:w16se="http://schemas.microsoft.com/office/word/2015/wordml/symex">
             <w:pict>
               <v:rect w14:anchorId="6955B7E0" id="Rectangle 64" o:spid="_x0000_s1062" style="position:absolute;left:0;text-align:left;margin-left:37.6pt;margin-top:10.15pt;width:38.7pt;height:21.4pt;z-index:251720704;visibility:visible;mso-wrap-style:square;mso-width-percent:0;mso-height-percent:0;mso-wrap-distance-left:9pt;mso-wrap-distance-top:0;mso-wrap-distance-right:9pt;mso-wrap-distance-bottom:0;mso-position-horizontal:absolute;mso-position-horizontal-relative:text;mso-position-vertical:absolute;mso-position-vertical-relative:text;mso-width-percent:0;mso-height-percent:0;mso-width-relative:margin;mso-height-relative:margin;v-text-anchor:middle" o:gfxdata="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" filled="f" stroked="f" strokeweight="1pt">
                 <v:textbox>
@@ -10817,7 +10560,7 @@
               </wp:anchor>
             </w:drawing>
           </mc:Choice>
-          <mc:Fallback xmlns:w16se="http://schemas.microsoft.com/office/word/2015/wordml/symex" xmlns:w15="http://schemas.microsoft.com/office/word/2012/wordml" xmlns:cx1="http://schemas.microsoft.com/office/drawing/2015/9/8/chartex" xmlns:cx="http://schemas.microsoft.com/office/drawing/2014/chartex">
+          <mc:Fallback xmlns:cx="http://schemas.microsoft.com/office/drawing/2014/chartex" xmlns:cx1="http://schemas.microsoft.com/office/drawing/2015/9/8/chartex" xmlns:w15="http://schemas.microsoft.com/office/word/2012/wordml" xmlns:w16se="http://schemas.microsoft.com/office/word/2015/wordml/symex">
             <w:pict>
               <v:rect w14:anchorId="1BA53F68" id="Rectangle 56" o:spid="_x0000_s1063" style="position:absolute;left:0;text-align:left;margin-left:431.45pt;margin-top:8.85pt;width:23.1pt;height:16.65pt;z-index:251710973;visibility:visible;mso-wrap-style:square;mso-width-percent:0;mso-height-percent:0;mso-wrap-distance-left:9pt;mso-wrap-distance-top:0;mso-wrap-distance-right:9pt;mso-wrap-distance-bottom:0;mso-position-horizontal:absolute;mso-position-horizontal-relative:margin;mso-position-vertical:absolute;mso-position-vertical-relative:text;mso-width-percent:0;mso-height-percent:0;mso-width-relative:margin;mso-height-relative:margin;v-text-anchor:middle" o:gfxdata="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" fillcolor="#90f" stroked="f" strokeweight="1pt">
                 <v:textbox>
@@ -10925,7 +10668,7 @@
               </wp:anchor>
             </w:drawing>
           </mc:Choice>
-          <mc:Fallback xmlns:w16se="http://schemas.microsoft.com/office/word/2015/wordml/symex" xmlns:w15="http://schemas.microsoft.com/office/word/2012/wordml" xmlns:cx1="http://schemas.microsoft.com/office/drawing/2015/9/8/chartex" xmlns:cx="http://schemas.microsoft.com/office/drawing/2014/chartex">
+          <mc:Fallback xmlns:cx="http://schemas.microsoft.com/office/drawing/2014/chartex" xmlns:cx1="http://schemas.microsoft.com/office/drawing/2015/9/8/chartex" xmlns:w15="http://schemas.microsoft.com/office/word/2012/wordml" xmlns:w16se="http://schemas.microsoft.com/office/word/2015/wordml/symex">
             <w:pict>
               <v:rect w14:anchorId="3D89F22F" id="Rectangle 55" o:spid="_x0000_s1064" style="position:absolute;left:0;text-align:left;margin-left:405.35pt;margin-top:9.05pt;width:23.1pt;height:16.65pt;z-index:251710462;visibility:visible;mso-wrap-style:square;mso-width-percent:0;mso-height-percent:0;mso-wrap-distance-left:9pt;mso-wrap-distance-top:0;mso-wrap-distance-right:9pt;mso-wrap-distance-bottom:0;mso-position-horizontal:absolute;mso-position-horizontal-relative:margin;mso-position-vertical:absolute;mso-position-vertical-relative:text;mso-width-percent:0;mso-height-percent:0;mso-width-relative:margin;mso-height-relative:margin;v-text-anchor:middle" o:gfxdata="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" fillcolor="#90f" stroked="f" strokeweight="1pt">
                 <v:textbox>
@@ -11039,7 +10782,7 @@
               </wp:anchor>
             </w:drawing>
           </mc:Choice>
-          <mc:Fallback xmlns:w16se="http://schemas.microsoft.com/office/word/2015/wordml/symex" xmlns:w15="http://schemas.microsoft.com/office/word/2012/wordml" xmlns:cx1="http://schemas.microsoft.com/office/drawing/2015/9/8/chartex" xmlns:cx="http://schemas.microsoft.com/office/drawing/2014/chartex">
+          <mc:Fallback xmlns:cx="http://schemas.microsoft.com/office/drawing/2014/chartex" xmlns:cx1="http://schemas.microsoft.com/office/drawing/2015/9/8/chartex" xmlns:w15="http://schemas.microsoft.com/office/word/2012/wordml" xmlns:w16se="http://schemas.microsoft.com/office/word/2015/wordml/symex">
             <w:pict>
               <v:rect w14:anchorId="01D2FC20" id="Rectangle 54" o:spid="_x0000_s1065" style="position:absolute;left:0;text-align:left;margin-left:324.6pt;margin-top:8.9pt;width:49.4pt;height:16.65pt;z-index:251709951;visibility:visible;mso-wrap-style:square;mso-width-percent:0;mso-height-percent:0;mso-wrap-distance-left:9pt;mso-wrap-distance-top:0;mso-wrap-distance-right:9pt;mso-wrap-distance-bottom:0;mso-position-horizontal:absolute;mso-position-horizontal-relative:margin;mso-position-vertical:absolute;mso-position-vertical-relative:text;mso-width-percent:0;mso-height-percent:0;mso-width-relative:margin;mso-height-relative:margin;v-text-anchor:middle" o:gfxdata="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" fillcolor="#90f" stroked="f" strokeweight="1pt">
                 <v:textbox>
@@ -11287,7 +11030,7 @@
               </wp:anchor>
             </w:drawing>
           </mc:Choice>
-          <mc:Fallback xmlns:w16se="http://schemas.microsoft.com/office/word/2015/wordml/symex" xmlns:w15="http://schemas.microsoft.com/office/word/2012/wordml" xmlns:cx1="http://schemas.microsoft.com/office/drawing/2015/9/8/chartex" xmlns:cx="http://schemas.microsoft.com/office/drawing/2014/chartex">
+          <mc:Fallback xmlns:cx="http://schemas.microsoft.com/office/drawing/2014/chartex" xmlns:cx1="http://schemas.microsoft.com/office/drawing/2015/9/8/chartex" xmlns:w15="http://schemas.microsoft.com/office/word/2012/wordml" xmlns:w16se="http://schemas.microsoft.com/office/word/2015/wordml/symex">
             <w:pict>
               <v:group w14:anchorId="5164A5BF" id="Group 47" o:spid="_x0000_s1066" style="position:absolute;left:0;text-align:left;margin-left:321.5pt;margin-top:8.5pt;width:135.95pt;height:19.35pt;z-index:251711488" coordsize="17264,2456" o:gfxdata="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">
                 <v:rect id="Rectangle 48" o:spid="_x0000_s1067" style="position:absolute;left:10031;top:68;width:3957;height:2388;visibility:visible;mso-wrap-style:square;v-text-anchor:middle" o:gfxdata="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" filled="f" stroked="f" strokeweight="1pt">
@@ -11456,7 +11199,7 @@
               </wp:anchor>
             </w:drawing>
           </mc:Choice>
-          <mc:Fallback xmlns:cx2="http://schemas.microsoft.com/office/drawing/2015/10/21/chartex" xmlns:cx3="http://schemas.microsoft.com/office/drawing/2016/5/9/chartex" xmlns:cx4="http://schemas.microsoft.com/office/drawing/2016/5/10/chartex" xmlns:cx5="http://schemas.microsoft.com/office/drawing/2016/5/11/chartex" xmlns:cx6="http://schemas.microsoft.com/office/drawing/2016/5/12/chartex" xmlns:cx7="http://schemas.microsoft.com/office/drawing/2016/5/13/chartex" xmlns:cx8="http://schemas.microsoft.com/office/drawing/2016/5/14/chartex" xmlns:aink="http://schemas.microsoft.com/office/drawing/2016/ink" xmlns:am3d="http://schemas.microsoft.com/office/drawing/2017/model3d" xmlns:w16cid="http://schemas.microsoft.com/office/word/2016/wordml/cid" xmlns:w16se="http://schemas.microsoft.com/office/word/2015/wordml/symex" xmlns:w15="http://schemas.microsoft.com/office/word/2012/wordml" xmlns:cx1="http://schemas.microsoft.com/office/drawing/2015/9/8/chartex" xmlns:cx="http://schemas.microsoft.com/office/drawing/2014/chartex">
+          <mc:Fallback xmlns:cx="http://schemas.microsoft.com/office/drawing/2014/chartex" xmlns:cx1="http://schemas.microsoft.com/office/drawing/2015/9/8/chartex" xmlns:w15="http://schemas.microsoft.com/office/word/2012/wordml" xmlns:w16se="http://schemas.microsoft.com/office/word/2015/wordml/symex" xmlns:w16cid="http://schemas.microsoft.com/office/word/2016/wordml/cid" xmlns:am3d="http://schemas.microsoft.com/office/drawing/2017/model3d" xmlns:aink="http://schemas.microsoft.com/office/drawing/2016/ink" xmlns:cx8="http://schemas.microsoft.com/office/drawing/2016/5/14/chartex" xmlns:cx7="http://schemas.microsoft.com/office/drawing/2016/5/13/chartex" xmlns:cx6="http://schemas.microsoft.com/office/drawing/2016/5/12/chartex" xmlns:cx5="http://schemas.microsoft.com/office/drawing/2016/5/11/chartex" xmlns:cx4="http://schemas.microsoft.com/office/drawing/2016/5/10/chartex" xmlns:cx3="http://schemas.microsoft.com/office/drawing/2016/5/9/chartex" xmlns:cx2="http://schemas.microsoft.com/office/drawing/2015/10/21/chartex">
             <w:pict>
               <v:shape w14:anchorId="496CC204" id="Arrow: Left-Right 63" o:spid="_x0000_s1026" type="#_x0000_t69" style="position:absolute;margin-left:83.25pt;margin-top:8.3pt;width:36.95pt;height:3.55pt;z-index:251719680;visibility:visible;mso-wrap-style:square;mso-wrap-distance-left:9pt;mso-wrap-distance-top:0;mso-wrap-distance-right:9pt;mso-wrap-distance-bottom:0;mso-position-horizontal:absolute;mso-position-horizontal-relative:text;mso-position-vertical:absolute;mso-position-vertical-relative:text;v-text-anchor:middle" o:gfxdata="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" adj="1038" fillcolor="#0d0d0d [3069]" strokecolor="#0d0d0d [3069]" strokeweight="1pt"/>
             </w:pict>
@@ -11552,7 +11295,6 @@
                                 <w:sz w:val="20"/>
                               </w:rPr>
                             </w:pPr>
-                            <w:proofErr w:type="spellStart"/>
                             <w:r>
                               <w:rPr>
                                 <w:b/>
@@ -11561,7 +11303,6 @@
                               </w:rPr>
                               <w:t>Kubectl</w:t>
                             </w:r>
-                            <w:proofErr w:type="spellEnd"/>
                           </w:p>
                         </w:txbxContent>
                       </wps:txbx>
@@ -11583,7 +11324,7 @@
               </wp:anchor>
             </w:drawing>
           </mc:Choice>
-          <mc:Fallback xmlns:w16se="http://schemas.microsoft.com/office/word/2015/wordml/symex" xmlns:w15="http://schemas.microsoft.com/office/word/2012/wordml" xmlns:cx1="http://schemas.microsoft.com/office/drawing/2015/9/8/chartex" xmlns:cx="http://schemas.microsoft.com/office/drawing/2014/chartex">
+          <mc:Fallback xmlns:cx="http://schemas.microsoft.com/office/drawing/2014/chartex" xmlns:cx1="http://schemas.microsoft.com/office/drawing/2015/9/8/chartex" xmlns:w15="http://schemas.microsoft.com/office/word/2012/wordml" xmlns:w16se="http://schemas.microsoft.com/office/word/2015/wordml/symex">
             <w:pict>
               <v:rect w14:anchorId="6917CE2E" id="Rectangle 67" o:spid="_x0000_s1070" style="position:absolute;left:0;text-align:left;margin-left:13.9pt;margin-top:2.5pt;width:84.95pt;height:21.4pt;z-index:251726848;visibility:visible;mso-wrap-style:square;mso-width-percent:0;mso-height-percent:0;mso-wrap-distance-left:9pt;mso-wrap-distance-top:0;mso-wrap-distance-right:9pt;mso-wrap-distance-bottom:0;mso-position-horizontal:absolute;mso-position-horizontal-relative:text;mso-position-vertical:absolute;mso-position-vertical-relative:text;mso-width-percent:0;mso-height-percent:0;mso-width-relative:margin;mso-height-relative:margin;v-text-anchor:middle" o:gfxdata="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" filled="f" stroked="f" strokeweight="1pt">
                 <v:textbox>
@@ -11826,31 +11567,7 @@
           <w:highlight w:val="yellow"/>
           <w:shd w:val="clear" w:color="auto" w:fill="FFFFFF"/>
         </w:rPr>
-        <w:t xml:space="preserve">The worker node hosts a container runtime, such as Docker or </w:t>
-      </w:r>
-      <w:proofErr w:type="spellStart"/>
-      <w:r>
-        <w:rPr>
-          <w:rFonts w:cstheme="minorHAnsi"/>
-          <w:color w:val="0D0D0D" w:themeColor="text1" w:themeTint="F2"/>
-          <w:sz w:val="20"/>
-          <w:szCs w:val="20"/>
-          <w:highlight w:val="yellow"/>
-          <w:shd w:val="clear" w:color="auto" w:fill="FFFFFF"/>
-        </w:rPr>
-        <w:t>containerd</w:t>
-      </w:r>
-      <w:proofErr w:type="spellEnd"/>
-      <w:r>
-        <w:rPr>
-          <w:rFonts w:cstheme="minorHAnsi"/>
-          <w:color w:val="0D0D0D" w:themeColor="text1" w:themeTint="F2"/>
-          <w:sz w:val="20"/>
-          <w:szCs w:val="20"/>
-          <w:highlight w:val="yellow"/>
-          <w:shd w:val="clear" w:color="auto" w:fill="FFFFFF"/>
-        </w:rPr>
-        <w:t>, responsible for executing and managing containers</w:t>
+        <w:t>The worker node hosts a container runtime, such as Docker or containerd, responsible for executing and managing containers</w:t>
       </w:r>
       <w:r>
         <w:rPr>
@@ -11927,7 +11644,6 @@
           <w:szCs w:val="20"/>
         </w:rPr>
       </w:pPr>
-      <w:proofErr w:type="spellStart"/>
       <w:r>
         <w:rPr>
           <w:rFonts w:cstheme="minorHAnsi"/>
@@ -11936,18 +11652,7 @@
           <w:sz w:val="20"/>
           <w:szCs w:val="20"/>
         </w:rPr>
-        <w:t>Kubelet</w:t>
-      </w:r>
-      <w:proofErr w:type="spellEnd"/>
-      <w:r>
-        <w:rPr>
-          <w:rFonts w:cstheme="minorHAnsi"/>
-          <w:b/>
-          <w:color w:val="FF0066"/>
-          <w:sz w:val="20"/>
-          <w:szCs w:val="20"/>
-        </w:rPr>
-        <w:t xml:space="preserve">: </w:t>
+        <w:t xml:space="preserve">Kubelet: </w:t>
       </w:r>
       <w:r>
         <w:rPr>
@@ -11958,9 +11663,8 @@
           <w:highlight w:val="yellow"/>
           <w:shd w:val="clear" w:color="auto" w:fill="FFFFFF"/>
         </w:rPr>
-        <w:t xml:space="preserve">The </w:t>
-      </w:r>
-      <w:proofErr w:type="spellStart"/>
+        <w:t xml:space="preserve">The kubelet is </w:t>
+      </w:r>
       <w:r>
         <w:rPr>
           <w:rFonts w:cstheme="minorHAnsi"/>
@@ -11970,9 +11674,8 @@
           <w:highlight w:val="yellow"/>
           <w:shd w:val="clear" w:color="auto" w:fill="FFFFFF"/>
         </w:rPr>
-        <w:t>kubelet</w:t>
-      </w:r>
-      <w:proofErr w:type="spellEnd"/>
+        <w:t xml:space="preserve">responsible for </w:t>
+      </w:r>
       <w:r>
         <w:rPr>
           <w:rFonts w:cstheme="minorHAnsi"/>
@@ -11982,18 +11685,19 @@
           <w:highlight w:val="yellow"/>
           <w:shd w:val="clear" w:color="auto" w:fill="FFFFFF"/>
         </w:rPr>
-        <w:t xml:space="preserve"> is </w:t>
-      </w:r>
-      <w:r>
-        <w:rPr>
-          <w:rFonts w:cstheme="minorHAnsi"/>
+        <w:t xml:space="preserve">running your pods or responsible for maintaining the pods. If pod is running or not, if the pod is not running then fixed the issue (Because kubernetes has a feature called </w:t>
+      </w:r>
+      <w:r>
+        <w:rPr>
+          <w:rFonts w:cstheme="minorHAnsi"/>
+          <w:b/>
           <w:color w:val="0D0D0D" w:themeColor="text1" w:themeTint="F2"/>
           <w:sz w:val="20"/>
           <w:szCs w:val="20"/>
           <w:highlight w:val="yellow"/>
           <w:shd w:val="clear" w:color="auto" w:fill="FFFFFF"/>
         </w:rPr>
-        <w:t xml:space="preserve">responsible for </w:t>
+        <w:t xml:space="preserve">auto healing, </w:t>
       </w:r>
       <w:r>
         <w:rPr>
@@ -12004,9 +11708,8 @@
           <w:highlight w:val="yellow"/>
           <w:shd w:val="clear" w:color="auto" w:fill="FFFFFF"/>
         </w:rPr>
-        <w:t xml:space="preserve">running your pods or responsible for maintaining the pods. If pod is running or not, if the pod is not running then fixed the issue (Because </w:t>
-      </w:r>
-      <w:proofErr w:type="spellStart"/>
+        <w:t>I have to inform the kubernetes that the pod is not running, do something)</w:t>
+      </w:r>
       <w:r>
         <w:rPr>
           <w:rFonts w:cstheme="minorHAnsi"/>
@@ -12016,76 +11719,6 @@
           <w:highlight w:val="yellow"/>
           <w:shd w:val="clear" w:color="auto" w:fill="FFFFFF"/>
         </w:rPr>
-        <w:t>kubernetes</w:t>
-      </w:r>
-      <w:proofErr w:type="spellEnd"/>
-      <w:r>
-        <w:rPr>
-          <w:rFonts w:cstheme="minorHAnsi"/>
-          <w:color w:val="0D0D0D" w:themeColor="text1" w:themeTint="F2"/>
-          <w:sz w:val="20"/>
-          <w:szCs w:val="20"/>
-          <w:highlight w:val="yellow"/>
-          <w:shd w:val="clear" w:color="auto" w:fill="FFFFFF"/>
-        </w:rPr>
-        <w:t xml:space="preserve"> has a feature called </w:t>
-      </w:r>
-      <w:r>
-        <w:rPr>
-          <w:rFonts w:cstheme="minorHAnsi"/>
-          <w:b/>
-          <w:color w:val="0D0D0D" w:themeColor="text1" w:themeTint="F2"/>
-          <w:sz w:val="20"/>
-          <w:szCs w:val="20"/>
-          <w:highlight w:val="yellow"/>
-          <w:shd w:val="clear" w:color="auto" w:fill="FFFFFF"/>
-        </w:rPr>
-        <w:t xml:space="preserve">auto healing, </w:t>
-      </w:r>
-      <w:r>
-        <w:rPr>
-          <w:rFonts w:cstheme="minorHAnsi"/>
-          <w:color w:val="0D0D0D" w:themeColor="text1" w:themeTint="F2"/>
-          <w:sz w:val="20"/>
-          <w:szCs w:val="20"/>
-          <w:highlight w:val="yellow"/>
-          <w:shd w:val="clear" w:color="auto" w:fill="FFFFFF"/>
-        </w:rPr>
-        <w:t xml:space="preserve">I have to inform the </w:t>
-      </w:r>
-      <w:proofErr w:type="spellStart"/>
-      <w:r>
-        <w:rPr>
-          <w:rFonts w:cstheme="minorHAnsi"/>
-          <w:color w:val="0D0D0D" w:themeColor="text1" w:themeTint="F2"/>
-          <w:sz w:val="20"/>
-          <w:szCs w:val="20"/>
-          <w:highlight w:val="yellow"/>
-          <w:shd w:val="clear" w:color="auto" w:fill="FFFFFF"/>
-        </w:rPr>
-        <w:t>kubernetes</w:t>
-      </w:r>
-      <w:proofErr w:type="spellEnd"/>
-      <w:r>
-        <w:rPr>
-          <w:rFonts w:cstheme="minorHAnsi"/>
-          <w:color w:val="0D0D0D" w:themeColor="text1" w:themeTint="F2"/>
-          <w:sz w:val="20"/>
-          <w:szCs w:val="20"/>
-          <w:highlight w:val="yellow"/>
-          <w:shd w:val="clear" w:color="auto" w:fill="FFFFFF"/>
-        </w:rPr>
-        <w:t xml:space="preserve"> that the pod is not running, do something)</w:t>
-      </w:r>
-      <w:r>
-        <w:rPr>
-          <w:rFonts w:cstheme="minorHAnsi"/>
-          <w:color w:val="0D0D0D" w:themeColor="text1" w:themeTint="F2"/>
-          <w:sz w:val="20"/>
-          <w:szCs w:val="20"/>
-          <w:highlight w:val="yellow"/>
-          <w:shd w:val="clear" w:color="auto" w:fill="FFFFFF"/>
-        </w:rPr>
         <w:t xml:space="preserve">. </w:t>
       </w:r>
       <w:r>
@@ -12097,55 +11730,7 @@
           <w:highlight w:val="green"/>
           <w:shd w:val="clear" w:color="auto" w:fill="FFFFFF"/>
         </w:rPr>
-        <w:t xml:space="preserve">Therefore, </w:t>
-      </w:r>
-      <w:proofErr w:type="spellStart"/>
-      <w:r>
-        <w:rPr>
-          <w:rFonts w:cstheme="minorHAnsi"/>
-          <w:color w:val="0D0D0D" w:themeColor="text1" w:themeTint="F2"/>
-          <w:sz w:val="20"/>
-          <w:szCs w:val="20"/>
-          <w:highlight w:val="green"/>
-          <w:shd w:val="clear" w:color="auto" w:fill="FFFFFF"/>
-        </w:rPr>
-        <w:t>kubelet</w:t>
-      </w:r>
-      <w:proofErr w:type="spellEnd"/>
-      <w:r>
-        <w:rPr>
-          <w:rFonts w:cstheme="minorHAnsi"/>
-          <w:color w:val="0D0D0D" w:themeColor="text1" w:themeTint="F2"/>
-          <w:sz w:val="20"/>
-          <w:szCs w:val="20"/>
-          <w:highlight w:val="green"/>
-          <w:shd w:val="clear" w:color="auto" w:fill="FFFFFF"/>
-        </w:rPr>
-        <w:t xml:space="preserve"> is basically responsible for ensuring the pod is always running. If the pod is not running then </w:t>
-      </w:r>
-      <w:proofErr w:type="spellStart"/>
-      <w:r>
-        <w:rPr>
-          <w:rFonts w:cstheme="minorHAnsi"/>
-          <w:color w:val="0D0D0D" w:themeColor="text1" w:themeTint="F2"/>
-          <w:sz w:val="20"/>
-          <w:szCs w:val="20"/>
-          <w:highlight w:val="green"/>
-          <w:shd w:val="clear" w:color="auto" w:fill="FFFFFF"/>
-        </w:rPr>
-        <w:t>kubelet</w:t>
-      </w:r>
-      <w:proofErr w:type="spellEnd"/>
-      <w:r>
-        <w:rPr>
-          <w:rFonts w:cstheme="minorHAnsi"/>
-          <w:color w:val="0D0D0D" w:themeColor="text1" w:themeTint="F2"/>
-          <w:sz w:val="20"/>
-          <w:szCs w:val="20"/>
-          <w:highlight w:val="green"/>
-          <w:shd w:val="clear" w:color="auto" w:fill="FFFFFF"/>
-        </w:rPr>
-        <w:t xml:space="preserve"> inform the API Server that something is wrong in pod, let’s restart or do something else.</w:t>
+        <w:t>Therefore, kubelet is basically responsible for ensuring the pod is always running. If the pod is not running then kubelet inform the API Server that something is wrong in pod, let’s restart or do something else.</w:t>
       </w:r>
     </w:p>
     <w:p>
@@ -12377,7 +11962,6 @@
           <w:szCs w:val="20"/>
         </w:rPr>
       </w:pPr>
-      <w:proofErr w:type="spellStart"/>
       <w:r>
         <w:rPr>
           <w:rFonts w:cstheme="minorHAnsi"/>
@@ -12386,20 +11970,8 @@
           <w:sz w:val="20"/>
           <w:szCs w:val="20"/>
         </w:rPr>
-        <w:t>Kube</w:t>
-      </w:r>
-      <w:proofErr w:type="spellEnd"/>
-      <w:r>
-        <w:rPr>
-          <w:rFonts w:cstheme="minorHAnsi"/>
-          <w:b/>
-          <w:color w:val="FF0066"/>
-          <w:sz w:val="20"/>
-          <w:szCs w:val="20"/>
-        </w:rPr>
-        <w:t xml:space="preserve">-Proxy: </w:t>
-      </w:r>
-      <w:proofErr w:type="spellStart"/>
+        <w:t xml:space="preserve">Kube-Proxy: </w:t>
+      </w:r>
       <w:r>
         <w:rPr>
           <w:rFonts w:cstheme="minorHAnsi"/>
@@ -12409,9 +11981,8 @@
           <w:highlight w:val="yellow"/>
           <w:shd w:val="clear" w:color="auto" w:fill="FFFFFF"/>
         </w:rPr>
-        <w:t>Kube</w:t>
-      </w:r>
-      <w:proofErr w:type="spellEnd"/>
+        <w:t>Kube-proxy runs on each worker node and maintains network rules, facilitating communication to and from the pods</w:t>
+      </w:r>
       <w:r>
         <w:rPr>
           <w:rFonts w:cstheme="minorHAnsi"/>
@@ -12421,17 +11992,6 @@
           <w:highlight w:val="yellow"/>
           <w:shd w:val="clear" w:color="auto" w:fill="FFFFFF"/>
         </w:rPr>
-        <w:t>-proxy runs on each worker node and maintains network rules, facilitating communication to and from the pods</w:t>
-      </w:r>
-      <w:r>
-        <w:rPr>
-          <w:rFonts w:cstheme="minorHAnsi"/>
-          <w:color w:val="0D0D0D" w:themeColor="text1" w:themeTint="F2"/>
-          <w:sz w:val="20"/>
-          <w:szCs w:val="20"/>
-          <w:highlight w:val="yellow"/>
-          <w:shd w:val="clear" w:color="auto" w:fill="FFFFFF"/>
-        </w:rPr>
         <w:t>.</w:t>
       </w:r>
       <w:r>
@@ -12443,7 +12003,29 @@
           <w:highlight w:val="green"/>
           <w:shd w:val="clear" w:color="auto" w:fill="FFFFFF"/>
         </w:rPr>
-        <w:t xml:space="preserve"> It enables network communication within the cluster, handles load balancing across pod instances, and ensures that network traffic is correctly directed to the appropriate containers.</w:t>
+        <w:t xml:space="preserve"> It enables network communication within the cluster, handles load balancing across pod instances, and ensures that network traffic is correctly directed to the appropriate </w:t>
+      </w:r>
+      <w:r>
+        <w:rPr>
+          <w:rFonts w:cstheme="minorHAnsi"/>
+          <w:color w:val="0D0D0D" w:themeColor="text1" w:themeTint="F2"/>
+          <w:sz w:val="20"/>
+          <w:szCs w:val="20"/>
+          <w:highlight w:val="green"/>
+          <w:shd w:val="clear" w:color="auto" w:fill="FFFFFF"/>
+        </w:rPr>
+        <w:t>pods/</w:t>
+      </w:r>
+      <w:r>
+        <w:rPr>
+          <w:rFonts w:cstheme="minorHAnsi"/>
+          <w:color w:val="0D0D0D" w:themeColor="text1" w:themeTint="F2"/>
+          <w:sz w:val="20"/>
+          <w:szCs w:val="20"/>
+          <w:highlight w:val="green"/>
+          <w:shd w:val="clear" w:color="auto" w:fill="FFFFFF"/>
+        </w:rPr>
+        <w:t>containers.</w:t>
       </w:r>
     </w:p>
     <w:p>
@@ -12619,15 +12201,14 @@
         </w:rPr>
         <w:t xml:space="preserve">Implements Kubernetes Service concepts like </w:t>
       </w:r>
-      <w:proofErr w:type="spellStart"/>
-      <w:r>
-        <w:rPr>
+      <w:r>
+        <w:rPr>
+          <w:b/>
           <w:color w:val="0D0D0D" w:themeColor="text1" w:themeTint="F2"/>
           <w:sz w:val="20"/>
         </w:rPr>
         <w:t>ClusterIP</w:t>
       </w:r>
-      <w:proofErr w:type="spellEnd"/>
       <w:r>
         <w:rPr>
           <w:color w:val="0D0D0D" w:themeColor="text1" w:themeTint="F2"/>
@@ -12635,15 +12216,14 @@
         </w:rPr>
         <w:t xml:space="preserve">, </w:t>
       </w:r>
-      <w:proofErr w:type="spellStart"/>
-      <w:r>
-        <w:rPr>
+      <w:r>
+        <w:rPr>
+          <w:b/>
           <w:color w:val="0D0D0D" w:themeColor="text1" w:themeTint="F2"/>
           <w:sz w:val="20"/>
         </w:rPr>
         <w:t>NodePort</w:t>
       </w:r>
-      <w:proofErr w:type="spellEnd"/>
       <w:r>
         <w:rPr>
           <w:color w:val="0D0D0D" w:themeColor="text1" w:themeTint="F2"/>
@@ -12651,15 +12231,14 @@
         </w:rPr>
         <w:t xml:space="preserve">, and </w:t>
       </w:r>
-      <w:proofErr w:type="spellStart"/>
-      <w:r>
-        <w:rPr>
+      <w:r>
+        <w:rPr>
+          <w:b/>
           <w:color w:val="0D0D0D" w:themeColor="text1" w:themeTint="F2"/>
           <w:sz w:val="20"/>
         </w:rPr>
         <w:t>LoadBalancer</w:t>
       </w:r>
-      <w:proofErr w:type="spellEnd"/>
       <w:r>
         <w:rPr>
           <w:color w:val="0D0D0D" w:themeColor="text1" w:themeTint="F2"/>
@@ -12701,23 +12280,7 @@
           <w:color w:val="0D0D0D" w:themeColor="text1" w:themeTint="F2"/>
           <w:sz w:val="20"/>
         </w:rPr>
-        <w:t xml:space="preserve">Uses </w:t>
-      </w:r>
-      <w:proofErr w:type="spellStart"/>
-      <w:r>
-        <w:rPr>
-          <w:color w:val="0D0D0D" w:themeColor="text1" w:themeTint="F2"/>
-          <w:sz w:val="20"/>
-        </w:rPr>
-        <w:t>iptables</w:t>
-      </w:r>
-      <w:proofErr w:type="spellEnd"/>
-      <w:r>
-        <w:rPr>
-          <w:color w:val="0D0D0D" w:themeColor="text1" w:themeTint="F2"/>
-          <w:sz w:val="20"/>
-        </w:rPr>
-        <w:t xml:space="preserve"> or IPVS to manage networking and ensure efficient communication between services.</w:t>
+        <w:t>Uses iptables or IPVS to manage networking and ensure efficient communication between services.</w:t>
       </w:r>
     </w:p>
     <w:p>
@@ -13163,7 +12726,6 @@
         </w:rPr>
         <w:t xml:space="preserve">Containers within a Pod can communicate with each other using </w:t>
       </w:r>
-      <w:proofErr w:type="spellStart"/>
       <w:r>
         <w:rPr>
           <w:rFonts w:cstheme="minorHAnsi"/>
@@ -13175,7 +12737,6 @@
         </w:rPr>
         <w:t>localhost</w:t>
       </w:r>
-      <w:proofErr w:type="spellEnd"/>
       <w:r>
         <w:rPr>
           <w:rFonts w:cstheme="minorHAnsi"/>
@@ -13345,7 +12906,6 @@
         </w:rPr>
         <w:t xml:space="preserve">Containers within a Pod share the same network namespace. This means they can communicate with each other using the loopback network interface </w:t>
       </w:r>
-      <w:proofErr w:type="spellStart"/>
       <w:r>
         <w:rPr>
           <w:rFonts w:cstheme="minorHAnsi"/>
@@ -13358,7 +12918,6 @@
         </w:rPr>
         <w:t>localhost</w:t>
       </w:r>
-      <w:proofErr w:type="spellEnd"/>
       <w:r>
         <w:rPr>
           <w:rFonts w:cstheme="minorHAnsi"/>
@@ -13808,7 +13367,6 @@
         </w:rPr>
         <w:t>In this example, the Pod named "</w:t>
       </w:r>
-      <w:proofErr w:type="spellStart"/>
       <w:r>
         <w:rPr>
           <w:rFonts w:cstheme="minorHAnsi"/>
@@ -13820,7 +13378,6 @@
         </w:rPr>
         <w:t>mypod</w:t>
       </w:r>
-      <w:proofErr w:type="spellEnd"/>
       <w:r>
         <w:rPr>
           <w:rFonts w:cstheme="minorHAnsi"/>
@@ -13871,64 +13428,42 @@
           <w:highlight w:val="cyan"/>
           <w:shd w:val="clear" w:color="auto" w:fill="FFFFFF"/>
         </w:rPr>
+        <w:t>" running the Nginx image and "</w:t>
+      </w:r>
+      <w:r>
+        <w:rPr>
+          <w:rFonts w:cstheme="minorHAnsi"/>
+          <w:b/>
+          <w:color w:val="0D0D0D" w:themeColor="text1" w:themeTint="F2"/>
+          <w:sz w:val="20"/>
+          <w:highlight w:val="cyan"/>
+          <w:shd w:val="clear" w:color="auto" w:fill="FFFFFF"/>
+        </w:rPr>
+        <w:t>container-2</w:t>
+      </w:r>
+      <w:r>
+        <w:rPr>
+          <w:rFonts w:cstheme="minorHAnsi"/>
+          <w:color w:val="0D0D0D" w:themeColor="text1" w:themeTint="F2"/>
+          <w:sz w:val="20"/>
+          <w:highlight w:val="cyan"/>
+          <w:shd w:val="clear" w:color="auto" w:fill="FFFFFF"/>
+        </w:rPr>
         <w:t xml:space="preserve">" running the </w:t>
       </w:r>
-      <w:proofErr w:type="spellStart"/>
-      <w:r>
-        <w:rPr>
-          <w:rFonts w:cstheme="minorHAnsi"/>
+      <w:r>
+        <w:rPr>
+          <w:rFonts w:cstheme="minorHAnsi"/>
+          <w:b/>
           <w:color w:val="0D0D0D" w:themeColor="text1" w:themeTint="F2"/>
           <w:sz w:val="20"/>
           <w:highlight w:val="cyan"/>
           <w:shd w:val="clear" w:color="auto" w:fill="FFFFFF"/>
         </w:rPr>
-        <w:t>Nginx</w:t>
-      </w:r>
-      <w:proofErr w:type="spellEnd"/>
-      <w:r>
-        <w:rPr>
-          <w:rFonts w:cstheme="minorHAnsi"/>
-          <w:color w:val="0D0D0D" w:themeColor="text1" w:themeTint="F2"/>
-          <w:sz w:val="20"/>
-          <w:highlight w:val="cyan"/>
-          <w:shd w:val="clear" w:color="auto" w:fill="FFFFFF"/>
-        </w:rPr>
-        <w:t xml:space="preserve"> image and "</w:t>
-      </w:r>
-      <w:r>
-        <w:rPr>
-          <w:rFonts w:cstheme="minorHAnsi"/>
-          <w:b/>
-          <w:color w:val="0D0D0D" w:themeColor="text1" w:themeTint="F2"/>
-          <w:sz w:val="20"/>
-          <w:highlight w:val="cyan"/>
-          <w:shd w:val="clear" w:color="auto" w:fill="FFFFFF"/>
-        </w:rPr>
-        <w:t>container-2</w:t>
-      </w:r>
-      <w:r>
-        <w:rPr>
-          <w:rFonts w:cstheme="minorHAnsi"/>
-          <w:color w:val="0D0D0D" w:themeColor="text1" w:themeTint="F2"/>
-          <w:sz w:val="20"/>
-          <w:highlight w:val="cyan"/>
-          <w:shd w:val="clear" w:color="auto" w:fill="FFFFFF"/>
-        </w:rPr>
-        <w:t xml:space="preserve">" running the </w:t>
-      </w:r>
-      <w:proofErr w:type="spellStart"/>
-      <w:r>
-        <w:rPr>
-          <w:rFonts w:cstheme="minorHAnsi"/>
-          <w:b/>
-          <w:color w:val="0D0D0D" w:themeColor="text1" w:themeTint="F2"/>
-          <w:sz w:val="20"/>
-          <w:highlight w:val="cyan"/>
-          <w:shd w:val="clear" w:color="auto" w:fill="FFFFFF"/>
-        </w:rPr>
         <w:t>BusyBox</w:t>
       </w:r>
-      <w:proofErr w:type="spellEnd"/>
+      <w:bookmarkStart w:id="0" w:name="_GoBack"/>
+      <w:bookmarkEnd w:id="0"/>
       <w:r>
         <w:rPr>
           <w:rFonts w:cstheme="minorHAnsi"/>
@@ -14233,7 +13768,7 @@
               </wp:anchor>
             </w:drawing>
           </mc:Choice>
-          <mc:Fallback xmlns:w16se="http://schemas.microsoft.com/office/word/2015/wordml/symex" xmlns:w15="http://schemas.microsoft.com/office/word/2012/wordml" xmlns:cx1="http://schemas.microsoft.com/office/drawing/2015/9/8/chartex" xmlns:cx="http://schemas.microsoft.com/office/drawing/2014/chartex">
+          <mc:Fallback xmlns:cx="http://schemas.microsoft.com/office/drawing/2014/chartex" xmlns:cx1="http://schemas.microsoft.com/office/drawing/2015/9/8/chartex" xmlns:w15="http://schemas.microsoft.com/office/word/2012/wordml" xmlns:w16se="http://schemas.microsoft.com/office/word/2015/wordml/symex">
             <w:pict>
               <v:rect w14:anchorId="2D832C06" id="Rectangle 85" o:spid="_x0000_s1071" style="position:absolute;left:0;text-align:left;margin-left:350.8pt;margin-top:7.85pt;width:148.95pt;height:35.95pt;z-index:251752448;visibility:visible;mso-wrap-style:square;mso-width-percent:0;mso-height-percent:0;mso-wrap-distance-left:9pt;mso-wrap-distance-top:0;mso-wrap-distance-right:9pt;mso-wrap-distance-bottom:0;mso-position-horizontal:absolute;mso-position-horizontal-relative:text;mso-position-vertical:absolute;mso-position-vertical-relative:text;mso-width-percent:0;mso-height-percent:0;mso-width-relative:margin;mso-height-relative:margin;v-text-anchor:middle" o:gfxdata="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" filled="f" stroked="f" strokeweight="1pt">
                 <v:textbox>
@@ -14347,7 +13882,7 @@
               </wp:anchor>
             </w:drawing>
           </mc:Choice>
-          <mc:Fallback xmlns:cx2="http://schemas.microsoft.com/office/drawing/2015/10/21/chartex" xmlns:cx3="http://schemas.microsoft.com/office/drawing/2016/5/9/chartex" xmlns:cx4="http://schemas.microsoft.com/office/drawing/2016/5/10/chartex" xmlns:cx5="http://schemas.microsoft.com/office/drawing/2016/5/11/chartex" xmlns:cx6="http://schemas.microsoft.com/office/drawing/2016/5/12/chartex" xmlns:cx7="http://schemas.microsoft.com/office/drawing/2016/5/13/chartex" xmlns:cx8="http://schemas.microsoft.com/office/drawing/2016/5/14/chartex" xmlns:aink="http://schemas.microsoft.com/office/drawing/2016/ink" xmlns:am3d="http://schemas.microsoft.com/office/drawing/2017/model3d" xmlns:w16cid="http://schemas.microsoft.com/office/word/2016/wordml/cid" xmlns:w16se="http://schemas.microsoft.com/office/word/2015/wordml/symex" xmlns:w15="http://schemas.microsoft.com/office/word/2012/wordml" xmlns:cx1="http://schemas.microsoft.com/office/drawing/2015/9/8/chartex" xmlns:cx="http://schemas.microsoft.com/office/drawing/2014/chartex">
+          <mc:Fallback xmlns:cx="http://schemas.microsoft.com/office/drawing/2014/chartex" xmlns:cx1="http://schemas.microsoft.com/office/drawing/2015/9/8/chartex" xmlns:w15="http://schemas.microsoft.com/office/word/2012/wordml" xmlns:w16se="http://schemas.microsoft.com/office/word/2015/wordml/symex" xmlns:w16cid="http://schemas.microsoft.com/office/word/2016/wordml/cid" xmlns:am3d="http://schemas.microsoft.com/office/drawing/2017/model3d" xmlns:aink="http://schemas.microsoft.com/office/drawing/2016/ink" xmlns:cx8="http://schemas.microsoft.com/office/drawing/2016/5/14/chartex" xmlns:cx7="http://schemas.microsoft.com/office/drawing/2016/5/13/chartex" xmlns:cx6="http://schemas.microsoft.com/office/drawing/2016/5/12/chartex" xmlns:cx5="http://schemas.microsoft.com/office/drawing/2016/5/11/chartex" xmlns:cx4="http://schemas.microsoft.com/office/drawing/2016/5/10/chartex" xmlns:cx3="http://schemas.microsoft.com/office/drawing/2016/5/9/chartex" xmlns:cx2="http://schemas.microsoft.com/office/drawing/2015/10/21/chartex">
             <w:pict>
               <v:shape w14:anchorId="648686D7" id="Connector: Curved 92" o:spid="_x0000_s1026" type="#_x0000_t38" style="position:absolute;margin-left:352.25pt;margin-top:.4pt;width:.7pt;height:52.95pt;flip:x;z-index:251759616;visibility:visible;mso-wrap-style:square;mso-wrap-distance-left:9pt;mso-wrap-distance-top:0;mso-wrap-distance-right:9pt;mso-wrap-distance-bottom:0;mso-position-horizontal:absolute;mso-position-horizontal-relative:text;mso-position-vertical:absolute;mso-position-vertical-relative:text" o:gfxdata="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" adj="529093" strokecolor="black [3200]" strokeweight="1pt">
                 <v:stroke endarrow="block" joinstyle="miter"/>
@@ -14457,7 +13992,7 @@
               </wp:anchor>
             </w:drawing>
           </mc:Choice>
-          <mc:Fallback xmlns:w16se="http://schemas.microsoft.com/office/word/2015/wordml/symex" xmlns:w15="http://schemas.microsoft.com/office/word/2012/wordml" xmlns:cx1="http://schemas.microsoft.com/office/drawing/2015/9/8/chartex" xmlns:cx="http://schemas.microsoft.com/office/drawing/2014/chartex">
+          <mc:Fallback xmlns:cx="http://schemas.microsoft.com/office/drawing/2014/chartex" xmlns:cx1="http://schemas.microsoft.com/office/drawing/2015/9/8/chartex" xmlns:w15="http://schemas.microsoft.com/office/word/2012/wordml" xmlns:w16se="http://schemas.microsoft.com/office/word/2015/wordml/symex">
             <w:pict>
               <v:rect w14:anchorId="6D53B49B" id="Rectangle 84" o:spid="_x0000_s1072" style="position:absolute;left:0;text-align:left;margin-left:176.45pt;margin-top:9.6pt;width:148.95pt;height:33.1pt;z-index:251750400;visibility:visible;mso-wrap-style:square;mso-width-percent:0;mso-height-percent:0;mso-wrap-distance-left:9pt;mso-wrap-distance-top:0;mso-wrap-distance-right:9pt;mso-wrap-distance-bottom:0;mso-position-horizontal:absolute;mso-position-horizontal-relative:text;mso-position-vertical:absolute;mso-position-vertical-relative:text;mso-width-percent:0;mso-height-percent:0;mso-width-relative:margin;mso-height-relative:margin;v-text-anchor:middle" o:gfxdata="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" filled="f" stroked="f" strokeweight="1pt">
                 <v:textbox>
@@ -14593,7 +14128,7 @@
               </wp:anchor>
             </w:drawing>
           </mc:Choice>
-          <mc:Fallback xmlns:w16se="http://schemas.microsoft.com/office/word/2015/wordml/symex" xmlns:w15="http://schemas.microsoft.com/office/word/2012/wordml" xmlns:cx1="http://schemas.microsoft.com/office/drawing/2015/9/8/chartex" xmlns:cx="http://schemas.microsoft.com/office/drawing/2014/chartex">
+          <mc:Fallback xmlns:cx="http://schemas.microsoft.com/office/drawing/2014/chartex" xmlns:cx1="http://schemas.microsoft.com/office/drawing/2015/9/8/chartex" xmlns:w15="http://schemas.microsoft.com/office/word/2012/wordml" xmlns:w16se="http://schemas.microsoft.com/office/word/2015/wordml/symex">
             <w:pict>
               <v:rect w14:anchorId="4C2096AB" id="Rectangle 73" o:spid="_x0000_s1073" style="position:absolute;left:0;text-align:left;margin-left:2.8pt;margin-top:8.85pt;width:138.35pt;height:34.6pt;z-index:251738112;visibility:visible;mso-wrap-style:square;mso-width-percent:0;mso-height-percent:0;mso-wrap-distance-left:9pt;mso-wrap-distance-top:0;mso-wrap-distance-right:9pt;mso-wrap-distance-bottom:0;mso-position-horizontal:absolute;mso-position-horizontal-relative:text;mso-position-vertical:absolute;mso-position-vertical-relative:text;mso-width-percent:0;mso-height-percent:0;mso-width-relative:margin;mso-height-relative:margin;v-text-anchor:middle" o:gfxdata="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" filled="f" stroked="f" strokeweight="1pt">
                 <v:textbox>
@@ -14714,7 +14249,7 @@
               </wp:anchor>
             </w:drawing>
           </mc:Choice>
-          <mc:Fallback xmlns:cx2="http://schemas.microsoft.com/office/drawing/2015/10/21/chartex" xmlns:cx3="http://schemas.microsoft.com/office/drawing/2016/5/9/chartex" xmlns:cx4="http://schemas.microsoft.com/office/drawing/2016/5/10/chartex" xmlns:cx5="http://schemas.microsoft.com/office/drawing/2016/5/11/chartex" xmlns:cx6="http://schemas.microsoft.com/office/drawing/2016/5/12/chartex" xmlns:cx7="http://schemas.microsoft.com/office/drawing/2016/5/13/chartex" xmlns:cx8="http://schemas.microsoft.com/office/drawing/2016/5/14/chartex" xmlns:aink="http://schemas.microsoft.com/office/drawing/2016/ink" xmlns:am3d="http://schemas.microsoft.com/office/drawing/2017/model3d" xmlns:w16cid="http://schemas.microsoft.com/office/word/2016/wordml/cid" xmlns:w16se="http://schemas.microsoft.com/office/word/2015/wordml/symex" xmlns:w15="http://schemas.microsoft.com/office/word/2012/wordml" xmlns:cx1="http://schemas.microsoft.com/office/drawing/2015/9/8/chartex" xmlns:cx="http://schemas.microsoft.com/office/drawing/2014/chartex">
+          <mc:Fallback xmlns:cx="http://schemas.microsoft.com/office/drawing/2014/chartex" xmlns:cx1="http://schemas.microsoft.com/office/drawing/2015/9/8/chartex" xmlns:w15="http://schemas.microsoft.com/office/word/2012/wordml" xmlns:w16se="http://schemas.microsoft.com/office/word/2015/wordml/symex" xmlns:w16cid="http://schemas.microsoft.com/office/word/2016/wordml/cid" xmlns:am3d="http://schemas.microsoft.com/office/drawing/2017/model3d" xmlns:aink="http://schemas.microsoft.com/office/drawing/2016/ink" xmlns:cx8="http://schemas.microsoft.com/office/drawing/2016/5/14/chartex" xmlns:cx7="http://schemas.microsoft.com/office/drawing/2016/5/13/chartex" xmlns:cx6="http://schemas.microsoft.com/office/drawing/2016/5/12/chartex" xmlns:cx5="http://schemas.microsoft.com/office/drawing/2016/5/11/chartex" xmlns:cx4="http://schemas.microsoft.com/office/drawing/2016/5/10/chartex" xmlns:cx3="http://schemas.microsoft.com/office/drawing/2016/5/9/chartex" xmlns:cx2="http://schemas.microsoft.com/office/drawing/2015/10/21/chartex">
             <w:pict>
               <v:shape w14:anchorId="05923ED7" id="Connector: Curved 90" o:spid="_x0000_s1026" type="#_x0000_t38" style="position:absolute;margin-left:178.6pt;margin-top:4.2pt;width:6.35pt;height:31.75pt;z-index:251758592;visibility:visible;mso-wrap-style:square;mso-wrap-distance-left:9pt;mso-wrap-distance-top:0;mso-wrap-distance-right:9pt;mso-wrap-distance-bottom:0;mso-position-horizontal:absolute;mso-position-horizontal-relative:text;mso-position-vertical:absolute;mso-position-vertical-relative:text" o:gfxdata="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" adj="-42005" strokecolor="black [3200]" strokeweight="1pt">
                 <v:stroke endarrow="block" joinstyle="miter"/>
@@ -14785,7 +14320,7 @@
               </wp:anchor>
             </w:drawing>
           </mc:Choice>
-          <mc:Fallback xmlns:cx2="http://schemas.microsoft.com/office/drawing/2015/10/21/chartex" xmlns:cx3="http://schemas.microsoft.com/office/drawing/2016/5/9/chartex" xmlns:cx4="http://schemas.microsoft.com/office/drawing/2016/5/10/chartex" xmlns:cx5="http://schemas.microsoft.com/office/drawing/2016/5/11/chartex" xmlns:cx6="http://schemas.microsoft.com/office/drawing/2016/5/12/chartex" xmlns:cx7="http://schemas.microsoft.com/office/drawing/2016/5/13/chartex" xmlns:cx8="http://schemas.microsoft.com/office/drawing/2016/5/14/chartex" xmlns:aink="http://schemas.microsoft.com/office/drawing/2016/ink" xmlns:am3d="http://schemas.microsoft.com/office/drawing/2017/model3d" xmlns:w16cid="http://schemas.microsoft.com/office/word/2016/wordml/cid" xmlns:w16se="http://schemas.microsoft.com/office/word/2015/wordml/symex" xmlns:w15="http://schemas.microsoft.com/office/word/2012/wordml" xmlns:cx1="http://schemas.microsoft.com/office/drawing/2015/9/8/chartex" xmlns:cx="http://schemas.microsoft.com/office/drawing/2014/chartex">
+          <mc:Fallback xmlns:cx="http://schemas.microsoft.com/office/drawing/2014/chartex" xmlns:cx1="http://schemas.microsoft.com/office/drawing/2015/9/8/chartex" xmlns:w15="http://schemas.microsoft.com/office/word/2012/wordml" xmlns:w16se="http://schemas.microsoft.com/office/word/2015/wordml/symex" xmlns:w16cid="http://schemas.microsoft.com/office/word/2016/wordml/cid" xmlns:am3d="http://schemas.microsoft.com/office/drawing/2017/model3d" xmlns:aink="http://schemas.microsoft.com/office/drawing/2016/ink" xmlns:cx8="http://schemas.microsoft.com/office/drawing/2016/5/14/chartex" xmlns:cx7="http://schemas.microsoft.com/office/drawing/2016/5/13/chartex" xmlns:cx6="http://schemas.microsoft.com/office/drawing/2016/5/12/chartex" xmlns:cx5="http://schemas.microsoft.com/office/drawing/2016/5/11/chartex" xmlns:cx4="http://schemas.microsoft.com/office/drawing/2016/5/10/chartex" xmlns:cx3="http://schemas.microsoft.com/office/drawing/2016/5/9/chartex" xmlns:cx2="http://schemas.microsoft.com/office/drawing/2015/10/21/chartex">
             <w:pict>
               <v:shape w14:anchorId="4E00193E" id="Connector: Curved 88" o:spid="_x0000_s1026" type="#_x0000_t38" style="position:absolute;margin-left:4.95pt;margin-top:.65pt;width:38.1pt;height:46.6pt;z-index:251757568;visibility:visible;mso-wrap-style:square;mso-wrap-distance-left:9pt;mso-wrap-distance-top:0;mso-wrap-distance-right:9pt;mso-wrap-distance-bottom:0;mso-position-horizontal:absolute;mso-position-horizontal-relative:text;mso-position-vertical:absolute;mso-position-vertical-relative:text" o:gfxdata="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" adj="-9605" strokecolor="black [3200]" strokeweight="1pt">
                 <v:stroke endarrow="block" joinstyle="miter"/>
@@ -14912,7 +14447,7 @@
               </wp:anchor>
             </w:drawing>
           </mc:Choice>
-          <mc:Fallback xmlns:w16se="http://schemas.microsoft.com/office/word/2015/wordml/symex" xmlns:w15="http://schemas.microsoft.com/office/word/2012/wordml" xmlns:cx1="http://schemas.microsoft.com/office/drawing/2015/9/8/chartex" xmlns:cx="http://schemas.microsoft.com/office/drawing/2014/chartex">
+          <mc:Fallback xmlns:cx="http://schemas.microsoft.com/office/drawing/2014/chartex" xmlns:cx1="http://schemas.microsoft.com/office/drawing/2015/9/8/chartex" xmlns:w15="http://schemas.microsoft.com/office/word/2012/wordml" xmlns:w16se="http://schemas.microsoft.com/office/word/2015/wordml/symex">
             <w:pict>
               <v:rect w14:anchorId="5DF16BD5" id="Rectangle 70" o:spid="_x0000_s1074" style="position:absolute;left:0;text-align:left;margin-left:325.3pt;margin-top:8.85pt;width:83.1pt;height:28.55pt;z-index:251731968;visibility:visible;mso-wrap-style:square;mso-width-percent:0;mso-wrap-distance-left:9pt;mso-wrap-distance-top:0;mso-wrap-distance-right:9pt;mso-wrap-distance-bottom:0;mso-position-horizontal:absolute;mso-position-horizontal-relative:text;mso-position-vertical:absolute;mso-position-vertical-relative:text;mso-width-percent:0;mso-width-relative:margin;v-text-anchor:middle" o:gfxdata="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" fillcolor="#f9f" stroked="f" strokeweight="1pt">
                 <v:textbox>
@@ -15035,7 +14570,7 @@
               </wp:anchor>
             </w:drawing>
           </mc:Choice>
-          <mc:Fallback xmlns:w16se="http://schemas.microsoft.com/office/word/2015/wordml/symex" xmlns:w15="http://schemas.microsoft.com/office/word/2012/wordml" xmlns:cx1="http://schemas.microsoft.com/office/drawing/2015/9/8/chartex" xmlns:cx="http://schemas.microsoft.com/office/drawing/2014/chartex">
+          <mc:Fallback xmlns:cx="http://schemas.microsoft.com/office/drawing/2014/chartex" xmlns:cx1="http://schemas.microsoft.com/office/drawing/2015/9/8/chartex" xmlns:w15="http://schemas.microsoft.com/office/word/2012/wordml" xmlns:w16se="http://schemas.microsoft.com/office/word/2015/wordml/symex">
             <w:pict>
               <v:rect w14:anchorId="54D2E947" id="Rectangle 69" o:spid="_x0000_s1075" style="position:absolute;left:0;text-align:left;margin-left:186.15pt;margin-top:8.85pt;width:83.1pt;height:28.55pt;z-index:251729920;visibility:visible;mso-wrap-style:square;mso-width-percent:0;mso-wrap-distance-left:9pt;mso-wrap-distance-top:0;mso-wrap-distance-right:9pt;mso-wrap-distance-bottom:0;mso-position-horizontal:absolute;mso-position-horizontal-relative:text;mso-position-vertical:absolute;mso-position-vertical-relative:text;mso-width-percent:0;mso-width-relative:margin;v-text-anchor:middle" o:gfxdata="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" fillcolor="#f9f" stroked="f" strokeweight="1pt">
                 <v:textbox>
@@ -15158,7 +14693,7 @@
               </wp:anchor>
             </w:drawing>
           </mc:Choice>
-          <mc:Fallback xmlns:w16se="http://schemas.microsoft.com/office/word/2015/wordml/symex" xmlns:w15="http://schemas.microsoft.com/office/word/2012/wordml" xmlns:cx1="http://schemas.microsoft.com/office/drawing/2015/9/8/chartex" xmlns:cx="http://schemas.microsoft.com/office/drawing/2014/chartex">
+          <mc:Fallback xmlns:cx="http://schemas.microsoft.com/office/drawing/2014/chartex" xmlns:cx1="http://schemas.microsoft.com/office/drawing/2015/9/8/chartex" xmlns:w15="http://schemas.microsoft.com/office/word/2012/wordml" xmlns:w16se="http://schemas.microsoft.com/office/word/2015/wordml/symex">
             <w:pict>
               <v:rect w14:anchorId="2F731B59" id="Rectangle 68" o:spid="_x0000_s1076" style="position:absolute;left:0;text-align:left;margin-left:48.2pt;margin-top:8.85pt;width:83.1pt;height:28.55pt;z-index:251727872;visibility:visible;mso-wrap-style:square;mso-width-percent:0;mso-wrap-distance-left:9pt;mso-wrap-distance-top:0;mso-wrap-distance-right:9pt;mso-wrap-distance-bottom:0;mso-position-horizontal:absolute;mso-position-horizontal-relative:text;mso-position-vertical:absolute;mso-position-vertical-relative:text;mso-width-percent:0;mso-width-relative:margin;v-text-anchor:middle" o:gfxdata="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" fillcolor="#f9f" stroked="f" strokeweight="1pt">
                 <v:textbox>
@@ -15261,7 +14796,7 @@
               </wp:anchor>
             </w:drawing>
           </mc:Choice>
-          <mc:Fallback xmlns:cx2="http://schemas.microsoft.com/office/drawing/2015/10/21/chartex" xmlns:cx3="http://schemas.microsoft.com/office/drawing/2016/5/9/chartex" xmlns:cx4="http://schemas.microsoft.com/office/drawing/2016/5/10/chartex" xmlns:cx5="http://schemas.microsoft.com/office/drawing/2016/5/11/chartex" xmlns:cx6="http://schemas.microsoft.com/office/drawing/2016/5/12/chartex" xmlns:cx7="http://schemas.microsoft.com/office/drawing/2016/5/13/chartex" xmlns:cx8="http://schemas.microsoft.com/office/drawing/2016/5/14/chartex" xmlns:aink="http://schemas.microsoft.com/office/drawing/2016/ink" xmlns:am3d="http://schemas.microsoft.com/office/drawing/2017/model3d" xmlns:w16cid="http://schemas.microsoft.com/office/word/2016/wordml/cid" xmlns:w16se="http://schemas.microsoft.com/office/word/2015/wordml/symex" xmlns:w15="http://schemas.microsoft.com/office/word/2012/wordml" xmlns:cx1="http://schemas.microsoft.com/office/drawing/2015/9/8/chartex" xmlns:cx="http://schemas.microsoft.com/office/drawing/2014/chartex">
+          <mc:Fallback xmlns:cx="http://schemas.microsoft.com/office/drawing/2014/chartex" xmlns:cx1="http://schemas.microsoft.com/office/drawing/2015/9/8/chartex" xmlns:w15="http://schemas.microsoft.com/office/word/2012/wordml" xmlns:w16se="http://schemas.microsoft.com/office/word/2015/wordml/symex" xmlns:w16cid="http://schemas.microsoft.com/office/word/2016/wordml/cid" xmlns:am3d="http://schemas.microsoft.com/office/drawing/2017/model3d" xmlns:aink="http://schemas.microsoft.com/office/drawing/2016/ink" xmlns:cx8="http://schemas.microsoft.com/office/drawing/2016/5/14/chartex" xmlns:cx7="http://schemas.microsoft.com/office/drawing/2016/5/13/chartex" xmlns:cx6="http://schemas.microsoft.com/office/drawing/2016/5/12/chartex" xmlns:cx5="http://schemas.microsoft.com/office/drawing/2016/5/11/chartex" xmlns:cx4="http://schemas.microsoft.com/office/drawing/2016/5/10/chartex" xmlns:cx3="http://schemas.microsoft.com/office/drawing/2016/5/9/chartex" xmlns:cx2="http://schemas.microsoft.com/office/drawing/2015/10/21/chartex">
             <w:pict>
               <v:shapetype w14:anchorId="520333E3" id="_x0000_t34" coordsize="21600,21600" o:spt="34" o:oned="t" adj="10800" path="m,l@0,0@0,21600,21600,21600e" filled="f">
                 <v:stroke joinstyle="miter"/>
@@ -15343,7 +14878,7 @@
               </wp:anchor>
             </w:drawing>
           </mc:Choice>
-          <mc:Fallback xmlns:cx2="http://schemas.microsoft.com/office/drawing/2015/10/21/chartex" xmlns:cx3="http://schemas.microsoft.com/office/drawing/2016/5/9/chartex" xmlns:cx4="http://schemas.microsoft.com/office/drawing/2016/5/10/chartex" xmlns:cx5="http://schemas.microsoft.com/office/drawing/2016/5/11/chartex" xmlns:cx6="http://schemas.microsoft.com/office/drawing/2016/5/12/chartex" xmlns:cx7="http://schemas.microsoft.com/office/drawing/2016/5/13/chartex" xmlns:cx8="http://schemas.microsoft.com/office/drawing/2016/5/14/chartex" xmlns:aink="http://schemas.microsoft.com/office/drawing/2016/ink" xmlns:am3d="http://schemas.microsoft.com/office/drawing/2017/model3d" xmlns:w16cid="http://schemas.microsoft.com/office/word/2016/wordml/cid" xmlns:w16se="http://schemas.microsoft.com/office/word/2015/wordml/symex" xmlns:w15="http://schemas.microsoft.com/office/word/2012/wordml" xmlns:cx1="http://schemas.microsoft.com/office/drawing/2015/9/8/chartex" xmlns:cx="http://schemas.microsoft.com/office/drawing/2014/chartex">
+          <mc:Fallback xmlns:cx="http://schemas.microsoft.com/office/drawing/2014/chartex" xmlns:cx1="http://schemas.microsoft.com/office/drawing/2015/9/8/chartex" xmlns:w15="http://schemas.microsoft.com/office/word/2012/wordml" xmlns:w16se="http://schemas.microsoft.com/office/word/2015/wordml/symex" xmlns:w16cid="http://schemas.microsoft.com/office/word/2016/wordml/cid" xmlns:am3d="http://schemas.microsoft.com/office/drawing/2017/model3d" xmlns:aink="http://schemas.microsoft.com/office/drawing/2016/ink" xmlns:cx8="http://schemas.microsoft.com/office/drawing/2016/5/14/chartex" xmlns:cx7="http://schemas.microsoft.com/office/drawing/2016/5/13/chartex" xmlns:cx6="http://schemas.microsoft.com/office/drawing/2016/5/12/chartex" xmlns:cx5="http://schemas.microsoft.com/office/drawing/2016/5/11/chartex" xmlns:cx4="http://schemas.microsoft.com/office/drawing/2016/5/10/chartex" xmlns:cx3="http://schemas.microsoft.com/office/drawing/2016/5/9/chartex" xmlns:cx2="http://schemas.microsoft.com/office/drawing/2015/10/21/chartex">
             <w:pict>
               <v:shape w14:anchorId="38A62FD5" id="Connector: Elbow 82" o:spid="_x0000_s1026" type="#_x0000_t34" style="position:absolute;margin-left:298.7pt;margin-top:11.55pt;width:26.2pt;height:88.05pt;z-index:251747328;visibility:visible;mso-wrap-style:square;mso-wrap-distance-left:9pt;mso-wrap-distance-top:0;mso-wrap-distance-right:9pt;mso-wrap-distance-bottom:0;mso-position-horizontal:absolute;mso-position-horizontal-relative:text;mso-position-vertical:absolute;mso-position-vertical-relative:text" o:gfxdata="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" adj="-13" strokecolor="black [3200]" strokeweight="1.5pt">
                 <v:stroke endarrow="block"/>
@@ -15425,7 +14960,7 @@
               </wp:anchor>
             </w:drawing>
           </mc:Choice>
-          <mc:Fallback xmlns:cx2="http://schemas.microsoft.com/office/drawing/2015/10/21/chartex" xmlns:cx3="http://schemas.microsoft.com/office/drawing/2016/5/9/chartex" xmlns:cx4="http://schemas.microsoft.com/office/drawing/2016/5/10/chartex" xmlns:cx5="http://schemas.microsoft.com/office/drawing/2016/5/11/chartex" xmlns:cx6="http://schemas.microsoft.com/office/drawing/2016/5/12/chartex" xmlns:cx7="http://schemas.microsoft.com/office/drawing/2016/5/13/chartex" xmlns:cx8="http://schemas.microsoft.com/office/drawing/2016/5/14/chartex" xmlns:aink="http://schemas.microsoft.com/office/drawing/2016/ink" xmlns:am3d="http://schemas.microsoft.com/office/drawing/2017/model3d" xmlns:w16cid="http://schemas.microsoft.com/office/word/2016/wordml/cid" xmlns:w16se="http://schemas.microsoft.com/office/word/2015/wordml/symex" xmlns:w15="http://schemas.microsoft.com/office/word/2012/wordml" xmlns:cx1="http://schemas.microsoft.com/office/drawing/2015/9/8/chartex" xmlns:cx="http://schemas.microsoft.com/office/drawing/2014/chartex">
+          <mc:Fallback xmlns:cx="http://schemas.microsoft.com/office/drawing/2014/chartex" xmlns:cx1="http://schemas.microsoft.com/office/drawing/2015/9/8/chartex" xmlns:w15="http://schemas.microsoft.com/office/word/2012/wordml" xmlns:w16se="http://schemas.microsoft.com/office/word/2015/wordml/symex" xmlns:w16cid="http://schemas.microsoft.com/office/word/2016/wordml/cid" xmlns:am3d="http://schemas.microsoft.com/office/drawing/2017/model3d" xmlns:aink="http://schemas.microsoft.com/office/drawing/2016/ink" xmlns:cx8="http://schemas.microsoft.com/office/drawing/2016/5/14/chartex" xmlns:cx7="http://schemas.microsoft.com/office/drawing/2016/5/13/chartex" xmlns:cx6="http://schemas.microsoft.com/office/drawing/2016/5/12/chartex" xmlns:cx5="http://schemas.microsoft.com/office/drawing/2016/5/11/chartex" xmlns:cx4="http://schemas.microsoft.com/office/drawing/2016/5/10/chartex" xmlns:cx3="http://schemas.microsoft.com/office/drawing/2016/5/9/chartex" xmlns:cx2="http://schemas.microsoft.com/office/drawing/2015/10/21/chartex">
             <w:pict>
               <v:oval w14:anchorId="412FB7E3" id="Oval 81" o:spid="_x0000_s1026" style="position:absolute;margin-left:458pt;margin-top:7.4pt;width:5.95pt;height:5.95pt;z-index:251746304;visibility:visible;mso-wrap-style:square;mso-wrap-distance-left:9pt;mso-wrap-distance-top:0;mso-wrap-distance-right:9pt;mso-wrap-distance-bottom:0;mso-position-horizontal:absolute;mso-position-horizontal-relative:text;mso-position-vertical:absolute;mso-position-vertical-relative:text;v-text-anchor:middle" o:gfxdata="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" fillcolor="#0d0d0d [3069]" stroked="f" strokeweight="1pt">
                 <v:stroke joinstyle="miter"/>
@@ -15507,7 +15042,7 @@
               </wp:anchor>
             </w:drawing>
           </mc:Choice>
-          <mc:Fallback xmlns:cx2="http://schemas.microsoft.com/office/drawing/2015/10/21/chartex" xmlns:cx3="http://schemas.microsoft.com/office/drawing/2016/5/9/chartex" xmlns:cx4="http://schemas.microsoft.com/office/drawing/2016/5/10/chartex" xmlns:cx5="http://schemas.microsoft.com/office/drawing/2016/5/11/chartex" xmlns:cx6="http://schemas.microsoft.com/office/drawing/2016/5/12/chartex" xmlns:cx7="http://schemas.microsoft.com/office/drawing/2016/5/13/chartex" xmlns:cx8="http://schemas.microsoft.com/office/drawing/2016/5/14/chartex" xmlns:aink="http://schemas.microsoft.com/office/drawing/2016/ink" xmlns:am3d="http://schemas.microsoft.com/office/drawing/2017/model3d" xmlns:w16cid="http://schemas.microsoft.com/office/word/2016/wordml/cid" xmlns:w16se="http://schemas.microsoft.com/office/word/2015/wordml/symex" xmlns:w15="http://schemas.microsoft.com/office/word/2012/wordml" xmlns:cx1="http://schemas.microsoft.com/office/drawing/2015/9/8/chartex" xmlns:cx="http://schemas.microsoft.com/office/drawing/2014/chartex">
+          <mc:Fallback xmlns:cx="http://schemas.microsoft.com/office/drawing/2014/chartex" xmlns:cx1="http://schemas.microsoft.com/office/drawing/2015/9/8/chartex" xmlns:w15="http://schemas.microsoft.com/office/word/2012/wordml" xmlns:w16se="http://schemas.microsoft.com/office/word/2015/wordml/symex" xmlns:w16cid="http://schemas.microsoft.com/office/word/2016/wordml/cid" xmlns:am3d="http://schemas.microsoft.com/office/drawing/2017/model3d" xmlns:aink="http://schemas.microsoft.com/office/drawing/2016/ink" xmlns:cx8="http://schemas.microsoft.com/office/drawing/2016/5/14/chartex" xmlns:cx7="http://schemas.microsoft.com/office/drawing/2016/5/13/chartex" xmlns:cx6="http://schemas.microsoft.com/office/drawing/2016/5/12/chartex" xmlns:cx5="http://schemas.microsoft.com/office/drawing/2016/5/11/chartex" xmlns:cx4="http://schemas.microsoft.com/office/drawing/2016/5/10/chartex" xmlns:cx3="http://schemas.microsoft.com/office/drawing/2016/5/9/chartex" xmlns:cx2="http://schemas.microsoft.com/office/drawing/2015/10/21/chartex">
             <w:pict>
               <v:oval w14:anchorId="40C434C4" id="Oval 80" o:spid="_x0000_s1026" style="position:absolute;margin-left:295.7pt;margin-top:7.85pt;width:5.95pt;height:5.95pt;z-index:251744256;visibility:visible;mso-wrap-style:square;mso-wrap-distance-left:9pt;mso-wrap-distance-top:0;mso-wrap-distance-right:9pt;mso-wrap-distance-bottom:0;mso-position-horizontal:absolute;mso-position-horizontal-relative:text;mso-position-vertical:absolute;mso-position-vertical-relative:text;v-text-anchor:middle" o:gfxdata="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" fillcolor="#0d0d0d [3069]" stroked="f" strokeweight="1pt">
                 <v:stroke joinstyle="miter"/>
@@ -15576,7 +15111,7 @@
               </wp:anchor>
             </w:drawing>
           </mc:Choice>
-          <mc:Fallback xmlns:cx2="http://schemas.microsoft.com/office/drawing/2015/10/21/chartex" xmlns:cx3="http://schemas.microsoft.com/office/drawing/2016/5/9/chartex" xmlns:cx4="http://schemas.microsoft.com/office/drawing/2016/5/10/chartex" xmlns:cx5="http://schemas.microsoft.com/office/drawing/2016/5/11/chartex" xmlns:cx6="http://schemas.microsoft.com/office/drawing/2016/5/12/chartex" xmlns:cx7="http://schemas.microsoft.com/office/drawing/2016/5/13/chartex" xmlns:cx8="http://schemas.microsoft.com/office/drawing/2016/5/14/chartex" xmlns:aink="http://schemas.microsoft.com/office/drawing/2016/ink" xmlns:am3d="http://schemas.microsoft.com/office/drawing/2017/model3d" xmlns:w16cid="http://schemas.microsoft.com/office/word/2016/wordml/cid" xmlns:w16se="http://schemas.microsoft.com/office/word/2015/wordml/symex" xmlns:w15="http://schemas.microsoft.com/office/word/2012/wordml" xmlns:cx1="http://schemas.microsoft.com/office/drawing/2015/9/8/chartex" xmlns:cx="http://schemas.microsoft.com/office/drawing/2014/chartex">
+          <mc:Fallback xmlns:cx="http://schemas.microsoft.com/office/drawing/2014/chartex" xmlns:cx1="http://schemas.microsoft.com/office/drawing/2015/9/8/chartex" xmlns:w15="http://schemas.microsoft.com/office/word/2012/wordml" xmlns:w16se="http://schemas.microsoft.com/office/word/2015/wordml/symex" xmlns:w16cid="http://schemas.microsoft.com/office/word/2016/wordml/cid" xmlns:am3d="http://schemas.microsoft.com/office/drawing/2017/model3d" xmlns:aink="http://schemas.microsoft.com/office/drawing/2016/ink" xmlns:cx8="http://schemas.microsoft.com/office/drawing/2016/5/14/chartex" xmlns:cx7="http://schemas.microsoft.com/office/drawing/2016/5/13/chartex" xmlns:cx6="http://schemas.microsoft.com/office/drawing/2016/5/12/chartex" xmlns:cx5="http://schemas.microsoft.com/office/drawing/2016/5/11/chartex" xmlns:cx4="http://schemas.microsoft.com/office/drawing/2016/5/10/chartex" xmlns:cx3="http://schemas.microsoft.com/office/drawing/2016/5/9/chartex" xmlns:cx2="http://schemas.microsoft.com/office/drawing/2015/10/21/chartex">
             <w:pict>
               <v:shapetype w14:anchorId="45400241" id="_x0000_t32" coordsize="21600,21600" o:spt="32" o:oned="t" path="m,l21600,21600e" filled="f">
                 <v:path arrowok="t" fillok="f" o:connecttype="none"/>
@@ -15650,7 +15185,7 @@
               </wp:anchor>
             </w:drawing>
           </mc:Choice>
-          <mc:Fallback xmlns:cx2="http://schemas.microsoft.com/office/drawing/2015/10/21/chartex" xmlns:cx3="http://schemas.microsoft.com/office/drawing/2016/5/9/chartex" xmlns:cx4="http://schemas.microsoft.com/office/drawing/2016/5/10/chartex" xmlns:cx5="http://schemas.microsoft.com/office/drawing/2016/5/11/chartex" xmlns:cx6="http://schemas.microsoft.com/office/drawing/2016/5/12/chartex" xmlns:cx7="http://schemas.microsoft.com/office/drawing/2016/5/13/chartex" xmlns:cx8="http://schemas.microsoft.com/office/drawing/2016/5/14/chartex" xmlns:aink="http://schemas.microsoft.com/office/drawing/2016/ink" xmlns:am3d="http://schemas.microsoft.com/office/drawing/2017/model3d" xmlns:w16cid="http://schemas.microsoft.com/office/word/2016/wordml/cid" xmlns:w16se="http://schemas.microsoft.com/office/word/2015/wordml/symex" xmlns:w15="http://schemas.microsoft.com/office/word/2012/wordml" xmlns:cx1="http://schemas.microsoft.com/office/drawing/2015/9/8/chartex" xmlns:cx="http://schemas.microsoft.com/office/drawing/2014/chartex">
+          <mc:Fallback xmlns:cx="http://schemas.microsoft.com/office/drawing/2014/chartex" xmlns:cx1="http://schemas.microsoft.com/office/drawing/2015/9/8/chartex" xmlns:w15="http://schemas.microsoft.com/office/word/2012/wordml" xmlns:w16se="http://schemas.microsoft.com/office/word/2015/wordml/symex" xmlns:w16cid="http://schemas.microsoft.com/office/word/2016/wordml/cid" xmlns:am3d="http://schemas.microsoft.com/office/drawing/2017/model3d" xmlns:aink="http://schemas.microsoft.com/office/drawing/2016/ink" xmlns:cx8="http://schemas.microsoft.com/office/drawing/2016/5/14/chartex" xmlns:cx7="http://schemas.microsoft.com/office/drawing/2016/5/13/chartex" xmlns:cx6="http://schemas.microsoft.com/office/drawing/2016/5/12/chartex" xmlns:cx5="http://schemas.microsoft.com/office/drawing/2016/5/11/chartex" xmlns:cx4="http://schemas.microsoft.com/office/drawing/2016/5/10/chartex" xmlns:cx3="http://schemas.microsoft.com/office/drawing/2016/5/9/chartex" xmlns:cx2="http://schemas.microsoft.com/office/drawing/2015/10/21/chartex">
             <w:pict>
               <v:shape w14:anchorId="66CA806E" id="Straight Arrow Connector 78" o:spid="_x0000_s1026" type="#_x0000_t32" style="position:absolute;margin-left:274.9pt;margin-top:10.95pt;width:45.2pt;height:0;z-index:251741184;visibility:visible;mso-wrap-style:square;mso-wrap-distance-left:9pt;mso-wrap-distance-top:0;mso-wrap-distance-right:9pt;mso-wrap-distance-bottom:0;mso-position-horizontal:absolute;mso-position-horizontal-relative:text;mso-position-vertical:absolute;mso-position-vertical-relative:text" o:gfxdata="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" strokecolor="black [3200]" strokeweight="1.5pt">
                 <v:stroke endarrow="block" joinstyle="miter"/>
@@ -15719,7 +15254,7 @@
               </wp:anchor>
             </w:drawing>
           </mc:Choice>
-          <mc:Fallback xmlns:cx2="http://schemas.microsoft.com/office/drawing/2015/10/21/chartex" xmlns:cx3="http://schemas.microsoft.com/office/drawing/2016/5/9/chartex" xmlns:cx4="http://schemas.microsoft.com/office/drawing/2016/5/10/chartex" xmlns:cx5="http://schemas.microsoft.com/office/drawing/2016/5/11/chartex" xmlns:cx6="http://schemas.microsoft.com/office/drawing/2016/5/12/chartex" xmlns:cx7="http://schemas.microsoft.com/office/drawing/2016/5/13/chartex" xmlns:cx8="http://schemas.microsoft.com/office/drawing/2016/5/14/chartex" xmlns:aink="http://schemas.microsoft.com/office/drawing/2016/ink" xmlns:am3d="http://schemas.microsoft.com/office/drawing/2017/model3d" xmlns:w16cid="http://schemas.microsoft.com/office/word/2016/wordml/cid" xmlns:w16se="http://schemas.microsoft.com/office/word/2015/wordml/symex" xmlns:w15="http://schemas.microsoft.com/office/word/2012/wordml" xmlns:cx1="http://schemas.microsoft.com/office/drawing/2015/9/8/chartex" xmlns:cx="http://schemas.microsoft.com/office/drawing/2014/chartex">
+          <mc:Fallback xmlns:cx="http://schemas.microsoft.com/office/drawing/2014/chartex" xmlns:cx1="http://schemas.microsoft.com/office/drawing/2015/9/8/chartex" xmlns:w15="http://schemas.microsoft.com/office/word/2012/wordml" xmlns:w16se="http://schemas.microsoft.com/office/word/2015/wordml/symex" xmlns:w16cid="http://schemas.microsoft.com/office/word/2016/wordml/cid" xmlns:am3d="http://schemas.microsoft.com/office/drawing/2017/model3d" xmlns:aink="http://schemas.microsoft.com/office/drawing/2016/ink" xmlns:cx8="http://schemas.microsoft.com/office/drawing/2016/5/14/chartex" xmlns:cx7="http://schemas.microsoft.com/office/drawing/2016/5/13/chartex" xmlns:cx6="http://schemas.microsoft.com/office/drawing/2016/5/12/chartex" xmlns:cx5="http://schemas.microsoft.com/office/drawing/2016/5/11/chartex" xmlns:cx4="http://schemas.microsoft.com/office/drawing/2016/5/10/chartex" xmlns:cx3="http://schemas.microsoft.com/office/drawing/2016/5/9/chartex" xmlns:cx2="http://schemas.microsoft.com/office/drawing/2015/10/21/chartex">
             <w:pict>
               <v:shape w14:anchorId="2E1C92E1" id="Straight Arrow Connector 77" o:spid="_x0000_s1026" type="#_x0000_t32" style="position:absolute;margin-left:136.2pt;margin-top:10.3pt;width:45.2pt;height:0;z-index:251739136;visibility:visible;mso-wrap-style:square;mso-wrap-distance-left:9pt;mso-wrap-distance-top:0;mso-wrap-distance-right:9pt;mso-wrap-distance-bottom:0;mso-position-horizontal:absolute;mso-position-horizontal-relative:text;mso-position-vertical:absolute;mso-position-vertical-relative:text" o:gfxdata="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" strokecolor="black [3200]" strokeweight="1.5pt">
                 <v:stroke endarrow="block" joinstyle="miter"/>
@@ -15909,7 +15444,7 @@
               </wp:anchor>
             </w:drawing>
           </mc:Choice>
-          <mc:Fallback xmlns:w16se="http://schemas.microsoft.com/office/word/2015/wordml/symex" xmlns:w15="http://schemas.microsoft.com/office/word/2012/wordml" xmlns:cx1="http://schemas.microsoft.com/office/drawing/2015/9/8/chartex" xmlns:cx="http://schemas.microsoft.com/office/drawing/2014/chartex">
+          <mc:Fallback xmlns:cx="http://schemas.microsoft.com/office/drawing/2014/chartex" xmlns:cx1="http://schemas.microsoft.com/office/drawing/2015/9/8/chartex" xmlns:w15="http://schemas.microsoft.com/office/word/2012/wordml" xmlns:w16se="http://schemas.microsoft.com/office/word/2015/wordml/symex">
             <w:pict>
               <v:rect w14:anchorId="176122DB" id="Rectangle 72" o:spid="_x0000_s1077" style="position:absolute;left:0;text-align:left;margin-left:325.9pt;margin-top:1.65pt;width:83.1pt;height:27.95pt;z-index:251736064;visibility:visible;mso-wrap-style:square;mso-width-percent:0;mso-height-percent:0;mso-wrap-distance-left:9pt;mso-wrap-distance-top:0;mso-wrap-distance-right:9pt;mso-wrap-distance-bottom:0;mso-position-horizontal:absolute;mso-position-horizontal-relative:text;mso-position-vertical:absolute;mso-position-vertical-relative:text;mso-width-percent:0;mso-height-percent:0;mso-width-relative:margin;mso-height-relative:margin;v-text-anchor:middle" o:gfxdata="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" fillcolor="#f9f" stroked="f" strokeweight="1pt">
                 <v:textbox>
@@ -16035,7 +15570,7 @@
               </wp:anchor>
             </w:drawing>
           </mc:Choice>
-          <mc:Fallback xmlns:w16se="http://schemas.microsoft.com/office/word/2015/wordml/symex" xmlns:w15="http://schemas.microsoft.com/office/word/2012/wordml" xmlns:cx1="http://schemas.microsoft.com/office/drawing/2015/9/8/chartex" xmlns:cx="http://schemas.microsoft.com/office/drawing/2014/chartex">
+          <mc:Fallback xmlns:cx="http://schemas.microsoft.com/office/drawing/2014/chartex" xmlns:cx1="http://schemas.microsoft.com/office/drawing/2015/9/8/chartex" xmlns:w15="http://schemas.microsoft.com/office/word/2012/wordml" xmlns:w16se="http://schemas.microsoft.com/office/word/2015/wordml/symex">
             <w:pict>
               <v:rect w14:anchorId="5693C05C" id="Rectangle 71" o:spid="_x0000_s1078" style="position:absolute;left:0;text-align:left;margin-left:186.75pt;margin-top:.45pt;width:81.5pt;height:29.1pt;z-index:251734016;visibility:visible;mso-wrap-style:square;mso-width-percent:0;mso-height-percent:0;mso-wrap-distance-left:9pt;mso-wrap-distance-top:0;mso-wrap-distance-right:9pt;mso-wrap-distance-bottom:0;mso-position-horizontal:absolute;mso-position-horizontal-relative:text;mso-position-vertical:absolute;mso-position-vertical-relative:text;mso-width-percent:0;mso-height-percent:0;mso-width-relative:margin;mso-height-relative:margin;v-text-anchor:middle" o:gfxdata="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" fillcolor="#f9f" stroked="f" strokeweight="1pt">
                 <v:textbox>
@@ -16144,7 +15679,7 @@
               </wp:anchor>
             </w:drawing>
           </mc:Choice>
-          <mc:Fallback xmlns:cx2="http://schemas.microsoft.com/office/drawing/2015/10/21/chartex" xmlns:cx3="http://schemas.microsoft.com/office/drawing/2016/5/9/chartex" xmlns:cx4="http://schemas.microsoft.com/office/drawing/2016/5/10/chartex" xmlns:cx5="http://schemas.microsoft.com/office/drawing/2016/5/11/chartex" xmlns:cx6="http://schemas.microsoft.com/office/drawing/2016/5/12/chartex" xmlns:cx7="http://schemas.microsoft.com/office/drawing/2016/5/13/chartex" xmlns:cx8="http://schemas.microsoft.com/office/drawing/2016/5/14/chartex" xmlns:aink="http://schemas.microsoft.com/office/drawing/2016/ink" xmlns:am3d="http://schemas.microsoft.com/office/drawing/2017/model3d" xmlns:w16cid="http://schemas.microsoft.com/office/word/2016/wordml/cid" xmlns:w16se="http://schemas.microsoft.com/office/word/2015/wordml/symex" xmlns:w15="http://schemas.microsoft.com/office/word/2012/wordml" xmlns:cx1="http://schemas.microsoft.com/office/drawing/2015/9/8/chartex" xmlns:cx="http://schemas.microsoft.com/office/drawing/2014/chartex">
+          <mc:Fallback xmlns:cx="http://schemas.microsoft.com/office/drawing/2014/chartex" xmlns:cx1="http://schemas.microsoft.com/office/drawing/2015/9/8/chartex" xmlns:w15="http://schemas.microsoft.com/office/word/2012/wordml" xmlns:w16se="http://schemas.microsoft.com/office/word/2015/wordml/symex" xmlns:w16cid="http://schemas.microsoft.com/office/word/2016/wordml/cid" xmlns:am3d="http://schemas.microsoft.com/office/drawing/2017/model3d" xmlns:aink="http://schemas.microsoft.com/office/drawing/2016/ink" xmlns:cx8="http://schemas.microsoft.com/office/drawing/2016/5/14/chartex" xmlns:cx7="http://schemas.microsoft.com/office/drawing/2016/5/13/chartex" xmlns:cx6="http://schemas.microsoft.com/office/drawing/2016/5/12/chartex" xmlns:cx5="http://schemas.microsoft.com/office/drawing/2016/5/11/chartex" xmlns:cx4="http://schemas.microsoft.com/office/drawing/2016/5/10/chartex" xmlns:cx3="http://schemas.microsoft.com/office/drawing/2016/5/9/chartex" xmlns:cx2="http://schemas.microsoft.com/office/drawing/2015/10/21/chartex">
             <w:pict>
               <v:shape w14:anchorId="2D3E304E" id="Connector: Curved 95" o:spid="_x0000_s1026" type="#_x0000_t38" style="position:absolute;margin-left:319.7pt;margin-top:12.35pt;width:28.95pt;height:30.35pt;flip:x y;z-index:251761664;visibility:visible;mso-wrap-style:square;mso-width-percent:0;mso-height-percent:0;mso-wrap-distance-left:9pt;mso-wrap-distance-top:0;mso-wrap-distance-right:9pt;mso-wrap-distance-bottom:0;mso-position-horizontal:absolute;mso-position-horizontal-relative:text;mso-position-vertical:absolute;mso-position-vertical-relative:text;mso-width-percent:0;mso-height-percent:0;mso-width-relative:margin;mso-height-relative:margin" o:gfxdata="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" adj="43907" strokecolor="black [3200]" strokeweight="1pt">
                 <v:stroke endarrow="block" joinstyle="miter"/>
@@ -16218,7 +15753,7 @@
               </wp:anchor>
             </w:drawing>
           </mc:Choice>
-          <mc:Fallback xmlns:cx2="http://schemas.microsoft.com/office/drawing/2015/10/21/chartex" xmlns:cx3="http://schemas.microsoft.com/office/drawing/2016/5/9/chartex" xmlns:cx4="http://schemas.microsoft.com/office/drawing/2016/5/10/chartex" xmlns:cx5="http://schemas.microsoft.com/office/drawing/2016/5/11/chartex" xmlns:cx6="http://schemas.microsoft.com/office/drawing/2016/5/12/chartex" xmlns:cx7="http://schemas.microsoft.com/office/drawing/2016/5/13/chartex" xmlns:cx8="http://schemas.microsoft.com/office/drawing/2016/5/14/chartex" xmlns:aink="http://schemas.microsoft.com/office/drawing/2016/ink" xmlns:am3d="http://schemas.microsoft.com/office/drawing/2017/model3d" xmlns:w16cid="http://schemas.microsoft.com/office/word/2016/wordml/cid" xmlns:w16se="http://schemas.microsoft.com/office/word/2015/wordml/symex" xmlns:w15="http://schemas.microsoft.com/office/word/2012/wordml" xmlns:cx1="http://schemas.microsoft.com/office/drawing/2015/9/8/chartex" xmlns:cx="http://schemas.microsoft.com/office/drawing/2014/chartex">
+          <mc:Fallback xmlns:cx="http://schemas.microsoft.com/office/drawing/2014/chartex" xmlns:cx1="http://schemas.microsoft.com/office/drawing/2015/9/8/chartex" xmlns:w15="http://schemas.microsoft.com/office/word/2012/wordml" xmlns:w16se="http://schemas.microsoft.com/office/word/2015/wordml/symex" xmlns:w16cid="http://schemas.microsoft.com/office/word/2016/wordml/cid" xmlns:am3d="http://schemas.microsoft.com/office/drawing/2017/model3d" xmlns:aink="http://schemas.microsoft.com/office/drawing/2016/ink" xmlns:cx8="http://schemas.microsoft.com/office/drawing/2016/5/14/chartex" xmlns:cx7="http://schemas.microsoft.com/office/drawing/2016/5/13/chartex" xmlns:cx6="http://schemas.microsoft.com/office/drawing/2016/5/12/chartex" xmlns:cx5="http://schemas.microsoft.com/office/drawing/2016/5/11/chartex" xmlns:cx4="http://schemas.microsoft.com/office/drawing/2016/5/10/chartex" xmlns:cx3="http://schemas.microsoft.com/office/drawing/2016/5/9/chartex" xmlns:cx2="http://schemas.microsoft.com/office/drawing/2015/10/21/chartex">
             <w:pict>
               <v:shape w14:anchorId="3D47C1CA" id="Connector: Curved 94" o:spid="_x0000_s1026" type="#_x0000_t38" style="position:absolute;margin-left:122.8pt;margin-top:4.75pt;width:57.85pt;height:40.25pt;flip:y;z-index:251760640;visibility:visible;mso-wrap-style:square;mso-width-percent:0;mso-wrap-distance-left:9pt;mso-wrap-distance-top:0;mso-wrap-distance-right:9pt;mso-wrap-distance-bottom:0;mso-position-horizontal:absolute;mso-position-horizontal-relative:text;mso-position-vertical:absolute;mso-position-vertical-relative:text;mso-width-percent:0;mso-width-relative:margin" o:gfxdata="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" adj="-5649" strokecolor="black [3200]" strokeweight="1pt">
                 <v:stroke endarrow="block" joinstyle="miter"/>
@@ -16322,23 +15857,7 @@
                                 <w:color w:val="0D0D0D" w:themeColor="text1" w:themeTint="F2"/>
                                 <w:sz w:val="20"/>
                               </w:rPr>
-                              <w:t xml:space="preserve">The state of the pod is shown as unknown when the </w:t>
-                            </w:r>
-                            <w:proofErr w:type="spellStart"/>
-                            <w:r>
-                              <w:rPr>
-                                <w:color w:val="0D0D0D" w:themeColor="text1" w:themeTint="F2"/>
-                                <w:sz w:val="20"/>
-                              </w:rPr>
-                              <w:t>kubelet</w:t>
-                            </w:r>
-                            <w:proofErr w:type="spellEnd"/>
-                            <w:r>
-                              <w:rPr>
-                                <w:color w:val="0D0D0D" w:themeColor="text1" w:themeTint="F2"/>
-                                <w:sz w:val="20"/>
-                              </w:rPr>
-                              <w:t xml:space="preserve"> stop reporting to the API Server.</w:t>
+                              <w:t>The state of the pod is shown as unknown when the kubelet stop reporting to the API Server.</w:t>
                             </w:r>
                           </w:p>
                         </w:txbxContent>
@@ -16361,7 +15880,7 @@
               </wp:anchor>
             </w:drawing>
           </mc:Choice>
-          <mc:Fallback xmlns:w16se="http://schemas.microsoft.com/office/word/2015/wordml/symex" xmlns:w15="http://schemas.microsoft.com/office/word/2012/wordml" xmlns:cx1="http://schemas.microsoft.com/office/drawing/2015/9/8/chartex" xmlns:cx="http://schemas.microsoft.com/office/drawing/2014/chartex">
+          <mc:Fallback xmlns:cx="http://schemas.microsoft.com/office/drawing/2014/chartex" xmlns:cx1="http://schemas.microsoft.com/office/drawing/2015/9/8/chartex" xmlns:w15="http://schemas.microsoft.com/office/word/2012/wordml" xmlns:w16se="http://schemas.microsoft.com/office/word/2015/wordml/symex">
             <w:pict>
               <v:rect w14:anchorId="4294B54E" id="Rectangle 87" o:spid="_x0000_s1079" style="position:absolute;left:0;text-align:left;margin-left:121.4pt;margin-top:.8pt;width:159.55pt;height:46.6pt;z-index:251756544;visibility:visible;mso-wrap-style:square;mso-width-percent:0;mso-height-percent:0;mso-wrap-distance-left:9pt;mso-wrap-distance-top:0;mso-wrap-distance-right:9pt;mso-wrap-distance-bottom:0;mso-position-horizontal:absolute;mso-position-horizontal-relative:text;mso-position-vertical:absolute;mso-position-vertical-relative:text;mso-width-percent:0;mso-height-percent:0;mso-width-relative:margin;mso-height-relative:margin;v-text-anchor:middle" o:gfxdata="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" filled="f" stroked="f" strokeweight="1pt">
                 <v:textbox>
@@ -16499,7 +16018,7 @@
               </wp:anchor>
             </w:drawing>
           </mc:Choice>
-          <mc:Fallback xmlns:w16se="http://schemas.microsoft.com/office/word/2015/wordml/symex" xmlns:w15="http://schemas.microsoft.com/office/word/2012/wordml" xmlns:cx1="http://schemas.microsoft.com/office/drawing/2015/9/8/chartex" xmlns:cx="http://schemas.microsoft.com/office/drawing/2014/chartex">
+          <mc:Fallback xmlns:cx="http://schemas.microsoft.com/office/drawing/2014/chartex" xmlns:cx1="http://schemas.microsoft.com/office/drawing/2015/9/8/chartex" xmlns:w15="http://schemas.microsoft.com/office/word/2012/wordml" xmlns:w16se="http://schemas.microsoft.com/office/word/2015/wordml/symex">
             <w:pict>
               <v:rect w14:anchorId="37184ECA" id="Rectangle 86" o:spid="_x0000_s1080" style="position:absolute;left:0;text-align:left;margin-left:345.15pt;margin-top:.8pt;width:159.55pt;height:35.95pt;z-index:251754496;visibility:visible;mso-wrap-style:square;mso-width-percent:0;mso-height-percent:0;mso-wrap-distance-left:9pt;mso-wrap-distance-top:0;mso-wrap-distance-right:9pt;mso-wrap-distance-bottom:0;mso-position-horizontal:absolute;mso-position-horizontal-relative:text;mso-position-vertical:absolute;mso-position-vertical-relative:text;mso-width-percent:0;mso-height-percent:0;mso-width-relative:margin;mso-height-relative:margin;v-text-anchor:middle" o:gfxdata="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" filled="f" stroked="f" strokeweight="1pt">
                 <v:textbox>
@@ -17010,7 +16529,6 @@
         </w:rPr>
         <w:t xml:space="preserve">What is </w:t>
       </w:r>
-      <w:proofErr w:type="gramStart"/>
       <w:r>
         <w:rPr>
           <w:rFonts w:cstheme="minorHAnsi"/>
@@ -17018,9 +16536,8 @@
           <w:color w:val="993300"/>
           <w:sz w:val="20"/>
         </w:rPr>
-        <w:t>Minikube:</w:t>
-      </w:r>
-      <w:proofErr w:type="gramEnd"/>
+        <w:t>Minikube?</w:t>
+      </w:r>
     </w:p>
     <w:p>
       <w:pPr>
@@ -17328,29 +16845,7 @@
           <w:szCs w:val="20"/>
           <w:shd w:val="clear" w:color="auto" w:fill="FFFFFF"/>
         </w:rPr>
-        <w:t xml:space="preserve">Minikube supports a wide range of Kubernetes features, allowing developers to work with various components such as Pods, Services, Deployments, </w:t>
-      </w:r>
-      <w:proofErr w:type="spellStart"/>
-      <w:r>
-        <w:rPr>
-          <w:rFonts w:cstheme="minorHAnsi"/>
-          <w:color w:val="0D0D0D" w:themeColor="text1" w:themeTint="F2"/>
-          <w:sz w:val="20"/>
-          <w:szCs w:val="20"/>
-          <w:shd w:val="clear" w:color="auto" w:fill="FFFFFF"/>
-        </w:rPr>
-        <w:t>ConfigMaps</w:t>
-      </w:r>
-      <w:proofErr w:type="spellEnd"/>
-      <w:r>
-        <w:rPr>
-          <w:rFonts w:cstheme="minorHAnsi"/>
-          <w:color w:val="0D0D0D" w:themeColor="text1" w:themeTint="F2"/>
-          <w:sz w:val="20"/>
-          <w:szCs w:val="20"/>
-          <w:shd w:val="clear" w:color="auto" w:fill="FFFFFF"/>
-        </w:rPr>
-        <w:t>, and more. It aims to provide a consistent Kubernetes experience, even in a single-node environment.</w:t>
+        <w:t>Minikube supports a wide range of Kubernetes features, allowing developers to work with various components such as Pods, Services, Deployments, ConfigMaps, and more. It aims to provide a consistent Kubernetes experience, even in a single-node environment.</w:t>
       </w:r>
     </w:p>
     <w:p>
@@ -17389,29 +16884,7 @@
           <w:sz w:val="20"/>
           <w:szCs w:val="20"/>
         </w:rPr>
-        <w:t xml:space="preserve">Integration with </w:t>
-      </w:r>
-      <w:proofErr w:type="spellStart"/>
-      <w:r>
-        <w:rPr>
-          <w:rFonts w:cstheme="minorHAnsi"/>
-          <w:b/>
-          <w:color w:val="0070C0"/>
-          <w:sz w:val="20"/>
-          <w:szCs w:val="20"/>
-        </w:rPr>
-        <w:t>Kubectl</w:t>
-      </w:r>
-      <w:proofErr w:type="spellEnd"/>
-      <w:r>
-        <w:rPr>
-          <w:rFonts w:cstheme="minorHAnsi"/>
-          <w:b/>
-          <w:color w:val="0070C0"/>
-          <w:sz w:val="20"/>
-          <w:szCs w:val="20"/>
-        </w:rPr>
-        <w:t xml:space="preserve">: </w:t>
+        <w:t xml:space="preserve">Integration with Kubectl: </w:t>
       </w:r>
       <w:r>
         <w:rPr>
@@ -17423,7 +16896,6 @@
         </w:rPr>
         <w:t xml:space="preserve">Minikube seamlessly integrates with the Kubernetes command-line tool, </w:t>
       </w:r>
-      <w:proofErr w:type="spellStart"/>
       <w:r>
         <w:rPr>
           <w:rFonts w:cstheme="minorHAnsi"/>
@@ -17435,7 +16907,6 @@
         </w:rPr>
         <w:t>kubectl</w:t>
       </w:r>
-      <w:proofErr w:type="spellEnd"/>
       <w:r>
         <w:rPr>
           <w:rFonts w:cstheme="minorHAnsi"/>
@@ -17477,7 +16948,6 @@
         </w:rPr>
         <w:t xml:space="preserve"> means that developers can use familiar </w:t>
       </w:r>
-      <w:proofErr w:type="spellStart"/>
       <w:r>
         <w:rPr>
           <w:rFonts w:cstheme="minorHAnsi"/>
@@ -17489,7 +16959,6 @@
         </w:rPr>
         <w:t>kubectl</w:t>
       </w:r>
-      <w:proofErr w:type="spellEnd"/>
       <w:r>
         <w:rPr>
           <w:rFonts w:cstheme="minorHAnsi"/>
@@ -17529,7 +16998,6 @@
           <w:szCs w:val="20"/>
         </w:rPr>
       </w:pPr>
-      <w:proofErr w:type="spellStart"/>
       <w:r>
         <w:rPr>
           <w:rFonts w:cstheme="minorHAnsi"/>
@@ -17538,94 +17006,17 @@
           <w:sz w:val="20"/>
           <w:szCs w:val="20"/>
         </w:rPr>
-        <w:t>Addon</w:t>
-      </w:r>
-      <w:proofErr w:type="spellEnd"/>
-      <w:r>
-        <w:rPr>
-          <w:rFonts w:cstheme="minorHAnsi"/>
-          <w:b/>
-          <w:color w:val="0070C0"/>
-          <w:sz w:val="20"/>
-          <w:szCs w:val="20"/>
-        </w:rPr>
-        <w:t xml:space="preserve"> Support: </w:t>
-      </w:r>
-      <w:r>
-        <w:rPr>
-          <w:rFonts w:cstheme="minorHAnsi"/>
-          <w:color w:val="0D0D0D" w:themeColor="text1" w:themeTint="F2"/>
-          <w:sz w:val="20"/>
-          <w:szCs w:val="20"/>
-          <w:shd w:val="clear" w:color="auto" w:fill="FFFFFF"/>
-        </w:rPr>
-        <w:t xml:space="preserve">Minikube supports </w:t>
-      </w:r>
-      <w:proofErr w:type="spellStart"/>
-      <w:r>
-        <w:rPr>
-          <w:rFonts w:cstheme="minorHAnsi"/>
-          <w:color w:val="0D0D0D" w:themeColor="text1" w:themeTint="F2"/>
-          <w:sz w:val="20"/>
-          <w:szCs w:val="20"/>
-          <w:shd w:val="clear" w:color="auto" w:fill="FFFFFF"/>
-        </w:rPr>
-        <w:t>addons</w:t>
-      </w:r>
-      <w:proofErr w:type="spellEnd"/>
-      <w:r>
-        <w:rPr>
-          <w:rFonts w:cstheme="minorHAnsi"/>
-          <w:color w:val="0D0D0D" w:themeColor="text1" w:themeTint="F2"/>
-          <w:sz w:val="20"/>
-          <w:szCs w:val="20"/>
-          <w:shd w:val="clear" w:color="auto" w:fill="FFFFFF"/>
-        </w:rPr>
-        <w:t xml:space="preserve"> that enable additional features and functionalities. </w:t>
-      </w:r>
-      <w:proofErr w:type="spellStart"/>
-      <w:r>
-        <w:rPr>
-          <w:rFonts w:cstheme="minorHAnsi"/>
-          <w:color w:val="0D0D0D" w:themeColor="text1" w:themeTint="F2"/>
-          <w:sz w:val="20"/>
-          <w:szCs w:val="20"/>
-          <w:shd w:val="clear" w:color="auto" w:fill="FFFFFF"/>
-        </w:rPr>
-        <w:t>Addons</w:t>
-      </w:r>
-      <w:proofErr w:type="spellEnd"/>
-      <w:r>
-        <w:rPr>
-          <w:rFonts w:cstheme="minorHAnsi"/>
-          <w:color w:val="0D0D0D" w:themeColor="text1" w:themeTint="F2"/>
-          <w:sz w:val="20"/>
-          <w:szCs w:val="20"/>
-          <w:shd w:val="clear" w:color="auto" w:fill="FFFFFF"/>
-        </w:rPr>
-        <w:t xml:space="preserve"> can include tools like dashboard, </w:t>
-      </w:r>
-      <w:proofErr w:type="spellStart"/>
-      <w:r>
-        <w:rPr>
-          <w:rFonts w:cstheme="minorHAnsi"/>
-          <w:color w:val="0D0D0D" w:themeColor="text1" w:themeTint="F2"/>
-          <w:sz w:val="20"/>
-          <w:szCs w:val="20"/>
-          <w:shd w:val="clear" w:color="auto" w:fill="FFFFFF"/>
-        </w:rPr>
-        <w:t>heapster</w:t>
-      </w:r>
-      <w:proofErr w:type="spellEnd"/>
-      <w:r>
-        <w:rPr>
-          <w:rFonts w:cstheme="minorHAnsi"/>
-          <w:color w:val="0D0D0D" w:themeColor="text1" w:themeTint="F2"/>
-          <w:sz w:val="20"/>
-          <w:szCs w:val="20"/>
-          <w:shd w:val="clear" w:color="auto" w:fill="FFFFFF"/>
-        </w:rPr>
-        <w:t xml:space="preserve"> (for resource monitoring), and others that enhance the capabilities of the local Kubernetes cluster.</w:t>
+        <w:t xml:space="preserve">Addon Support: </w:t>
+      </w:r>
+      <w:r>
+        <w:rPr>
+          <w:rFonts w:cstheme="minorHAnsi"/>
+          <w:color w:val="0D0D0D" w:themeColor="text1" w:themeTint="F2"/>
+          <w:sz w:val="20"/>
+          <w:szCs w:val="20"/>
+          <w:shd w:val="clear" w:color="auto" w:fill="FFFFFF"/>
+        </w:rPr>
+        <w:t>Minikube supports addons that enable additional features and functionalities. Addons can include tools like dashboard, heapster (for resource monitoring), and others that enhance the capabilities of the local Kubernetes cluster.</w:t>
       </w:r>
     </w:p>
     <w:p>
@@ -17773,7 +17164,6 @@
           <w:sz w:val="20"/>
         </w:rPr>
       </w:pPr>
-      <w:proofErr w:type="spellStart"/>
       <w:r>
         <w:rPr>
           <w:rFonts w:cstheme="minorHAnsi"/>
@@ -17781,77 +17171,65 @@
           <w:color w:val="993300"/>
           <w:sz w:val="20"/>
         </w:rPr>
+        <w:t>Kubectl:</w:t>
+      </w:r>
+    </w:p>
+    <w:p>
+      <w:pPr>
+        <w:spacing w:after="0" w:line="240" w:lineRule="auto"/>
+        <w:jc w:val="both"/>
+        <w:rPr>
+          <w:rFonts w:cstheme="minorHAnsi"/>
+          <w:b/>
+          <w:color w:val="FF0000"/>
+          <w:sz w:val="20"/>
+          <w:szCs w:val="20"/>
+        </w:rPr>
+      </w:pPr>
+      <w:r>
+        <w:rPr>
+          <w:rFonts w:cstheme="minorHAnsi"/>
+          <w:b/>
+          <w:color w:val="0D0D0D" w:themeColor="text1" w:themeTint="F2"/>
+          <w:sz w:val="20"/>
+          <w:szCs w:val="20"/>
+          <w:highlight w:val="green"/>
+          <w:shd w:val="clear" w:color="auto" w:fill="FFFFFF"/>
+        </w:rPr>
         <w:t>Kubectl</w:t>
       </w:r>
-      <w:proofErr w:type="spellEnd"/>
-      <w:r>
-        <w:rPr>
-          <w:rFonts w:cstheme="minorHAnsi"/>
-          <w:b/>
-          <w:color w:val="993300"/>
-          <w:sz w:val="20"/>
-        </w:rPr>
-        <w:t>:</w:t>
-      </w:r>
-    </w:p>
-    <w:p>
-      <w:pPr>
-        <w:spacing w:after="0" w:line="240" w:lineRule="auto"/>
-        <w:jc w:val="both"/>
-        <w:rPr>
-          <w:rFonts w:cstheme="minorHAnsi"/>
-          <w:b/>
-          <w:color w:val="FF0000"/>
-          <w:sz w:val="20"/>
-          <w:szCs w:val="20"/>
-        </w:rPr>
-      </w:pPr>
-      <w:proofErr w:type="spellStart"/>
-      <w:r>
-        <w:rPr>
-          <w:rFonts w:cstheme="minorHAnsi"/>
-          <w:b/>
+      <w:r>
+        <w:rPr>
+          <w:rFonts w:cstheme="minorHAnsi"/>
           <w:color w:val="0D0D0D" w:themeColor="text1" w:themeTint="F2"/>
           <w:sz w:val="20"/>
           <w:szCs w:val="20"/>
           <w:highlight w:val="green"/>
           <w:shd w:val="clear" w:color="auto" w:fill="FFFFFF"/>
         </w:rPr>
-        <w:t>Kubectl</w:t>
-      </w:r>
-      <w:proofErr w:type="spellEnd"/>
-      <w:r>
-        <w:rPr>
-          <w:rFonts w:cstheme="minorHAnsi"/>
+        <w:t xml:space="preserve"> is the official </w:t>
+      </w:r>
+      <w:r>
+        <w:rPr>
+          <w:rFonts w:cstheme="minorHAnsi"/>
+          <w:b/>
           <w:color w:val="0D0D0D" w:themeColor="text1" w:themeTint="F2"/>
           <w:sz w:val="20"/>
           <w:szCs w:val="20"/>
           <w:highlight w:val="green"/>
           <w:shd w:val="clear" w:color="auto" w:fill="FFFFFF"/>
         </w:rPr>
-        <w:t xml:space="preserve"> is the official </w:t>
-      </w:r>
-      <w:r>
-        <w:rPr>
-          <w:rFonts w:cstheme="minorHAnsi"/>
-          <w:b/>
+        <w:t>command-line tool</w:t>
+      </w:r>
+      <w:r>
+        <w:rPr>
+          <w:rFonts w:cstheme="minorHAnsi"/>
           <w:color w:val="0D0D0D" w:themeColor="text1" w:themeTint="F2"/>
           <w:sz w:val="20"/>
           <w:szCs w:val="20"/>
           <w:highlight w:val="green"/>
           <w:shd w:val="clear" w:color="auto" w:fill="FFFFFF"/>
         </w:rPr>
-        <w:t>command-line tool</w:t>
-      </w:r>
-      <w:r>
-        <w:rPr>
-          <w:rFonts w:cstheme="minorHAnsi"/>
-          <w:color w:val="0D0D0D" w:themeColor="text1" w:themeTint="F2"/>
-          <w:sz w:val="20"/>
-          <w:szCs w:val="20"/>
-          <w:highlight w:val="green"/>
-          <w:shd w:val="clear" w:color="auto" w:fill="FFFFFF"/>
-        </w:rPr>
         <w:t xml:space="preserve"> for interacting with Kubernetes clusters.</w:t>
       </w:r>
       <w:r>
@@ -17864,7 +17242,6 @@
         </w:rPr>
         <w:t xml:space="preserve"> It serves as the primary means for users to communicate with and manage Kubernetes clusters. With </w:t>
       </w:r>
-      <w:proofErr w:type="spellStart"/>
       <w:r>
         <w:rPr>
           <w:rFonts w:cstheme="minorHAnsi"/>
@@ -17876,7 +17253,6 @@
         </w:rPr>
         <w:t>kubectl</w:t>
       </w:r>
-      <w:proofErr w:type="spellEnd"/>
       <w:r>
         <w:rPr>
           <w:rFonts w:cstheme="minorHAnsi"/>
@@ -17898,7 +17274,6 @@
         <w:t xml:space="preserve"> </w:t>
       </w:r>
       <w:hyperlink r:id="rId10" w:history="1">
-        <w:proofErr w:type="spellStart"/>
         <w:r>
           <w:rPr>
             <w:rStyle w:val="Hyperlink"/>
@@ -17908,19 +17283,7 @@
             <w:sz w:val="20"/>
             <w:szCs w:val="20"/>
           </w:rPr>
-          <w:t>Kubectl</w:t>
-        </w:r>
-        <w:proofErr w:type="spellEnd"/>
-        <w:r>
-          <w:rPr>
-            <w:rStyle w:val="Hyperlink"/>
-            <w:rFonts w:cstheme="minorHAnsi"/>
-            <w:b/>
-            <w:color w:val="FF0000"/>
-            <w:sz w:val="20"/>
-            <w:szCs w:val="20"/>
-          </w:rPr>
-          <w:t xml:space="preserve"> Cheat Sheet</w:t>
+          <w:t>Kubectl Cheat Sheet</w:t>
         </w:r>
       </w:hyperlink>
     </w:p>
@@ -17957,27 +17320,15 @@
         </w:rPr>
         <w:t xml:space="preserve">Overall, </w:t>
       </w:r>
-      <w:proofErr w:type="spellStart"/>
-      <w:r>
-        <w:rPr>
-          <w:rFonts w:cstheme="minorHAnsi"/>
-          <w:b/>
-          <w:color w:val="0D0D0D" w:themeColor="text1" w:themeTint="F2"/>
-          <w:sz w:val="20"/>
-          <w:szCs w:val="20"/>
-        </w:rPr>
-        <w:t>kubectl</w:t>
-      </w:r>
-      <w:proofErr w:type="spellEnd"/>
-      <w:r>
-        <w:rPr>
-          <w:rFonts w:cstheme="minorHAnsi"/>
-          <w:b/>
-          <w:color w:val="0D0D0D" w:themeColor="text1" w:themeTint="F2"/>
-          <w:sz w:val="20"/>
-          <w:szCs w:val="20"/>
-        </w:rPr>
-        <w:t xml:space="preserve"> </w:t>
+      <w:r>
+        <w:rPr>
+          <w:rFonts w:cstheme="minorHAnsi"/>
+          <w:b/>
+          <w:color w:val="0D0D0D" w:themeColor="text1" w:themeTint="F2"/>
+          <w:sz w:val="20"/>
+          <w:szCs w:val="20"/>
+        </w:rPr>
+        <w:t xml:space="preserve">kubectl </w:t>
       </w:r>
       <w:r>
         <w:rPr>
@@ -22017,27 +21368,7 @@
           <w:sz w:val="20"/>
           <w:szCs w:val="20"/>
         </w:rPr>
-        <w:t>‘app=</w:t>
-      </w:r>
-      <w:proofErr w:type="spellStart"/>
-      <w:r>
-        <w:rPr>
-          <w:b/>
-          <w:color w:val="0D0D0D" w:themeColor="text1" w:themeTint="F2"/>
-          <w:sz w:val="20"/>
-          <w:szCs w:val="20"/>
-        </w:rPr>
-        <w:t>nginx</w:t>
-      </w:r>
-      <w:proofErr w:type="spellEnd"/>
-      <w:r>
-        <w:rPr>
-          <w:b/>
-          <w:color w:val="0D0D0D" w:themeColor="text1" w:themeTint="F2"/>
-          <w:sz w:val="20"/>
-          <w:szCs w:val="20"/>
-        </w:rPr>
-        <w:t>’</w:t>
+        <w:t>‘app=nginx’</w:t>
       </w:r>
       <w:r>
         <w:rPr>
@@ -23745,7 +23076,7 @@
           <w:szCs w:val="20"/>
         </w:rPr>
       </w:pPr>
-      <w:bookmarkStart w:id="0" w:name="_Hlk159264833"/>
+      <w:bookmarkStart w:id="1" w:name="_Hlk159264833"/>
       <w:r>
         <w:rPr>
           <w:rFonts w:cstheme="minorHAnsi"/>
@@ -23756,7 +23087,7 @@
         </w:rPr>
         <w:t>Definition:</w:t>
       </w:r>
-      <w:bookmarkEnd w:id="0"/>
+      <w:bookmarkEnd w:id="1"/>
       <w:r>
         <w:rPr>
           <w:rFonts w:cstheme="minorHAnsi"/>
@@ -23775,29 +23106,7 @@
           <w:szCs w:val="20"/>
           <w:shd w:val="clear" w:color="auto" w:fill="FFFFFF"/>
         </w:rPr>
-        <w:t xml:space="preserve">A pod is the smallest deployable unit in Kubernetes, representing a group of one or more containers that share the same network namespace, storage, and have the capability to communicate with each other using </w:t>
-      </w:r>
-      <w:proofErr w:type="spellStart"/>
-      <w:r>
-        <w:rPr>
-          <w:rFonts w:cstheme="minorHAnsi"/>
-          <w:color w:val="0D0D0D" w:themeColor="text1" w:themeTint="F2"/>
-          <w:sz w:val="20"/>
-          <w:szCs w:val="20"/>
-          <w:shd w:val="clear" w:color="auto" w:fill="FFFFFF"/>
-        </w:rPr>
-        <w:t>localhost</w:t>
-      </w:r>
-      <w:proofErr w:type="spellEnd"/>
-      <w:r>
-        <w:rPr>
-          <w:rFonts w:cstheme="minorHAnsi"/>
-          <w:color w:val="0D0D0D" w:themeColor="text1" w:themeTint="F2"/>
-          <w:sz w:val="20"/>
-          <w:szCs w:val="20"/>
-          <w:shd w:val="clear" w:color="auto" w:fill="FFFFFF"/>
-        </w:rPr>
-        <w:t>.</w:t>
+        <w:t>A pod is the smallest deployable unit in Kubernetes, representing a group of one or more containers that share the same network namespace, storage, and have the capability to communicate with each other using localhost.</w:t>
       </w:r>
     </w:p>
     <w:p>
@@ -26079,27 +25388,7 @@
           <w:color w:val="990000"/>
           <w:sz w:val="20"/>
         </w:rPr>
-        <w:t xml:space="preserve"> file using multiple </w:t>
-      </w:r>
-      <w:proofErr w:type="spellStart"/>
-      <w:r>
-        <w:rPr>
-          <w:rFonts w:cstheme="minorHAnsi"/>
-          <w:b/>
-          <w:color w:val="990000"/>
-          <w:sz w:val="20"/>
-        </w:rPr>
-        <w:t>docker</w:t>
-      </w:r>
-      <w:proofErr w:type="spellEnd"/>
-      <w:r>
-        <w:rPr>
-          <w:rFonts w:cstheme="minorHAnsi"/>
-          <w:b/>
-          <w:color w:val="990000"/>
-          <w:sz w:val="20"/>
-        </w:rPr>
-        <w:t xml:space="preserve"> images:</w:t>
+        <w:t xml:space="preserve"> file using multiple docker images:</w:t>
       </w:r>
     </w:p>
     <w:p>
@@ -26122,7 +25411,6 @@
         </w:rPr>
         <w:t xml:space="preserve">In Kubernetes, a Deployment is typically associated with a single container image. However, if you need to deploy multiple containers (each with a different Docker image) within the same pod, you can use an initiative called multi-container pods. Each container in a multi-container pod runs in the same network namespace and can communicate with each other using </w:t>
       </w:r>
-      <w:proofErr w:type="spellStart"/>
       <w:r>
         <w:rPr>
           <w:rFonts w:cstheme="minorHAnsi"/>
@@ -26133,7 +25421,6 @@
         </w:rPr>
         <w:t>localhost</w:t>
       </w:r>
-      <w:proofErr w:type="spellEnd"/>
       <w:r>
         <w:rPr>
           <w:rFonts w:cstheme="minorHAnsi"/>
@@ -26681,29 +25968,7 @@
           <w:sz w:val="20"/>
           <w:shd w:val="clear" w:color="auto" w:fill="FFFFFF"/>
         </w:rPr>
-        <w:t>“</w:t>
-      </w:r>
-      <w:proofErr w:type="spellStart"/>
-      <w:r>
-        <w:rPr>
-          <w:rFonts w:cstheme="minorHAnsi"/>
-          <w:b/>
-          <w:color w:val="0D0D0D" w:themeColor="text1" w:themeTint="F2"/>
-          <w:sz w:val="20"/>
-          <w:shd w:val="clear" w:color="auto" w:fill="FFFFFF"/>
-        </w:rPr>
-        <w:t>kubectl</w:t>
-      </w:r>
-      <w:proofErr w:type="spellEnd"/>
-      <w:r>
-        <w:rPr>
-          <w:rFonts w:cstheme="minorHAnsi"/>
-          <w:b/>
-          <w:color w:val="0D0D0D" w:themeColor="text1" w:themeTint="F2"/>
-          <w:sz w:val="20"/>
-          <w:shd w:val="clear" w:color="auto" w:fill="FFFFFF"/>
-        </w:rPr>
-        <w:t xml:space="preserve"> apply”</w:t>
+        <w:t>“kubectl apply”</w:t>
       </w:r>
       <w:r>
         <w:rPr>
@@ -26805,7 +26070,6 @@
         </w:rPr>
         <w:t xml:space="preserve">This creates a Deployment that manages a pod with two containers running different Docker images. Keep in mind that the containers in a multi-container pod share the same network namespace, which allows them to communicate with each other over </w:t>
       </w:r>
-      <w:proofErr w:type="spellStart"/>
       <w:r>
         <w:rPr>
           <w:rFonts w:cstheme="minorHAnsi"/>
@@ -26816,7 +26080,6 @@
         </w:rPr>
         <w:t>localhost</w:t>
       </w:r>
-      <w:proofErr w:type="spellEnd"/>
       <w:r>
         <w:rPr>
           <w:rFonts w:cstheme="minorHAnsi"/>
@@ -27279,7 +26542,7 @@
           <w:sz w:val="20"/>
           <w:shd w:val="clear" w:color="auto" w:fill="FFFFFF"/>
         </w:rPr>
-        <w:t>Kubernetes provides a DNS service (</w:t>
+        <w:t>Kubernetes provides a DNS service (kube-</w:t>
       </w:r>
       <w:proofErr w:type="spellStart"/>
       <w:r>
@@ -27289,7 +26552,7 @@
           <w:sz w:val="20"/>
           <w:shd w:val="clear" w:color="auto" w:fill="FFFFFF"/>
         </w:rPr>
-        <w:t>kube-dns</w:t>
+        <w:t>dns</w:t>
       </w:r>
       <w:proofErr w:type="spellEnd"/>
       <w:r>
@@ -27398,7 +26661,6 @@
           <w:szCs w:val="20"/>
         </w:rPr>
       </w:pPr>
-      <w:proofErr w:type="spellStart"/>
       <w:r>
         <w:rPr>
           <w:rFonts w:cstheme="minorHAnsi"/>
@@ -27407,18 +26669,7 @@
           <w:sz w:val="20"/>
           <w:szCs w:val="20"/>
         </w:rPr>
-        <w:t>ClusterIP</w:t>
-      </w:r>
-      <w:proofErr w:type="spellEnd"/>
-      <w:r>
-        <w:rPr>
-          <w:rFonts w:cstheme="minorHAnsi"/>
-          <w:b/>
-          <w:color w:val="C45911" w:themeColor="accent2" w:themeShade="BF"/>
-          <w:sz w:val="20"/>
-          <w:szCs w:val="20"/>
-        </w:rPr>
-        <w:t>:</w:t>
+        <w:t>ClusterIP:</w:t>
       </w:r>
       <w:r>
         <w:rPr>
@@ -27458,7 +26709,6 @@
           <w:szCs w:val="20"/>
         </w:rPr>
       </w:pPr>
-      <w:proofErr w:type="spellStart"/>
       <w:r>
         <w:rPr>
           <w:rFonts w:cstheme="minorHAnsi"/>
@@ -27467,18 +26717,7 @@
           <w:sz w:val="20"/>
           <w:szCs w:val="20"/>
         </w:rPr>
-        <w:t>NodePort</w:t>
-      </w:r>
-      <w:proofErr w:type="spellEnd"/>
-      <w:r>
-        <w:rPr>
-          <w:rFonts w:cstheme="minorHAnsi"/>
-          <w:b/>
-          <w:color w:val="C45911" w:themeColor="accent2" w:themeShade="BF"/>
-          <w:sz w:val="20"/>
-          <w:szCs w:val="20"/>
-        </w:rPr>
-        <w:t xml:space="preserve">: </w:t>
+        <w:t xml:space="preserve">NodePort: </w:t>
       </w:r>
       <w:r>
         <w:rPr>
@@ -27508,7 +26747,6 @@
           <w:szCs w:val="20"/>
         </w:rPr>
       </w:pPr>
-      <w:proofErr w:type="spellStart"/>
       <w:r>
         <w:rPr>
           <w:rFonts w:cstheme="minorHAnsi"/>
@@ -27517,18 +26755,7 @@
           <w:sz w:val="20"/>
           <w:szCs w:val="20"/>
         </w:rPr>
-        <w:t>LoadBalancer</w:t>
-      </w:r>
-      <w:proofErr w:type="spellEnd"/>
-      <w:r>
-        <w:rPr>
-          <w:rFonts w:cstheme="minorHAnsi"/>
-          <w:b/>
-          <w:color w:val="C45911" w:themeColor="accent2" w:themeShade="BF"/>
-          <w:sz w:val="20"/>
-          <w:szCs w:val="20"/>
-        </w:rPr>
-        <w:t>:</w:t>
+        <w:t>LoadBalancer:</w:t>
       </w:r>
       <w:r>
         <w:rPr>
@@ -27655,27 +26882,7 @@
           <w:sz w:val="20"/>
           <w:shd w:val="clear" w:color="auto" w:fill="FFFFFF"/>
         </w:rPr>
-        <w:t xml:space="preserve">Services facilitate service discovery by providing a well-known and consistent way to access the components of an application. This is crucial in </w:t>
-      </w:r>
-      <w:proofErr w:type="spellStart"/>
-      <w:r>
-        <w:rPr>
-          <w:rFonts w:cstheme="minorHAnsi"/>
-          <w:color w:val="0D0D0D" w:themeColor="text1" w:themeTint="F2"/>
-          <w:sz w:val="20"/>
-          <w:shd w:val="clear" w:color="auto" w:fill="FFFFFF"/>
-        </w:rPr>
-        <w:t>microservices</w:t>
-      </w:r>
-      <w:proofErr w:type="spellEnd"/>
-      <w:r>
-        <w:rPr>
-          <w:rFonts w:cstheme="minorHAnsi"/>
-          <w:color w:val="0D0D0D" w:themeColor="text1" w:themeTint="F2"/>
-          <w:sz w:val="20"/>
-          <w:shd w:val="clear" w:color="auto" w:fill="FFFFFF"/>
-        </w:rPr>
-        <w:t xml:space="preserve"> architectures, where services need to locate and communicate with each other dynamically.</w:t>
+        <w:t>Services facilitate service discovery by providing a well-known and consistent way to access the components of an application. This is crucial in microservices architectures, where services need to locate and communicate with each other dynamically.</w:t>
       </w:r>
     </w:p>
     <w:p>
@@ -28052,27 +27259,7 @@
           <w:sz w:val="20"/>
           <w:shd w:val="clear" w:color="auto" w:fill="FFFFFF"/>
         </w:rPr>
-        <w:t xml:space="preserve">Service discovery in Kubernetes refers to the mechanism by which applications or services within a Kubernetes cluster can dynamically find and connect to each other. In a </w:t>
-      </w:r>
-      <w:proofErr w:type="spellStart"/>
-      <w:r>
-        <w:rPr>
-          <w:rFonts w:cstheme="minorHAnsi"/>
-          <w:color w:val="0D0D0D" w:themeColor="text1" w:themeTint="F2"/>
-          <w:sz w:val="20"/>
-          <w:shd w:val="clear" w:color="auto" w:fill="FFFFFF"/>
-        </w:rPr>
-        <w:t>microservices</w:t>
-      </w:r>
-      <w:proofErr w:type="spellEnd"/>
-      <w:r>
-        <w:rPr>
-          <w:rFonts w:cstheme="minorHAnsi"/>
-          <w:color w:val="0D0D0D" w:themeColor="text1" w:themeTint="F2"/>
-          <w:sz w:val="20"/>
-          <w:shd w:val="clear" w:color="auto" w:fill="FFFFFF"/>
-        </w:rPr>
-        <w:t xml:space="preserve"> architecture, where applications are composed of multiple loosely coupled services, service discovery becomes essential for maintaining connectivity and enabling communication between these services.</w:t>
+        <w:t>Service discovery in Kubernetes refers to the mechanism by which applications or services within a Kubernetes cluster can dynamically find and connect to each other. In a microservices architecture, where applications are composed of multiple loosely coupled services, service discovery becomes essential for maintaining connectivity and enabling communication between these services.</w:t>
       </w:r>
     </w:p>
     <w:p>
@@ -28257,7 +27444,7 @@
           <w:szCs w:val="20"/>
           <w:shd w:val="clear" w:color="auto" w:fill="FFFFFF"/>
         </w:rPr>
-        <w:t xml:space="preserve">Kubernetes provides a built-in DNS service (such as </w:t>
+        <w:t>Kubernetes provides a built-in DNS service (such as kube-</w:t>
       </w:r>
       <w:proofErr w:type="spellStart"/>
       <w:r>
@@ -28268,7 +27455,7 @@
           <w:szCs w:val="20"/>
           <w:shd w:val="clear" w:color="auto" w:fill="FFFFFF"/>
         </w:rPr>
-        <w:t>kube-dns</w:t>
+        <w:t>dns</w:t>
       </w:r>
       <w:proofErr w:type="spellEnd"/>
       <w:r>
@@ -28514,73 +27701,7 @@
           <w:szCs w:val="20"/>
           <w:shd w:val="clear" w:color="auto" w:fill="FFFFFF"/>
         </w:rPr>
-        <w:t xml:space="preserve">Kubernetes Services support various types, including </w:t>
-      </w:r>
-      <w:proofErr w:type="spellStart"/>
-      <w:r>
-        <w:rPr>
-          <w:rFonts w:cstheme="minorHAnsi"/>
-          <w:color w:val="0D0D0D" w:themeColor="text1" w:themeTint="F2"/>
-          <w:sz w:val="20"/>
-          <w:szCs w:val="20"/>
-          <w:shd w:val="clear" w:color="auto" w:fill="FFFFFF"/>
-        </w:rPr>
-        <w:t>ClusterIP</w:t>
-      </w:r>
-      <w:proofErr w:type="spellEnd"/>
-      <w:r>
-        <w:rPr>
-          <w:rFonts w:cstheme="minorHAnsi"/>
-          <w:color w:val="0D0D0D" w:themeColor="text1" w:themeTint="F2"/>
-          <w:sz w:val="20"/>
-          <w:szCs w:val="20"/>
-          <w:shd w:val="clear" w:color="auto" w:fill="FFFFFF"/>
-        </w:rPr>
-        <w:t xml:space="preserve"> (accessible only within the cluster), </w:t>
-      </w:r>
-      <w:proofErr w:type="spellStart"/>
-      <w:r>
-        <w:rPr>
-          <w:rFonts w:cstheme="minorHAnsi"/>
-          <w:color w:val="0D0D0D" w:themeColor="text1" w:themeTint="F2"/>
-          <w:sz w:val="20"/>
-          <w:szCs w:val="20"/>
-          <w:shd w:val="clear" w:color="auto" w:fill="FFFFFF"/>
-        </w:rPr>
-        <w:t>NodePort</w:t>
-      </w:r>
-      <w:proofErr w:type="spellEnd"/>
-      <w:r>
-        <w:rPr>
-          <w:rFonts w:cstheme="minorHAnsi"/>
-          <w:color w:val="0D0D0D" w:themeColor="text1" w:themeTint="F2"/>
-          <w:sz w:val="20"/>
-          <w:szCs w:val="20"/>
-          <w:shd w:val="clear" w:color="auto" w:fill="FFFFFF"/>
-        </w:rPr>
-        <w:t xml:space="preserve"> (accessible externally on each node), and </w:t>
-      </w:r>
-      <w:proofErr w:type="spellStart"/>
-      <w:r>
-        <w:rPr>
-          <w:rFonts w:cstheme="minorHAnsi"/>
-          <w:color w:val="0D0D0D" w:themeColor="text1" w:themeTint="F2"/>
-          <w:sz w:val="20"/>
-          <w:szCs w:val="20"/>
-          <w:shd w:val="clear" w:color="auto" w:fill="FFFFFF"/>
-        </w:rPr>
-        <w:t>LoadBalancer</w:t>
-      </w:r>
-      <w:proofErr w:type="spellEnd"/>
-      <w:r>
-        <w:rPr>
-          <w:rFonts w:cstheme="minorHAnsi"/>
-          <w:color w:val="0D0D0D" w:themeColor="text1" w:themeTint="F2"/>
-          <w:sz w:val="20"/>
-          <w:szCs w:val="20"/>
-          <w:shd w:val="clear" w:color="auto" w:fill="FFFFFF"/>
-        </w:rPr>
-        <w:t xml:space="preserve"> (exposing services externally using a cloud provider's load balancer). Service discovery helps external clients access services based on their type and configuration.</w:t>
+        <w:t>Kubernetes Services support various types, including ClusterIP (accessible only within the cluster), NodePort (accessible externally on each node), and LoadBalancer (exposing services externally using a cloud provider's load balancer). Service discovery helps external clients access services based on their type and configuration.</w:t>
       </w:r>
     </w:p>
     <w:p>
@@ -29031,27 +28152,7 @@
           <w:sz w:val="20"/>
           <w:shd w:val="clear" w:color="auto" w:fill="FFFFFF"/>
         </w:rPr>
-        <w:t xml:space="preserve">In summary, service discovery in Kubernetes simplifies the process of locating and connecting to other services within the cluster, allowing for dynamic and scalable communication in a </w:t>
-      </w:r>
-      <w:proofErr w:type="spellStart"/>
-      <w:r>
-        <w:rPr>
-          <w:rFonts w:cstheme="minorHAnsi"/>
-          <w:color w:val="0D0D0D" w:themeColor="text1" w:themeTint="F2"/>
-          <w:sz w:val="20"/>
-          <w:shd w:val="clear" w:color="auto" w:fill="FFFFFF"/>
-        </w:rPr>
-        <w:t>microservices</w:t>
-      </w:r>
-      <w:proofErr w:type="spellEnd"/>
-      <w:r>
-        <w:rPr>
-          <w:rFonts w:cstheme="minorHAnsi"/>
-          <w:color w:val="0D0D0D" w:themeColor="text1" w:themeTint="F2"/>
-          <w:sz w:val="20"/>
-          <w:shd w:val="clear" w:color="auto" w:fill="FFFFFF"/>
-        </w:rPr>
-        <w:t xml:space="preserve"> environment.</w:t>
+        <w:t>In summary, service discovery in Kubernetes simplifies the process of locating and connecting to other services within the cluster, allowing for dynamic and scalable communication in a microservices environment.</w:t>
       </w:r>
     </w:p>
     <w:p>
@@ -29202,67 +28303,7 @@
           <w:sz w:val="20"/>
           <w:shd w:val="clear" w:color="auto" w:fill="FFFFFF"/>
         </w:rPr>
-        <w:t xml:space="preserve">In Kubernetes, there are several types of services that provide different ways to expose applications within and outside the cluster. The three main types are </w:t>
-      </w:r>
-      <w:proofErr w:type="spellStart"/>
-      <w:r>
-        <w:rPr>
-          <w:rFonts w:cstheme="minorHAnsi"/>
-          <w:color w:val="0D0D0D" w:themeColor="text1" w:themeTint="F2"/>
-          <w:sz w:val="20"/>
-          <w:shd w:val="clear" w:color="auto" w:fill="FFFFFF"/>
-        </w:rPr>
-        <w:t>ClusterIP</w:t>
-      </w:r>
-      <w:proofErr w:type="spellEnd"/>
-      <w:r>
-        <w:rPr>
-          <w:rFonts w:cstheme="minorHAnsi"/>
-          <w:color w:val="0D0D0D" w:themeColor="text1" w:themeTint="F2"/>
-          <w:sz w:val="20"/>
-          <w:shd w:val="clear" w:color="auto" w:fill="FFFFFF"/>
-        </w:rPr>
-        <w:t xml:space="preserve">, </w:t>
-      </w:r>
-      <w:proofErr w:type="spellStart"/>
-      <w:r>
-        <w:rPr>
-          <w:rFonts w:cstheme="minorHAnsi"/>
-          <w:color w:val="0D0D0D" w:themeColor="text1" w:themeTint="F2"/>
-          <w:sz w:val="20"/>
-          <w:shd w:val="clear" w:color="auto" w:fill="FFFFFF"/>
-        </w:rPr>
-        <w:t>NodePort</w:t>
-      </w:r>
-      <w:proofErr w:type="spellEnd"/>
-      <w:r>
-        <w:rPr>
-          <w:rFonts w:cstheme="minorHAnsi"/>
-          <w:color w:val="0D0D0D" w:themeColor="text1" w:themeTint="F2"/>
-          <w:sz w:val="20"/>
-          <w:shd w:val="clear" w:color="auto" w:fill="FFFFFF"/>
-        </w:rPr>
-        <w:t xml:space="preserve">, and </w:t>
-      </w:r>
-      <w:proofErr w:type="spellStart"/>
-      <w:r>
-        <w:rPr>
-          <w:rFonts w:cstheme="minorHAnsi"/>
-          <w:color w:val="0D0D0D" w:themeColor="text1" w:themeTint="F2"/>
-          <w:sz w:val="20"/>
-          <w:shd w:val="clear" w:color="auto" w:fill="FFFFFF"/>
-        </w:rPr>
-        <w:t>LoadBalancer</w:t>
-      </w:r>
-      <w:proofErr w:type="spellEnd"/>
-      <w:r>
-        <w:rPr>
-          <w:rFonts w:cstheme="minorHAnsi"/>
-          <w:color w:val="0D0D0D" w:themeColor="text1" w:themeTint="F2"/>
-          <w:sz w:val="20"/>
-          <w:shd w:val="clear" w:color="auto" w:fill="FFFFFF"/>
-        </w:rPr>
-        <w:t xml:space="preserve">. The choice of service type depends on the use case and requirements of your application. </w:t>
+        <w:t xml:space="preserve">In Kubernetes, there are several types of services that provide different ways to expose applications within and outside the cluster. The three main types are ClusterIP, NodePort, and LoadBalancer. The choice of service type depends on the use case and requirements of your application. </w:t>
       </w:r>
     </w:p>
     <w:p>
@@ -29291,7 +28332,6 @@
           <w:sz w:val="20"/>
         </w:rPr>
       </w:pPr>
-      <w:proofErr w:type="spellStart"/>
       <w:r>
         <w:rPr>
           <w:rFonts w:cstheme="minorHAnsi"/>
@@ -29299,17 +28339,7 @@
           <w:color w:val="7030A0"/>
           <w:sz w:val="20"/>
         </w:rPr>
-        <w:t>ClusterIP</w:t>
-      </w:r>
-      <w:proofErr w:type="spellEnd"/>
-      <w:r>
-        <w:rPr>
-          <w:rFonts w:cstheme="minorHAnsi"/>
-          <w:b/>
-          <w:color w:val="7030A0"/>
-          <w:sz w:val="20"/>
-        </w:rPr>
-        <w:t>:</w:t>
+        <w:t>ClusterIP:</w:t>
       </w:r>
     </w:p>
     <w:p>
@@ -29355,29 +28385,7 @@
           <w:szCs w:val="20"/>
           <w:shd w:val="clear" w:color="auto" w:fill="FFFFFF"/>
         </w:rPr>
-        <w:t xml:space="preserve">Use </w:t>
-      </w:r>
-      <w:proofErr w:type="spellStart"/>
-      <w:r>
-        <w:rPr>
-          <w:rFonts w:cstheme="minorHAnsi"/>
-          <w:color w:val="0D0D0D" w:themeColor="text1" w:themeTint="F2"/>
-          <w:sz w:val="20"/>
-          <w:szCs w:val="20"/>
-          <w:shd w:val="clear" w:color="auto" w:fill="FFFFFF"/>
-        </w:rPr>
-        <w:t>ClusterIP</w:t>
-      </w:r>
-      <w:proofErr w:type="spellEnd"/>
-      <w:r>
-        <w:rPr>
-          <w:rFonts w:cstheme="minorHAnsi"/>
-          <w:color w:val="0D0D0D" w:themeColor="text1" w:themeTint="F2"/>
-          <w:sz w:val="20"/>
-          <w:szCs w:val="20"/>
-          <w:shd w:val="clear" w:color="auto" w:fill="FFFFFF"/>
-        </w:rPr>
-        <w:t xml:space="preserve"> when you want to expose a service internally within the cluster. This service type creates a virtual IP address that is only accessible from within the cluster.</w:t>
+        <w:t>Use ClusterIP when you want to expose a service internally within the cluster. This service type creates a virtual IP address that is only accessible from within the cluster.</w:t>
       </w:r>
     </w:p>
     <w:p>
@@ -29438,29 +28446,7 @@
           <w:szCs w:val="20"/>
           <w:shd w:val="clear" w:color="auto" w:fill="FFFFFF"/>
         </w:rPr>
-        <w:t xml:space="preserve">Suppose you have a backend service that should only be accessed by other services within the same Kubernetes cluster. You can use </w:t>
-      </w:r>
-      <w:proofErr w:type="spellStart"/>
-      <w:r>
-        <w:rPr>
-          <w:rFonts w:cstheme="minorHAnsi"/>
-          <w:color w:val="0D0D0D" w:themeColor="text1" w:themeTint="F2"/>
-          <w:sz w:val="20"/>
-          <w:szCs w:val="20"/>
-          <w:shd w:val="clear" w:color="auto" w:fill="FFFFFF"/>
-        </w:rPr>
-        <w:t>ClusterIP</w:t>
-      </w:r>
-      <w:proofErr w:type="spellEnd"/>
-      <w:r>
-        <w:rPr>
-          <w:rFonts w:cstheme="minorHAnsi"/>
-          <w:color w:val="0D0D0D" w:themeColor="text1" w:themeTint="F2"/>
-          <w:sz w:val="20"/>
-          <w:szCs w:val="20"/>
-          <w:shd w:val="clear" w:color="auto" w:fill="FFFFFF"/>
-        </w:rPr>
-        <w:t xml:space="preserve"> to create an internal virtual IP address for this service.</w:t>
+        <w:t>Suppose you have a backend service that should only be accessed by other services within the same Kubernetes cluster. You can use ClusterIP to create an internal virtual IP address for this service.</w:t>
       </w:r>
     </w:p>
     <w:p>
@@ -29563,7 +28549,6 @@
           <w:sz w:val="20"/>
         </w:rPr>
       </w:pPr>
-      <w:proofErr w:type="spellStart"/>
       <w:r>
         <w:rPr>
           <w:rFonts w:cstheme="minorHAnsi"/>
@@ -29573,7 +28558,6 @@
         </w:rPr>
         <w:t>NodePort</w:t>
       </w:r>
-      <w:proofErr w:type="spellEnd"/>
       <w:r>
         <w:rPr>
           <w:rFonts w:cstheme="minorHAnsi"/>
@@ -29617,29 +28601,7 @@
           <w:szCs w:val="20"/>
           <w:shd w:val="clear" w:color="auto" w:fill="FFFFFF"/>
         </w:rPr>
-        <w:t xml:space="preserve">Use </w:t>
-      </w:r>
-      <w:proofErr w:type="spellStart"/>
-      <w:r>
-        <w:rPr>
-          <w:rFonts w:cstheme="minorHAnsi"/>
-          <w:color w:val="0D0D0D" w:themeColor="text1" w:themeTint="F2"/>
-          <w:sz w:val="20"/>
-          <w:szCs w:val="20"/>
-          <w:shd w:val="clear" w:color="auto" w:fill="FFFFFF"/>
-        </w:rPr>
-        <w:t>NodePort</w:t>
-      </w:r>
-      <w:proofErr w:type="spellEnd"/>
-      <w:r>
-        <w:rPr>
-          <w:rFonts w:cstheme="minorHAnsi"/>
-          <w:color w:val="0D0D0D" w:themeColor="text1" w:themeTint="F2"/>
-          <w:sz w:val="20"/>
-          <w:szCs w:val="20"/>
-          <w:shd w:val="clear" w:color="auto" w:fill="FFFFFF"/>
-        </w:rPr>
-        <w:t xml:space="preserve"> when you want to expose a service on a specific port on each node in the cluster. This allows external access to the service by connecting to any node's IP address on the specified port</w:t>
+        <w:t>Use NodePort when you want to expose a service on a specific port on each node in the cluster. This allows external access to the service by connecting to any node's IP address on the specified port</w:t>
       </w:r>
       <w:r>
         <w:rPr>
@@ -29705,29 +28667,7 @@
           <w:szCs w:val="20"/>
           <w:shd w:val="clear" w:color="auto" w:fill="FFFFFF"/>
         </w:rPr>
-        <w:t xml:space="preserve">Consider a scenario where you have a web application, and you want to make it accessible externally on a specific port. </w:t>
-      </w:r>
-      <w:proofErr w:type="spellStart"/>
-      <w:r>
-        <w:rPr>
-          <w:rFonts w:cstheme="minorHAnsi"/>
-          <w:color w:val="0D0D0D" w:themeColor="text1" w:themeTint="F2"/>
-          <w:sz w:val="20"/>
-          <w:szCs w:val="20"/>
-          <w:shd w:val="clear" w:color="auto" w:fill="FFFFFF"/>
-        </w:rPr>
-        <w:t>NodePort</w:t>
-      </w:r>
-      <w:proofErr w:type="spellEnd"/>
-      <w:r>
-        <w:rPr>
-          <w:rFonts w:cstheme="minorHAnsi"/>
-          <w:color w:val="0D0D0D" w:themeColor="text1" w:themeTint="F2"/>
-          <w:sz w:val="20"/>
-          <w:szCs w:val="20"/>
-          <w:shd w:val="clear" w:color="auto" w:fill="FFFFFF"/>
-        </w:rPr>
-        <w:t xml:space="preserve"> can be used for this purpose</w:t>
+        <w:t>Consider a scenario where you have a web application, and you want to make it accessible externally on a specific port. NodePort can be used for this purpose</w:t>
       </w:r>
       <w:r>
         <w:rPr>
@@ -29818,27 +28758,7 @@
           <w:sz w:val="20"/>
           <w:shd w:val="clear" w:color="auto" w:fill="FFFFFF"/>
         </w:rPr>
-        <w:t xml:space="preserve">After creating the service, you can access the web application externally using any node's IP address and the assigned </w:t>
-      </w:r>
-      <w:proofErr w:type="spellStart"/>
-      <w:r>
-        <w:rPr>
-          <w:rFonts w:cstheme="minorHAnsi"/>
-          <w:color w:val="0D0D0D" w:themeColor="text1" w:themeTint="F2"/>
-          <w:sz w:val="20"/>
-          <w:shd w:val="clear" w:color="auto" w:fill="FFFFFF"/>
-        </w:rPr>
-        <w:t>NodePort</w:t>
-      </w:r>
-      <w:proofErr w:type="spellEnd"/>
-      <w:r>
-        <w:rPr>
-          <w:rFonts w:cstheme="minorHAnsi"/>
-          <w:color w:val="0D0D0D" w:themeColor="text1" w:themeTint="F2"/>
-          <w:sz w:val="20"/>
-          <w:shd w:val="clear" w:color="auto" w:fill="FFFFFF"/>
-        </w:rPr>
-        <w:t>.</w:t>
+        <w:t>After creating the service, you can access the web application externally using any node's IP address and the assigned NodePort.</w:t>
       </w:r>
     </w:p>
     <w:p>
@@ -29867,7 +28787,6 @@
           <w:sz w:val="20"/>
         </w:rPr>
       </w:pPr>
-      <w:proofErr w:type="spellStart"/>
       <w:r>
         <w:rPr>
           <w:rFonts w:cstheme="minorHAnsi"/>
@@ -29875,17 +28794,7 @@
           <w:color w:val="7030A0"/>
           <w:sz w:val="20"/>
         </w:rPr>
-        <w:t>LoadBalancer</w:t>
-      </w:r>
-      <w:proofErr w:type="spellEnd"/>
-      <w:r>
-        <w:rPr>
-          <w:rFonts w:cstheme="minorHAnsi"/>
-          <w:b/>
-          <w:color w:val="7030A0"/>
-          <w:sz w:val="20"/>
-        </w:rPr>
-        <w:t>:</w:t>
+        <w:t>LoadBalancer:</w:t>
       </w:r>
     </w:p>
     <w:p>
@@ -29922,29 +28831,7 @@
           <w:szCs w:val="20"/>
           <w:shd w:val="clear" w:color="auto" w:fill="FFFFFF"/>
         </w:rPr>
-        <w:t xml:space="preserve">Use </w:t>
-      </w:r>
-      <w:proofErr w:type="spellStart"/>
-      <w:r>
-        <w:rPr>
-          <w:rFonts w:cstheme="minorHAnsi"/>
-          <w:color w:val="0D0D0D" w:themeColor="text1" w:themeTint="F2"/>
-          <w:sz w:val="20"/>
-          <w:szCs w:val="20"/>
-          <w:shd w:val="clear" w:color="auto" w:fill="FFFFFF"/>
-        </w:rPr>
-        <w:t>LoadBalancer</w:t>
-      </w:r>
-      <w:proofErr w:type="spellEnd"/>
-      <w:r>
-        <w:rPr>
-          <w:rFonts w:cstheme="minorHAnsi"/>
-          <w:color w:val="0D0D0D" w:themeColor="text1" w:themeTint="F2"/>
-          <w:sz w:val="20"/>
-          <w:szCs w:val="20"/>
-          <w:shd w:val="clear" w:color="auto" w:fill="FFFFFF"/>
-        </w:rPr>
-        <w:t xml:space="preserve"> when you want to expose a service externally and automatically provision an external load balancer (if supported by the cloud provider).</w:t>
+        <w:t>Use LoadBalancer when you want to expose a service externally and automatically provision an external load balancer (if supported by the cloud provider).</w:t>
       </w:r>
     </w:p>
     <w:p>
@@ -30001,29 +28888,7 @@
           <w:szCs w:val="20"/>
           <w:shd w:val="clear" w:color="auto" w:fill="FFFFFF"/>
         </w:rPr>
-        <w:t xml:space="preserve">Suppose you have a </w:t>
-      </w:r>
-      <w:proofErr w:type="spellStart"/>
-      <w:r>
-        <w:rPr>
-          <w:rFonts w:cstheme="minorHAnsi"/>
-          <w:color w:val="0D0D0D" w:themeColor="text1" w:themeTint="F2"/>
-          <w:sz w:val="20"/>
-          <w:szCs w:val="20"/>
-          <w:shd w:val="clear" w:color="auto" w:fill="FFFFFF"/>
-        </w:rPr>
-        <w:t>microservice</w:t>
-      </w:r>
-      <w:proofErr w:type="spellEnd"/>
-      <w:r>
-        <w:rPr>
-          <w:rFonts w:cstheme="minorHAnsi"/>
-          <w:color w:val="0D0D0D" w:themeColor="text1" w:themeTint="F2"/>
-          <w:sz w:val="20"/>
-          <w:szCs w:val="20"/>
-          <w:shd w:val="clear" w:color="auto" w:fill="FFFFFF"/>
-        </w:rPr>
-        <w:t xml:space="preserve"> that needs to be accessed by clients outside the Kubernetes </w:t>
+        <w:t xml:space="preserve">Suppose you have a microservice that needs to be accessed by clients outside the Kubernetes </w:t>
       </w:r>
       <w:proofErr w:type="gramStart"/>
       <w:r>
@@ -30179,7 +29044,6 @@
           <w:szCs w:val="20"/>
         </w:rPr>
       </w:pPr>
-      <w:proofErr w:type="spellStart"/>
       <w:r>
         <w:rPr>
           <w:rFonts w:cstheme="minorHAnsi"/>
@@ -30188,18 +29052,7 @@
           <w:sz w:val="20"/>
           <w:szCs w:val="20"/>
         </w:rPr>
-        <w:t>ClusterIP</w:t>
-      </w:r>
-      <w:proofErr w:type="spellEnd"/>
-      <w:r>
-        <w:rPr>
-          <w:rFonts w:cstheme="minorHAnsi"/>
-          <w:b/>
-          <w:color w:val="C45911" w:themeColor="accent2" w:themeShade="BF"/>
-          <w:sz w:val="20"/>
-          <w:szCs w:val="20"/>
-        </w:rPr>
-        <w:t>:</w:t>
+        <w:t>ClusterIP:</w:t>
       </w:r>
       <w:r>
         <w:rPr>
@@ -30237,7 +29090,6 @@
           <w:szCs w:val="20"/>
         </w:rPr>
       </w:pPr>
-      <w:proofErr w:type="spellStart"/>
       <w:r>
         <w:rPr>
           <w:rFonts w:cstheme="minorHAnsi"/>
@@ -30246,18 +29098,7 @@
           <w:sz w:val="20"/>
           <w:szCs w:val="20"/>
         </w:rPr>
-        <w:t>NodePort</w:t>
-      </w:r>
-      <w:proofErr w:type="spellEnd"/>
-      <w:r>
-        <w:rPr>
-          <w:rFonts w:cstheme="minorHAnsi"/>
-          <w:b/>
-          <w:color w:val="C45911" w:themeColor="accent2" w:themeShade="BF"/>
-          <w:sz w:val="20"/>
-          <w:szCs w:val="20"/>
-        </w:rPr>
-        <w:t xml:space="preserve">: </w:t>
+        <w:t xml:space="preserve">NodePort: </w:t>
       </w:r>
       <w:r>
         <w:rPr>
@@ -30286,7 +29127,6 @@
           <w:szCs w:val="20"/>
         </w:rPr>
       </w:pPr>
-      <w:proofErr w:type="spellStart"/>
       <w:r>
         <w:rPr>
           <w:rFonts w:cstheme="minorHAnsi"/>
@@ -30295,18 +29135,7 @@
           <w:sz w:val="20"/>
           <w:szCs w:val="20"/>
         </w:rPr>
-        <w:t>LoadBalancer</w:t>
-      </w:r>
-      <w:proofErr w:type="spellEnd"/>
-      <w:r>
-        <w:rPr>
-          <w:rFonts w:cstheme="minorHAnsi"/>
-          <w:b/>
-          <w:color w:val="C45911" w:themeColor="accent2" w:themeShade="BF"/>
-          <w:sz w:val="20"/>
-          <w:szCs w:val="20"/>
-        </w:rPr>
-        <w:t>:</w:t>
+        <w:t>LoadBalancer:</w:t>
       </w:r>
       <w:r>
         <w:rPr>
@@ -31086,25 +29915,7 @@
           <w:sz w:val="20"/>
           <w:szCs w:val="20"/>
         </w:rPr>
-        <w:t xml:space="preserve">Utilize Kubernetes Horizontal Pod </w:t>
-      </w:r>
-      <w:proofErr w:type="spellStart"/>
-      <w:r>
-        <w:rPr>
-          <w:color w:val="0D0D0D" w:themeColor="text1" w:themeTint="F2"/>
-          <w:sz w:val="20"/>
-          <w:szCs w:val="20"/>
-        </w:rPr>
-        <w:t>Autoscaler</w:t>
-      </w:r>
-      <w:proofErr w:type="spellEnd"/>
-      <w:r>
-        <w:rPr>
-          <w:color w:val="0D0D0D" w:themeColor="text1" w:themeTint="F2"/>
-          <w:sz w:val="20"/>
-          <w:szCs w:val="20"/>
-        </w:rPr>
-        <w:t xml:space="preserve"> (HPA) to automatically adjust the number of pods based on observed metrics (e.g., CPU usage, memory usage, </w:t>
+        <w:t xml:space="preserve">Utilize Kubernetes Horizontal Pod Autoscaler (HPA) to automatically adjust the number of pods based on observed metrics (e.g., CPU usage, memory usage, </w:t>
       </w:r>
       <w:r>
         <w:rPr>
@@ -31789,23 +30600,7 @@
           <w:color w:val="0D0D0D" w:themeColor="text1" w:themeTint="F2"/>
           <w:sz w:val="20"/>
         </w:rPr>
-        <w:t xml:space="preserve">For each </w:t>
-      </w:r>
-      <w:proofErr w:type="spellStart"/>
-      <w:r>
-        <w:rPr>
-          <w:color w:val="0D0D0D" w:themeColor="text1" w:themeTint="F2"/>
-          <w:sz w:val="20"/>
-        </w:rPr>
-        <w:t>microservices</w:t>
-      </w:r>
-      <w:proofErr w:type="spellEnd"/>
-      <w:r>
-        <w:rPr>
-          <w:color w:val="0D0D0D" w:themeColor="text1" w:themeTint="F2"/>
-          <w:sz w:val="20"/>
-        </w:rPr>
-        <w:t>, start with 3-5 pods.</w:t>
+        <w:t>For each microservices, start with 3-5 pods.</w:t>
       </w:r>
     </w:p>
     <w:p>
@@ -32466,25 +31261,7 @@
           <w:sz w:val="20"/>
           <w:szCs w:val="20"/>
         </w:rPr>
-        <w:t xml:space="preserve">Services make it easy for Pods to discover and communicate with each other. This is essential for </w:t>
-      </w:r>
-      <w:proofErr w:type="spellStart"/>
-      <w:r>
-        <w:rPr>
-          <w:color w:val="0D0D0D" w:themeColor="text1" w:themeTint="F2"/>
-          <w:sz w:val="20"/>
-          <w:szCs w:val="20"/>
-        </w:rPr>
-        <w:t>microservices</w:t>
-      </w:r>
-      <w:proofErr w:type="spellEnd"/>
-      <w:r>
-        <w:rPr>
-          <w:color w:val="0D0D0D" w:themeColor="text1" w:themeTint="F2"/>
-          <w:sz w:val="20"/>
-          <w:szCs w:val="20"/>
-        </w:rPr>
-        <w:t xml:space="preserve"> architectures where different services need to interact.</w:t>
+        <w:t>Services make it easy for Pods to discover and communicate with each other. This is essential for microservices architectures where different services need to interact.</w:t>
       </w:r>
     </w:p>
     <w:p>
@@ -33099,25 +31876,7 @@
           <w:sz w:val="20"/>
           <w:szCs w:val="20"/>
         </w:rPr>
-        <w:t xml:space="preserve">A Pod can contain one or multiple containers. These containers share resources and can communicate over the </w:t>
-      </w:r>
-      <w:proofErr w:type="spellStart"/>
-      <w:r>
-        <w:rPr>
-          <w:color w:val="0D0D0D" w:themeColor="text1" w:themeTint="F2"/>
-          <w:sz w:val="20"/>
-          <w:szCs w:val="20"/>
-        </w:rPr>
-        <w:t>localhost</w:t>
-      </w:r>
-      <w:proofErr w:type="spellEnd"/>
-      <w:r>
-        <w:rPr>
-          <w:color w:val="0D0D0D" w:themeColor="text1" w:themeTint="F2"/>
-          <w:sz w:val="20"/>
-          <w:szCs w:val="20"/>
-        </w:rPr>
-        <w:t>.</w:t>
+        <w:t>A Pod can contain one or multiple containers. These containers share resources and can communicate over the localhost.</w:t>
       </w:r>
     </w:p>
     <w:p>
@@ -33223,25 +31982,7 @@
           <w:sz w:val="20"/>
           <w:szCs w:val="20"/>
         </w:rPr>
-        <w:t xml:space="preserve">Pods within the same node can communicate with each other using </w:t>
-      </w:r>
-      <w:proofErr w:type="spellStart"/>
-      <w:r>
-        <w:rPr>
-          <w:color w:val="0D0D0D" w:themeColor="text1" w:themeTint="F2"/>
-          <w:sz w:val="20"/>
-          <w:szCs w:val="20"/>
-        </w:rPr>
-        <w:t>localhost</w:t>
-      </w:r>
-      <w:proofErr w:type="spellEnd"/>
-      <w:r>
-        <w:rPr>
-          <w:color w:val="0D0D0D" w:themeColor="text1" w:themeTint="F2"/>
-          <w:sz w:val="20"/>
-          <w:szCs w:val="20"/>
-        </w:rPr>
-        <w:t>. Pods across different nodes communicate using a flat network provided by Kubernetes.</w:t>
+        <w:t>Pods within the same node can communicate with each other using localhost. Pods across different nodes communicate using a flat network provided by Kubernetes.</w:t>
       </w:r>
     </w:p>
     <w:p>
@@ -33718,27 +32459,7 @@
           <w:sz w:val="20"/>
           <w:szCs w:val="20"/>
         </w:rPr>
-        <w:t>‘</w:t>
-      </w:r>
-      <w:proofErr w:type="spellStart"/>
-      <w:r>
-        <w:rPr>
-          <w:b/>
-          <w:color w:val="0D0D0D" w:themeColor="text1" w:themeTint="F2"/>
-          <w:sz w:val="20"/>
-          <w:szCs w:val="20"/>
-        </w:rPr>
-        <w:t>dev</w:t>
-      </w:r>
-      <w:proofErr w:type="spellEnd"/>
-      <w:r>
-        <w:rPr>
-          <w:b/>
-          <w:color w:val="0D0D0D" w:themeColor="text1" w:themeTint="F2"/>
-          <w:sz w:val="20"/>
-          <w:szCs w:val="20"/>
-        </w:rPr>
-        <w:t>’</w:t>
+        <w:t>‘dev’</w:t>
       </w:r>
       <w:r>
         <w:rPr>
@@ -33895,7 +32616,6 @@
           <w:szCs w:val="20"/>
         </w:rPr>
       </w:pPr>
-      <w:proofErr w:type="spellStart"/>
       <w:r>
         <w:rPr>
           <w:rFonts w:cstheme="minorHAnsi"/>
@@ -33904,18 +32624,7 @@
           <w:sz w:val="20"/>
           <w:szCs w:val="20"/>
         </w:rPr>
-        <w:t>NodePort</w:t>
-      </w:r>
-      <w:proofErr w:type="spellEnd"/>
-      <w:r>
-        <w:rPr>
-          <w:rFonts w:cstheme="minorHAnsi"/>
-          <w:b/>
-          <w:color w:val="C45911" w:themeColor="accent2" w:themeShade="BF"/>
-          <w:sz w:val="20"/>
-          <w:szCs w:val="20"/>
-        </w:rPr>
-        <w:t>:</w:t>
+        <w:t>NodePort:</w:t>
       </w:r>
     </w:p>
     <w:p>
@@ -33973,25 +32682,7 @@
           <w:sz w:val="20"/>
           <w:szCs w:val="20"/>
         </w:rPr>
-        <w:t xml:space="preserve">Exposes a service on each Node’s IP address at a static port (the </w:t>
-      </w:r>
-      <w:proofErr w:type="spellStart"/>
-      <w:r>
-        <w:rPr>
-          <w:color w:val="0D0D0D" w:themeColor="text1" w:themeTint="F2"/>
-          <w:sz w:val="20"/>
-          <w:szCs w:val="20"/>
-        </w:rPr>
-        <w:t>NodePort</w:t>
-      </w:r>
-      <w:proofErr w:type="spellEnd"/>
-      <w:r>
-        <w:rPr>
-          <w:color w:val="0D0D0D" w:themeColor="text1" w:themeTint="F2"/>
-          <w:sz w:val="20"/>
-          <w:szCs w:val="20"/>
-        </w:rPr>
-        <w:t>).</w:t>
+        <w:t>Exposes a service on each Node’s IP address at a static port (the NodePort).</w:t>
       </w:r>
     </w:p>
     <w:p>
@@ -34077,27 +32768,7 @@
           <w:sz w:val="20"/>
           <w:szCs w:val="20"/>
         </w:rPr>
-        <w:t xml:space="preserve">: </w:t>
-      </w:r>
-      <w:proofErr w:type="spellStart"/>
-      <w:r>
-        <w:rPr>
-          <w:b/>
-          <w:color w:val="0D0D0D" w:themeColor="text1" w:themeTint="F2"/>
-          <w:sz w:val="20"/>
-          <w:szCs w:val="20"/>
-        </w:rPr>
-        <w:t>NodePort</w:t>
-      </w:r>
-      <w:proofErr w:type="spellEnd"/>
-      <w:r>
-        <w:rPr>
-          <w:b/>
-          <w:color w:val="0D0D0D" w:themeColor="text1" w:themeTint="F2"/>
-          <w:sz w:val="20"/>
-          <w:szCs w:val="20"/>
-        </w:rPr>
-        <w:t>’</w:t>
+        <w:t>: NodePort’</w:t>
       </w:r>
       <w:r>
         <w:rPr>
@@ -34228,7 +32899,6 @@
           <w:szCs w:val="20"/>
         </w:rPr>
       </w:pPr>
-      <w:proofErr w:type="spellStart"/>
       <w:r>
         <w:rPr>
           <w:rFonts w:cstheme="minorHAnsi"/>
@@ -34237,18 +32907,7 @@
           <w:sz w:val="20"/>
           <w:szCs w:val="20"/>
         </w:rPr>
-        <w:t>LoadBalancer</w:t>
-      </w:r>
-      <w:proofErr w:type="spellEnd"/>
-      <w:r>
-        <w:rPr>
-          <w:rFonts w:cstheme="minorHAnsi"/>
-          <w:b/>
-          <w:color w:val="C45911" w:themeColor="accent2" w:themeShade="BF"/>
-          <w:sz w:val="20"/>
-          <w:szCs w:val="20"/>
-        </w:rPr>
-        <w:t>:</w:t>
+        <w:t>LoadBalancer:</w:t>
       </w:r>
     </w:p>
     <w:p>
@@ -34468,25 +33127,7 @@
           <w:sz w:val="20"/>
           <w:szCs w:val="20"/>
         </w:rPr>
-        <w:t xml:space="preserve">Offers more advanced features like SSL termination, health checks, and better scalability compared to </w:t>
-      </w:r>
-      <w:proofErr w:type="spellStart"/>
-      <w:r>
-        <w:rPr>
-          <w:color w:val="0D0D0D" w:themeColor="text1" w:themeTint="F2"/>
-          <w:sz w:val="20"/>
-          <w:szCs w:val="20"/>
-        </w:rPr>
-        <w:t>NodePort</w:t>
-      </w:r>
-      <w:proofErr w:type="spellEnd"/>
-      <w:r>
-        <w:rPr>
-          <w:color w:val="0D0D0D" w:themeColor="text1" w:themeTint="F2"/>
-          <w:sz w:val="20"/>
-          <w:szCs w:val="20"/>
-        </w:rPr>
-        <w:t>.</w:t>
+        <w:t>Offers more advanced features like SSL termination, health checks, and better scalability compared to NodePort.</w:t>
       </w:r>
     </w:p>
     <w:p>
@@ -34546,29 +33187,7 @@
           <w:sz w:val="20"/>
           <w:szCs w:val="20"/>
         </w:rPr>
-        <w:t>What is role of “</w:t>
-      </w:r>
-      <w:proofErr w:type="spellStart"/>
-      <w:r>
-        <w:rPr>
-          <w:rFonts w:cstheme="minorHAnsi"/>
-          <w:b/>
-          <w:color w:val="7030A0"/>
-          <w:sz w:val="20"/>
-          <w:szCs w:val="20"/>
-        </w:rPr>
-        <w:t>Kube</w:t>
-      </w:r>
-      <w:proofErr w:type="spellEnd"/>
-      <w:r>
-        <w:rPr>
-          <w:rFonts w:cstheme="minorHAnsi"/>
-          <w:b/>
-          <w:color w:val="7030A0"/>
-          <w:sz w:val="20"/>
-          <w:szCs w:val="20"/>
-        </w:rPr>
-        <w:t>-Proxy”?</w:t>
+        <w:t>What is role of “Kube-Proxy”?</w:t>
       </w:r>
     </w:p>
     <w:p>
@@ -34642,51 +33261,7 @@
           <w:sz w:val="20"/>
           <w:szCs w:val="20"/>
         </w:rPr>
-        <w:t xml:space="preserve">What is the difference between </w:t>
-      </w:r>
-      <w:proofErr w:type="spellStart"/>
-      <w:r>
-        <w:rPr>
-          <w:rFonts w:cstheme="minorHAnsi"/>
-          <w:b/>
-          <w:color w:val="7030A0"/>
-          <w:sz w:val="20"/>
-          <w:szCs w:val="20"/>
-        </w:rPr>
-        <w:t>NodePort</w:t>
-      </w:r>
-      <w:proofErr w:type="spellEnd"/>
-      <w:r>
-        <w:rPr>
-          <w:rFonts w:cstheme="minorHAnsi"/>
-          <w:b/>
-          <w:color w:val="7030A0"/>
-          <w:sz w:val="20"/>
-          <w:szCs w:val="20"/>
-        </w:rPr>
-        <w:t xml:space="preserve"> and </w:t>
-      </w:r>
-      <w:proofErr w:type="spellStart"/>
-      <w:r>
-        <w:rPr>
-          <w:rFonts w:cstheme="minorHAnsi"/>
-          <w:b/>
-          <w:color w:val="7030A0"/>
-          <w:sz w:val="20"/>
-          <w:szCs w:val="20"/>
-        </w:rPr>
-        <w:t>LoadBalancer</w:t>
-      </w:r>
-      <w:proofErr w:type="spellEnd"/>
-      <w:r>
-        <w:rPr>
-          <w:rFonts w:cstheme="minorHAnsi"/>
-          <w:b/>
-          <w:color w:val="7030A0"/>
-          <w:sz w:val="20"/>
-          <w:szCs w:val="20"/>
-        </w:rPr>
-        <w:t>?</w:t>
+        <w:t>What is the difference between NodePort and LoadBalancer?</w:t>
       </w:r>
     </w:p>
     <w:p>
@@ -34769,45 +33344,22 @@
           <w:sz w:val="20"/>
           <w:szCs w:val="20"/>
         </w:rPr>
-        <w:t xml:space="preserve"> of “</w:t>
-      </w:r>
-      <w:proofErr w:type="spellStart"/>
-      <w:r>
-        <w:rPr>
-          <w:rFonts w:cstheme="minorHAnsi"/>
-          <w:b/>
-          <w:color w:val="7030A0"/>
-          <w:sz w:val="20"/>
-          <w:szCs w:val="20"/>
-        </w:rPr>
-        <w:t>Kubelet</w:t>
-      </w:r>
-      <w:proofErr w:type="spellEnd"/>
-      <w:r>
-        <w:rPr>
-          <w:rFonts w:cstheme="minorHAnsi"/>
-          <w:b/>
-          <w:color w:val="7030A0"/>
-          <w:sz w:val="20"/>
-          <w:szCs w:val="20"/>
-        </w:rPr>
-        <w:t>”?</w:t>
-      </w:r>
-    </w:p>
-    <w:p>
-      <w:pPr>
-        <w:pStyle w:val="ListParagraph"/>
-        <w:spacing w:after="0" w:line="240" w:lineRule="auto"/>
-        <w:jc w:val="both"/>
-        <w:rPr>
-          <w:rFonts w:cstheme="minorHAnsi"/>
-          <w:b/>
-          <w:color w:val="0D0D0D" w:themeColor="text1" w:themeTint="F2"/>
-          <w:sz w:val="20"/>
-          <w:szCs w:val="20"/>
-        </w:rPr>
-      </w:pPr>
-      <w:proofErr w:type="spellStart"/>
+        <w:t xml:space="preserve"> of “Kubelet”?</w:t>
+      </w:r>
+    </w:p>
+    <w:p>
+      <w:pPr>
+        <w:pStyle w:val="ListParagraph"/>
+        <w:spacing w:after="0" w:line="240" w:lineRule="auto"/>
+        <w:jc w:val="both"/>
+        <w:rPr>
+          <w:rFonts w:cstheme="minorHAnsi"/>
+          <w:b/>
+          <w:color w:val="0D0D0D" w:themeColor="text1" w:themeTint="F2"/>
+          <w:sz w:val="20"/>
+          <w:szCs w:val="20"/>
+        </w:rPr>
+      </w:pPr>
       <w:r>
         <w:rPr>
           <w:rFonts w:cstheme="minorHAnsi"/>
@@ -34816,18 +33368,7 @@
           <w:sz w:val="20"/>
           <w:szCs w:val="20"/>
         </w:rPr>
-        <w:t>Kubelet</w:t>
-      </w:r>
-      <w:proofErr w:type="spellEnd"/>
-      <w:r>
-        <w:rPr>
-          <w:rFonts w:cstheme="minorHAnsi"/>
-          <w:b/>
-          <w:color w:val="C45911" w:themeColor="accent2" w:themeShade="BF"/>
-          <w:sz w:val="20"/>
-          <w:szCs w:val="20"/>
-        </w:rPr>
-        <w:t xml:space="preserve"> Roles:</w:t>
+        <w:t>Kubelet Roles:</w:t>
       </w:r>
       <w:r>
         <w:rPr>
@@ -34885,25 +33426,7 @@
           <w:sz w:val="20"/>
           <w:szCs w:val="20"/>
         </w:rPr>
-        <w:t xml:space="preserve">The </w:t>
-      </w:r>
-      <w:proofErr w:type="spellStart"/>
-      <w:r>
-        <w:rPr>
-          <w:color w:val="0D0D0D" w:themeColor="text1" w:themeTint="F2"/>
-          <w:sz w:val="20"/>
-          <w:szCs w:val="20"/>
-        </w:rPr>
-        <w:t>kubelet</w:t>
-      </w:r>
-      <w:proofErr w:type="spellEnd"/>
-      <w:r>
-        <w:rPr>
-          <w:color w:val="0D0D0D" w:themeColor="text1" w:themeTint="F2"/>
-          <w:sz w:val="20"/>
-          <w:szCs w:val="20"/>
-        </w:rPr>
-        <w:t xml:space="preserve"> is responsible for ensuring that containers described in </w:t>
+        <w:t xml:space="preserve">The kubelet is responsible for ensuring that containers described in </w:t>
       </w:r>
       <w:proofErr w:type="spellStart"/>
       <w:r>
@@ -35065,25 +33588,7 @@
           <w:sz w:val="20"/>
           <w:szCs w:val="20"/>
         </w:rPr>
-        <w:t xml:space="preserve">The </w:t>
-      </w:r>
-      <w:proofErr w:type="spellStart"/>
-      <w:r>
-        <w:rPr>
-          <w:color w:val="0D0D0D" w:themeColor="text1" w:themeTint="F2"/>
-          <w:sz w:val="20"/>
-          <w:szCs w:val="20"/>
-        </w:rPr>
-        <w:t>kubelet</w:t>
-      </w:r>
-      <w:proofErr w:type="spellEnd"/>
-      <w:r>
-        <w:rPr>
-          <w:color w:val="0D0D0D" w:themeColor="text1" w:themeTint="F2"/>
-          <w:sz w:val="20"/>
-          <w:szCs w:val="20"/>
-        </w:rPr>
-        <w:t xml:space="preserve"> reports the status of nodes and Pods back to the control plane, ensuring that the cluster state is up-to-date.</w:t>
+        <w:t>The kubelet reports the status of nodes and Pods back to the control plane, ensuring that the cluster state is up-to-date.</w:t>
       </w:r>
     </w:p>
     <w:p>
@@ -35631,27 +34136,7 @@
           <w:sz w:val="20"/>
           <w:szCs w:val="20"/>
         </w:rPr>
-        <w:t>‘</w:t>
-      </w:r>
-      <w:proofErr w:type="spellStart"/>
-      <w:r>
-        <w:rPr>
-          <w:b/>
-          <w:color w:val="0D0D0D" w:themeColor="text1" w:themeTint="F2"/>
-          <w:sz w:val="20"/>
-          <w:szCs w:val="20"/>
-        </w:rPr>
-        <w:t>kubelet</w:t>
-      </w:r>
-      <w:proofErr w:type="spellEnd"/>
-      <w:r>
-        <w:rPr>
-          <w:b/>
-          <w:color w:val="0D0D0D" w:themeColor="text1" w:themeTint="F2"/>
-          <w:sz w:val="20"/>
-          <w:szCs w:val="20"/>
-        </w:rPr>
-        <w:t xml:space="preserve"> logs’</w:t>
+        <w:t>‘kubelet logs’</w:t>
       </w:r>
       <w:r>
         <w:rPr>
@@ -35668,27 +34153,7 @@
           <w:sz w:val="20"/>
           <w:szCs w:val="20"/>
         </w:rPr>
-        <w:t>‘</w:t>
-      </w:r>
-      <w:proofErr w:type="spellStart"/>
-      <w:r>
-        <w:rPr>
-          <w:b/>
-          <w:color w:val="0D0D0D" w:themeColor="text1" w:themeTint="F2"/>
-          <w:sz w:val="20"/>
-          <w:szCs w:val="20"/>
-        </w:rPr>
-        <w:t>kubelet</w:t>
-      </w:r>
-      <w:proofErr w:type="spellEnd"/>
-      <w:r>
-        <w:rPr>
-          <w:b/>
-          <w:color w:val="0D0D0D" w:themeColor="text1" w:themeTint="F2"/>
-          <w:sz w:val="20"/>
-          <w:szCs w:val="20"/>
-        </w:rPr>
-        <w:t xml:space="preserve"> describe’</w:t>
+        <w:t>‘kubelet describe’</w:t>
       </w:r>
       <w:r>
         <w:rPr>
@@ -35705,27 +34170,7 @@
           <w:sz w:val="20"/>
           <w:szCs w:val="20"/>
         </w:rPr>
-        <w:t>‘</w:t>
-      </w:r>
-      <w:proofErr w:type="spellStart"/>
-      <w:r>
-        <w:rPr>
-          <w:b/>
-          <w:color w:val="0D0D0D" w:themeColor="text1" w:themeTint="F2"/>
-          <w:sz w:val="20"/>
-          <w:szCs w:val="20"/>
-        </w:rPr>
-        <w:t>kubelet</w:t>
-      </w:r>
-      <w:proofErr w:type="spellEnd"/>
-      <w:r>
-        <w:rPr>
-          <w:b/>
-          <w:color w:val="0D0D0D" w:themeColor="text1" w:themeTint="F2"/>
-          <w:sz w:val="20"/>
-          <w:szCs w:val="20"/>
-        </w:rPr>
-        <w:t xml:space="preserve"> exec’</w:t>
+        <w:t>‘kubelet exec’</w:t>
       </w:r>
       <w:r>
         <w:rPr>
@@ -36279,7 +34724,6 @@
         </w:rPr>
         <w:t xml:space="preserve">In Kubernetes, services are typically exposed using different types of services like </w:t>
       </w:r>
-      <w:proofErr w:type="spellStart"/>
       <w:r>
         <w:rPr>
           <w:rStyle w:val="Strong"/>
@@ -36288,7 +34732,6 @@
         </w:rPr>
         <w:t>ClusterIP</w:t>
       </w:r>
-      <w:proofErr w:type="spellEnd"/>
       <w:r>
         <w:rPr>
           <w:color w:val="0D0D0D" w:themeColor="text1" w:themeTint="F2"/>
@@ -36296,7 +34739,6 @@
         </w:rPr>
         <w:t xml:space="preserve">, </w:t>
       </w:r>
-      <w:proofErr w:type="spellStart"/>
       <w:r>
         <w:rPr>
           <w:rStyle w:val="Strong"/>
@@ -36305,7 +34747,6 @@
         </w:rPr>
         <w:t>NodePort</w:t>
       </w:r>
-      <w:proofErr w:type="spellEnd"/>
       <w:r>
         <w:rPr>
           <w:color w:val="0D0D0D" w:themeColor="text1" w:themeTint="F2"/>
@@ -36313,7 +34754,6 @@
         </w:rPr>
         <w:t xml:space="preserve">, and </w:t>
       </w:r>
-      <w:proofErr w:type="spellStart"/>
       <w:r>
         <w:rPr>
           <w:rStyle w:val="Strong"/>
@@ -36322,7 +34762,6 @@
         </w:rPr>
         <w:t>LoadBalancer</w:t>
       </w:r>
-      <w:proofErr w:type="spellEnd"/>
       <w:r>
         <w:rPr>
           <w:color w:val="0D0D0D" w:themeColor="text1" w:themeTint="F2"/>
@@ -36358,7 +34797,6 @@
           <w:szCs w:val="20"/>
         </w:rPr>
       </w:pPr>
-      <w:proofErr w:type="spellStart"/>
       <w:r>
         <w:rPr>
           <w:rFonts w:cstheme="minorHAnsi"/>
@@ -36369,7 +34807,6 @@
         </w:rPr>
         <w:t>ClusterIP</w:t>
       </w:r>
-      <w:proofErr w:type="spellEnd"/>
       <w:r>
         <w:rPr>
           <w:rFonts w:cstheme="minorHAnsi"/>
@@ -36417,7 +34854,6 @@
           <w:szCs w:val="20"/>
         </w:rPr>
       </w:pPr>
-      <w:proofErr w:type="spellStart"/>
       <w:r>
         <w:rPr>
           <w:rFonts w:cstheme="minorHAnsi"/>
@@ -36428,7 +34864,6 @@
         </w:rPr>
         <w:t>NodePort</w:t>
       </w:r>
-      <w:proofErr w:type="spellEnd"/>
       <w:r>
         <w:rPr>
           <w:rFonts w:cstheme="minorHAnsi"/>
@@ -36477,7 +34912,6 @@
           <w:szCs w:val="20"/>
         </w:rPr>
       </w:pPr>
-      <w:proofErr w:type="spellStart"/>
       <w:r>
         <w:rPr>
           <w:rFonts w:cstheme="minorHAnsi"/>
@@ -36488,7 +34922,6 @@
         </w:rPr>
         <w:t>LoadBalancer</w:t>
       </w:r>
-      <w:proofErr w:type="spellEnd"/>
       <w:r>
         <w:rPr>
           <w:rFonts w:cstheme="minorHAnsi"/>
@@ -37822,25 +36255,7 @@
           <w:color w:val="0D0D0D" w:themeColor="text1" w:themeTint="F2"/>
           <w:sz w:val="20"/>
         </w:rPr>
-        <w:t>‘http://ecommerce.com/</w:t>
-      </w:r>
-      <w:proofErr w:type="spellStart"/>
-      <w:r>
-        <w:rPr>
-          <w:b/>
-          <w:color w:val="0D0D0D" w:themeColor="text1" w:themeTint="F2"/>
-          <w:sz w:val="20"/>
-        </w:rPr>
-        <w:t>api</w:t>
-      </w:r>
-      <w:proofErr w:type="spellEnd"/>
-      <w:r>
-        <w:rPr>
-          <w:b/>
-          <w:color w:val="0D0D0D" w:themeColor="text1" w:themeTint="F2"/>
-          <w:sz w:val="20"/>
-        </w:rPr>
-        <w:t xml:space="preserve">’ </w:t>
+        <w:t xml:space="preserve">‘http://ecommerce.com/api’ </w:t>
       </w:r>
       <w:r>
         <w:rPr>
@@ -38115,25 +36530,7 @@
           <w:color w:val="0D0D0D" w:themeColor="text1" w:themeTint="F2"/>
           <w:sz w:val="20"/>
         </w:rPr>
-        <w:t>‘</w:t>
-      </w:r>
-      <w:proofErr w:type="spellStart"/>
-      <w:r>
-        <w:rPr>
-          <w:b/>
-          <w:color w:val="0D0D0D" w:themeColor="text1" w:themeTint="F2"/>
-          <w:sz w:val="20"/>
-        </w:rPr>
-        <w:t>api</w:t>
-      </w:r>
-      <w:proofErr w:type="spellEnd"/>
-      <w:r>
-        <w:rPr>
-          <w:b/>
-          <w:color w:val="0D0D0D" w:themeColor="text1" w:themeTint="F2"/>
-          <w:sz w:val="20"/>
-        </w:rPr>
-        <w:t>-service’</w:t>
+        <w:t>‘api-service’</w:t>
       </w:r>
       <w:r>
         <w:rPr>
@@ -38295,29 +36692,7 @@
           <w:sz w:val="20"/>
           <w:szCs w:val="20"/>
         </w:rPr>
-        <w:t>/example.com/</w:t>
-      </w:r>
-      <w:proofErr w:type="spellStart"/>
-      <w:r>
-        <w:rPr>
-          <w:rFonts w:cstheme="minorHAnsi"/>
-          <w:b/>
-          <w:color w:val="0D0D0D" w:themeColor="text1" w:themeTint="F2"/>
-          <w:sz w:val="20"/>
-          <w:szCs w:val="20"/>
-        </w:rPr>
-        <w:t>api</w:t>
-      </w:r>
-      <w:proofErr w:type="spellEnd"/>
-      <w:r>
-        <w:rPr>
-          <w:rFonts w:cstheme="minorHAnsi"/>
-          <w:b/>
-          <w:color w:val="0D0D0D" w:themeColor="text1" w:themeTint="F2"/>
-          <w:sz w:val="20"/>
-          <w:szCs w:val="20"/>
-        </w:rPr>
-        <w:t>’</w:t>
+        <w:t>/example.com/api’</w:t>
       </w:r>
       <w:r>
         <w:rPr>
@@ -38336,29 +36711,7 @@
           <w:sz w:val="20"/>
           <w:szCs w:val="20"/>
         </w:rPr>
-        <w:t>‘</w:t>
-      </w:r>
-      <w:proofErr w:type="spellStart"/>
-      <w:r>
-        <w:rPr>
-          <w:rFonts w:cstheme="minorHAnsi"/>
-          <w:b/>
-          <w:color w:val="0D0D0D" w:themeColor="text1" w:themeTint="F2"/>
-          <w:sz w:val="20"/>
-          <w:szCs w:val="20"/>
-        </w:rPr>
-        <w:t>api</w:t>
-      </w:r>
-      <w:proofErr w:type="spellEnd"/>
-      <w:r>
-        <w:rPr>
-          <w:rFonts w:cstheme="minorHAnsi"/>
-          <w:b/>
-          <w:color w:val="0D0D0D" w:themeColor="text1" w:themeTint="F2"/>
-          <w:sz w:val="20"/>
-          <w:szCs w:val="20"/>
-        </w:rPr>
-        <w:t>-service’</w:t>
+        <w:t>‘api-service’</w:t>
       </w:r>
       <w:r>
         <w:rPr>
@@ -40105,19 +38458,11 @@
           <w:szCs w:val="20"/>
         </w:rPr>
       </w:pPr>
-      <w:proofErr w:type="spellStart"/>
-      <w:r>
-        <w:rPr>
-          <w:sz w:val="20"/>
-        </w:rPr>
-        <w:t>Observability</w:t>
-      </w:r>
-      <w:proofErr w:type="spellEnd"/>
-      <w:r>
-        <w:rPr>
-          <w:sz w:val="20"/>
-        </w:rPr>
-        <w:t xml:space="preserve"> with detailed telemetry.</w:t>
+      <w:r>
+        <w:rPr>
+          <w:sz w:val="20"/>
+        </w:rPr>
+        <w:t>Observability with detailed telemetry.</w:t>
       </w:r>
     </w:p>
     <w:p>
@@ -40196,8 +38541,6 @@
         </w:rPr>
         <w:t>Ingress provides a powerful and flexible way to manage external access to your Kubernetes services, enabling centralized routing, efficient resource usage, enhanced security, and scalability.</w:t>
       </w:r>
-      <w:bookmarkStart w:id="1" w:name="_GoBack"/>
-      <w:bookmarkEnd w:id="1"/>
     </w:p>
     <w:sectPr>
       <w:headerReference w:type="default" r:id="rId28"/>
@@ -40323,7 +38666,7 @@
         <v:path o:extrusionok="f" gradientshapeok="t" o:connecttype="rect"/>
         <o:lock v:ext="edit" aspectratio="t"/>
       </v:shapetype>
-      <v:shape id="_x0000_i1034" type="#_x0000_t75" style="width:11.55pt;height:11.55pt" o:bullet="t">
+      <v:shape id="_x0000_i1048" type="#_x0000_t75" style="width:11.4pt;height:11.4pt" o:bullet="t">
         <v:imagedata r:id="rId1" o:title="mso7407"/>
       </v:shape>
     </w:pict>
@@ -52769,7 +51112,7 @@
   <a:extraClrSchemeLst/>
   <a:extLst>
     <a:ext uri="{05A4C25C-085E-4340-85A3-A5531E510DB2}">
-      <thm15:themeFamily xmlns:thm15="http://schemas.microsoft.com/office/thememl/2012/main" xmlns="" name="Office Theme" id="{62F939B6-93AF-4DB8-9C6B-D6C7DFDC589F}" vid="{4A3C46E8-61CC-4603-A589-7422A47A8E4A}"/>
+      <thm15:themeFamily xmlns="" xmlns:thm15="http://schemas.microsoft.com/office/thememl/2012/main" name="Office Theme" id="{62F939B6-93AF-4DB8-9C6B-D6C7DFDC589F}" vid="{4A3C46E8-61CC-4603-A589-7422A47A8E4A}"/>
     </a:ext>
   </a:extLst>
 </a:theme>

</xml_diff>